<commit_message>
"akmal : membuat API dan memperbaiki tampilan page.tsx di dalam folder app/(root)"
</commit_message>
<xml_diff>
--- a/dokumentasi/22312137-MaulidanAkmalGandi-Dokumentasi.docx
+++ b/dokumentasi/22312137-MaulidanAkmalGandi-Dokumentasi.docx
@@ -25,36 +25,8 @@
           <w:szCs w:val="24"/>
         </w:rPr>
         <w:tab/>
-        <w:t xml:space="preserve">: </w:t>
-      </w:r>
-      <w:proofErr w:type="spellStart"/>
-      <w:r>
-        <w:rPr>
-          <w:rFonts w:ascii="Times New Roman" w:hAnsi="Times New Roman" w:cs="Times New Roman"/>
-          <w:sz w:val="24"/>
-          <w:szCs w:val="24"/>
-        </w:rPr>
-        <w:t>Maulidan</w:t>
-      </w:r>
-      <w:proofErr w:type="spellEnd"/>
-      <w:r>
-        <w:rPr>
-          <w:rFonts w:ascii="Times New Roman" w:hAnsi="Times New Roman" w:cs="Times New Roman"/>
-          <w:sz w:val="24"/>
-          <w:szCs w:val="24"/>
-        </w:rPr>
-        <w:t xml:space="preserve"> Akmal </w:t>
-      </w:r>
-      <w:proofErr w:type="spellStart"/>
-      <w:r>
-        <w:rPr>
-          <w:rFonts w:ascii="Times New Roman" w:hAnsi="Times New Roman" w:cs="Times New Roman"/>
-          <w:sz w:val="24"/>
-          <w:szCs w:val="24"/>
-        </w:rPr>
-        <w:t>Gandi</w:t>
-      </w:r>
-      <w:proofErr w:type="spellEnd"/>
+        <w:t>: Maulidan Akmal Gandi</w:t>
+      </w:r>
     </w:p>
     <w:p>
       <w:pPr>
@@ -90,41 +62,13 @@
           <w:szCs w:val="24"/>
         </w:rPr>
       </w:pPr>
-      <w:proofErr w:type="spellStart"/>
-      <w:r>
-        <w:rPr>
-          <w:rFonts w:ascii="Times New Roman" w:hAnsi="Times New Roman" w:cs="Times New Roman"/>
-          <w:sz w:val="24"/>
-          <w:szCs w:val="24"/>
-        </w:rPr>
-        <w:t>Dokumentasi</w:t>
-      </w:r>
-      <w:proofErr w:type="spellEnd"/>
-      <w:r>
-        <w:rPr>
-          <w:rFonts w:ascii="Times New Roman" w:hAnsi="Times New Roman" w:cs="Times New Roman"/>
-          <w:sz w:val="24"/>
-          <w:szCs w:val="24"/>
-        </w:rPr>
-        <w:t xml:space="preserve"> Project </w:t>
-      </w:r>
-      <w:proofErr w:type="spellStart"/>
-      <w:r>
-        <w:rPr>
-          <w:rFonts w:ascii="Times New Roman" w:hAnsi="Times New Roman" w:cs="Times New Roman"/>
-          <w:sz w:val="24"/>
-          <w:szCs w:val="24"/>
-        </w:rPr>
-        <w:t>Pemograman</w:t>
-      </w:r>
-      <w:proofErr w:type="spellEnd"/>
-      <w:r>
-        <w:rPr>
-          <w:rFonts w:ascii="Times New Roman" w:hAnsi="Times New Roman" w:cs="Times New Roman"/>
-          <w:sz w:val="24"/>
-          <w:szCs w:val="24"/>
-        </w:rPr>
-        <w:t xml:space="preserve"> Web 2</w:t>
+      <w:r>
+        <w:rPr>
+          <w:rFonts w:ascii="Times New Roman" w:hAnsi="Times New Roman" w:cs="Times New Roman"/>
+          <w:sz w:val="24"/>
+          <w:szCs w:val="24"/>
+        </w:rPr>
+        <w:t>Dokumentasi Project Pemograman Web 2</w:t>
       </w:r>
     </w:p>
     <w:p>
@@ -308,6 +252,7 @@
       <w:r>
         <w:rPr>
           <w:rFonts w:ascii="Times New Roman" w:hAnsi="Times New Roman" w:cs="Times New Roman"/>
+          <w:noProof/>
           <w:sz w:val="24"/>
           <w:szCs w:val="24"/>
         </w:rPr>
@@ -376,6 +321,7 @@
       <w:r>
         <w:rPr>
           <w:rFonts w:ascii="Times New Roman" w:hAnsi="Times New Roman" w:cs="Times New Roman"/>
+          <w:noProof/>
           <w:sz w:val="24"/>
           <w:szCs w:val="24"/>
         </w:rPr>
@@ -424,217 +370,22 @@
           <w:szCs w:val="24"/>
         </w:rPr>
       </w:pPr>
-      <w:proofErr w:type="spellStart"/>
-      <w:r>
-        <w:rPr>
-          <w:rFonts w:ascii="Times New Roman" w:hAnsi="Times New Roman" w:cs="Times New Roman"/>
-          <w:sz w:val="24"/>
-          <w:szCs w:val="24"/>
-        </w:rPr>
-        <w:t>Digunakan</w:t>
-      </w:r>
-      <w:proofErr w:type="spellEnd"/>
-      <w:r>
-        <w:rPr>
-          <w:rFonts w:ascii="Times New Roman" w:hAnsi="Times New Roman" w:cs="Times New Roman"/>
-          <w:sz w:val="24"/>
-          <w:szCs w:val="24"/>
-        </w:rPr>
-        <w:t xml:space="preserve"> </w:t>
-      </w:r>
-      <w:proofErr w:type="spellStart"/>
-      <w:r>
-        <w:rPr>
-          <w:rFonts w:ascii="Times New Roman" w:hAnsi="Times New Roman" w:cs="Times New Roman"/>
-          <w:sz w:val="24"/>
-          <w:szCs w:val="24"/>
-        </w:rPr>
-        <w:t>untuk</w:t>
-      </w:r>
-      <w:proofErr w:type="spellEnd"/>
-      <w:r>
-        <w:rPr>
-          <w:rFonts w:ascii="Times New Roman" w:hAnsi="Times New Roman" w:cs="Times New Roman"/>
-          <w:sz w:val="24"/>
-          <w:szCs w:val="24"/>
-        </w:rPr>
-        <w:t xml:space="preserve"> </w:t>
-      </w:r>
-      <w:proofErr w:type="spellStart"/>
-      <w:r>
-        <w:rPr>
-          <w:rFonts w:ascii="Times New Roman" w:hAnsi="Times New Roman" w:cs="Times New Roman"/>
-          <w:sz w:val="24"/>
-          <w:szCs w:val="24"/>
-        </w:rPr>
-        <w:t>membuat</w:t>
-      </w:r>
-      <w:proofErr w:type="spellEnd"/>
-      <w:r>
-        <w:rPr>
-          <w:rFonts w:ascii="Times New Roman" w:hAnsi="Times New Roman" w:cs="Times New Roman"/>
-          <w:sz w:val="24"/>
-          <w:szCs w:val="24"/>
-        </w:rPr>
-        <w:t xml:space="preserve"> </w:t>
-      </w:r>
-      <w:proofErr w:type="spellStart"/>
-      <w:r>
-        <w:rPr>
-          <w:rFonts w:ascii="Times New Roman" w:hAnsi="Times New Roman" w:cs="Times New Roman"/>
-          <w:sz w:val="24"/>
-          <w:szCs w:val="24"/>
-        </w:rPr>
-        <w:t>akun</w:t>
-      </w:r>
-      <w:proofErr w:type="spellEnd"/>
-      <w:r>
-        <w:rPr>
-          <w:rFonts w:ascii="Times New Roman" w:hAnsi="Times New Roman" w:cs="Times New Roman"/>
-          <w:sz w:val="24"/>
-          <w:szCs w:val="24"/>
-        </w:rPr>
-        <w:t xml:space="preserve"> dan </w:t>
-      </w:r>
-      <w:proofErr w:type="spellStart"/>
-      <w:r>
-        <w:rPr>
-          <w:rFonts w:ascii="Times New Roman" w:hAnsi="Times New Roman" w:cs="Times New Roman"/>
-          <w:sz w:val="24"/>
-          <w:szCs w:val="24"/>
-        </w:rPr>
-        <w:t>masuk</w:t>
-      </w:r>
-      <w:proofErr w:type="spellEnd"/>
-      <w:r>
-        <w:rPr>
-          <w:rFonts w:ascii="Times New Roman" w:hAnsi="Times New Roman" w:cs="Times New Roman"/>
-          <w:sz w:val="24"/>
-          <w:szCs w:val="24"/>
-        </w:rPr>
-        <w:t xml:space="preserve"> </w:t>
-      </w:r>
-      <w:proofErr w:type="spellStart"/>
-      <w:r>
-        <w:rPr>
-          <w:rFonts w:ascii="Times New Roman" w:hAnsi="Times New Roman" w:cs="Times New Roman"/>
-          <w:sz w:val="24"/>
-          <w:szCs w:val="24"/>
-        </w:rPr>
-        <w:t>ketika</w:t>
-      </w:r>
-      <w:proofErr w:type="spellEnd"/>
-      <w:r>
-        <w:rPr>
-          <w:rFonts w:ascii="Times New Roman" w:hAnsi="Times New Roman" w:cs="Times New Roman"/>
-          <w:sz w:val="24"/>
-          <w:szCs w:val="24"/>
-        </w:rPr>
-        <w:t xml:space="preserve"> </w:t>
-      </w:r>
-      <w:proofErr w:type="spellStart"/>
-      <w:r>
-        <w:rPr>
-          <w:rFonts w:ascii="Times New Roman" w:hAnsi="Times New Roman" w:cs="Times New Roman"/>
-          <w:sz w:val="24"/>
-          <w:szCs w:val="24"/>
-        </w:rPr>
-        <w:t>mempunyai</w:t>
-      </w:r>
-      <w:proofErr w:type="spellEnd"/>
-      <w:r>
-        <w:rPr>
-          <w:rFonts w:ascii="Times New Roman" w:hAnsi="Times New Roman" w:cs="Times New Roman"/>
-          <w:sz w:val="24"/>
-          <w:szCs w:val="24"/>
-        </w:rPr>
-        <w:t xml:space="preserve"> </w:t>
-      </w:r>
-      <w:proofErr w:type="spellStart"/>
-      <w:r>
-        <w:rPr>
-          <w:rFonts w:ascii="Times New Roman" w:hAnsi="Times New Roman" w:cs="Times New Roman"/>
-          <w:sz w:val="24"/>
-          <w:szCs w:val="24"/>
-        </w:rPr>
-        <w:t>akun</w:t>
-      </w:r>
-      <w:proofErr w:type="spellEnd"/>
-      <w:r>
-        <w:rPr>
-          <w:rFonts w:ascii="Times New Roman" w:hAnsi="Times New Roman" w:cs="Times New Roman"/>
-          <w:sz w:val="24"/>
-          <w:szCs w:val="24"/>
-        </w:rPr>
-        <w:t xml:space="preserve"> dan </w:t>
-      </w:r>
-      <w:proofErr w:type="spellStart"/>
-      <w:r>
-        <w:rPr>
-          <w:rFonts w:ascii="Times New Roman" w:hAnsi="Times New Roman" w:cs="Times New Roman"/>
-          <w:sz w:val="24"/>
-          <w:szCs w:val="24"/>
-        </w:rPr>
-        <w:t>masuk</w:t>
-      </w:r>
-      <w:proofErr w:type="spellEnd"/>
-      <w:r>
-        <w:rPr>
-          <w:rFonts w:ascii="Times New Roman" w:hAnsi="Times New Roman" w:cs="Times New Roman"/>
-          <w:sz w:val="24"/>
-          <w:szCs w:val="24"/>
-        </w:rPr>
-        <w:t xml:space="preserve"> </w:t>
-      </w:r>
-      <w:proofErr w:type="spellStart"/>
-      <w:r>
-        <w:rPr>
-          <w:rFonts w:ascii="Times New Roman" w:hAnsi="Times New Roman" w:cs="Times New Roman"/>
-          <w:sz w:val="24"/>
-          <w:szCs w:val="24"/>
-        </w:rPr>
-        <w:t>kedalam</w:t>
-      </w:r>
-      <w:proofErr w:type="spellEnd"/>
-      <w:r>
-        <w:rPr>
-          <w:rFonts w:ascii="Times New Roman" w:hAnsi="Times New Roman" w:cs="Times New Roman"/>
-          <w:sz w:val="24"/>
-          <w:szCs w:val="24"/>
-        </w:rPr>
-        <w:t xml:space="preserve"> website yang </w:t>
-      </w:r>
-      <w:proofErr w:type="spellStart"/>
-      <w:r>
-        <w:rPr>
-          <w:rFonts w:ascii="Times New Roman" w:hAnsi="Times New Roman" w:cs="Times New Roman"/>
-          <w:sz w:val="24"/>
-          <w:szCs w:val="24"/>
-        </w:rPr>
-        <w:t>sudah</w:t>
-      </w:r>
-      <w:proofErr w:type="spellEnd"/>
-      <w:r>
-        <w:rPr>
-          <w:rFonts w:ascii="Times New Roman" w:hAnsi="Times New Roman" w:cs="Times New Roman"/>
-          <w:sz w:val="24"/>
-          <w:szCs w:val="24"/>
-        </w:rPr>
-        <w:t xml:space="preserve"> </w:t>
-      </w:r>
-      <w:proofErr w:type="spellStart"/>
-      <w:r>
-        <w:rPr>
-          <w:rFonts w:ascii="Times New Roman" w:hAnsi="Times New Roman" w:cs="Times New Roman"/>
-          <w:sz w:val="24"/>
-          <w:szCs w:val="24"/>
-        </w:rPr>
-        <w:t>dibuat</w:t>
-      </w:r>
-      <w:proofErr w:type="spellEnd"/>
-    </w:p>
-    <w:p>
-      <w:pPr>
+      <w:r>
+        <w:rPr>
+          <w:rFonts w:ascii="Times New Roman" w:hAnsi="Times New Roman" w:cs="Times New Roman"/>
+          <w:sz w:val="24"/>
+          <w:szCs w:val="24"/>
+        </w:rPr>
+        <w:t>Digunakan untuk membuat akun dan masuk ketika mempunyai akun dan masuk kedalam website yang sudah dibuat</w:t>
+      </w:r>
+    </w:p>
+    <w:p>
+      <w:pPr>
+        <w:pStyle w:val="ListParagraph"/>
+        <w:numPr>
+          <w:ilvl w:val="0"/>
+          <w:numId w:val="1"/>
+        </w:numPr>
         <w:rPr>
           <w:rFonts w:ascii="Times New Roman" w:hAnsi="Times New Roman" w:cs="Times New Roman"/>
           <w:sz w:val="24"/>
@@ -648,7 +399,236 @@
           <w:szCs w:val="24"/>
         </w:rPr>
         <w:lastRenderedPageBreak/>
-        <w:t>2.</w:t>
+        <w:t>Membuat Database</w:t>
+      </w:r>
+    </w:p>
+    <w:p>
+      <w:pPr>
+        <w:rPr>
+          <w:rFonts w:ascii="Times New Roman" w:hAnsi="Times New Roman" w:cs="Times New Roman"/>
+          <w:sz w:val="24"/>
+          <w:szCs w:val="24"/>
+        </w:rPr>
+      </w:pPr>
+      <w:r>
+        <w:rPr>
+          <w:rFonts w:ascii="Times New Roman" w:hAnsi="Times New Roman" w:cs="Times New Roman"/>
+          <w:noProof/>
+          <w:sz w:val="24"/>
+          <w:szCs w:val="24"/>
+        </w:rPr>
+        <w:drawing>
+          <wp:inline distT="0" distB="0" distL="0" distR="0" wp14:anchorId="1F932012" wp14:editId="256B5AE6">
+            <wp:extent cx="3246804" cy="2410691"/>
+            <wp:effectExtent l="0" t="0" r="0" b="8890"/>
+            <wp:docPr id="6" name="Picture 6"/>
+            <wp:cNvGraphicFramePr>
+              <a:graphicFrameLocks xmlns:a="http://schemas.openxmlformats.org/drawingml/2006/main" noChangeAspect="1"/>
+            </wp:cNvGraphicFramePr>
+            <a:graphic xmlns:a="http://schemas.openxmlformats.org/drawingml/2006/main">
+              <a:graphicData uri="http://schemas.openxmlformats.org/drawingml/2006/picture">
+                <pic:pic xmlns:pic="http://schemas.openxmlformats.org/drawingml/2006/picture">
+                  <pic:nvPicPr>
+                    <pic:cNvPr id="1" name=""/>
+                    <pic:cNvPicPr/>
+                  </pic:nvPicPr>
+                  <pic:blipFill>
+                    <a:blip r:embed="rId9"/>
+                    <a:stretch>
+                      <a:fillRect/>
+                    </a:stretch>
+                  </pic:blipFill>
+                  <pic:spPr>
+                    <a:xfrm>
+                      <a:off x="0" y="0"/>
+                      <a:ext cx="3252449" cy="2414882"/>
+                    </a:xfrm>
+                    <a:prstGeom prst="rect">
+                      <a:avLst/>
+                    </a:prstGeom>
+                  </pic:spPr>
+                </pic:pic>
+              </a:graphicData>
+            </a:graphic>
+          </wp:inline>
+        </w:drawing>
+      </w:r>
+    </w:p>
+    <w:p>
+      <w:pPr>
+        <w:ind w:left="360"/>
+        <w:rPr>
+          <w:rFonts w:ascii="Times New Roman" w:hAnsi="Times New Roman" w:cs="Times New Roman"/>
+          <w:sz w:val="24"/>
+          <w:szCs w:val="24"/>
+        </w:rPr>
+      </w:pPr>
+      <w:r>
+        <w:rPr>
+          <w:rFonts w:ascii="Times New Roman" w:hAnsi="Times New Roman" w:cs="Times New Roman"/>
+          <w:sz w:val="24"/>
+          <w:szCs w:val="24"/>
+        </w:rPr>
+        <w:t>Membuat database dengan menggunakan provider “postgresql” dan table dengan nama “Store”</w:t>
+      </w:r>
+    </w:p>
+    <w:p>
+      <w:pPr>
+        <w:pStyle w:val="ListParagraph"/>
+        <w:numPr>
+          <w:ilvl w:val="0"/>
+          <w:numId w:val="1"/>
+        </w:numPr>
+        <w:rPr>
+          <w:rFonts w:ascii="Times New Roman" w:hAnsi="Times New Roman" w:cs="Times New Roman"/>
+          <w:sz w:val="24"/>
+          <w:szCs w:val="24"/>
+        </w:rPr>
+      </w:pPr>
+      <w:r>
+        <w:rPr>
+          <w:rFonts w:ascii="Times New Roman" w:hAnsi="Times New Roman" w:cs="Times New Roman"/>
+          <w:sz w:val="24"/>
+          <w:szCs w:val="24"/>
+        </w:rPr>
+        <w:t>Membuat API dan Memperbaiki page.tsx di dalam folder app/(root)</w:t>
+      </w:r>
+    </w:p>
+    <w:p>
+      <w:pPr>
+        <w:rPr>
+          <w:rFonts w:ascii="Times New Roman" w:hAnsi="Times New Roman" w:cs="Times New Roman"/>
+          <w:sz w:val="24"/>
+          <w:szCs w:val="24"/>
+        </w:rPr>
+      </w:pPr>
+      <w:r>
+        <w:rPr>
+          <w:rFonts w:ascii="Times New Roman" w:hAnsi="Times New Roman" w:cs="Times New Roman"/>
+          <w:sz w:val="24"/>
+          <w:szCs w:val="24"/>
+        </w:rPr>
+        <w:drawing>
+          <wp:inline distT="0" distB="0" distL="0" distR="0" wp14:anchorId="7D1D7198" wp14:editId="2F502BCA">
+            <wp:extent cx="3588793" cy="2098963"/>
+            <wp:effectExtent l="0" t="0" r="0" b="0"/>
+            <wp:docPr id="8" name="Picture 8"/>
+            <wp:cNvGraphicFramePr>
+              <a:graphicFrameLocks xmlns:a="http://schemas.openxmlformats.org/drawingml/2006/main" noChangeAspect="1"/>
+            </wp:cNvGraphicFramePr>
+            <a:graphic xmlns:a="http://schemas.openxmlformats.org/drawingml/2006/main">
+              <a:graphicData uri="http://schemas.openxmlformats.org/drawingml/2006/picture">
+                <pic:pic xmlns:pic="http://schemas.openxmlformats.org/drawingml/2006/picture">
+                  <pic:nvPicPr>
+                    <pic:cNvPr id="1" name=""/>
+                    <pic:cNvPicPr/>
+                  </pic:nvPicPr>
+                  <pic:blipFill>
+                    <a:blip r:embed="rId10"/>
+                    <a:stretch>
+                      <a:fillRect/>
+                    </a:stretch>
+                  </pic:blipFill>
+                  <pic:spPr>
+                    <a:xfrm>
+                      <a:off x="0" y="0"/>
+                      <a:ext cx="3588793" cy="2098963"/>
+                    </a:xfrm>
+                    <a:prstGeom prst="rect">
+                      <a:avLst/>
+                    </a:prstGeom>
+                  </pic:spPr>
+                </pic:pic>
+              </a:graphicData>
+            </a:graphic>
+          </wp:inline>
+        </w:drawing>
+      </w:r>
+    </w:p>
+    <w:p>
+      <w:pPr>
+        <w:rPr>
+          <w:rFonts w:ascii="Times New Roman" w:hAnsi="Times New Roman" w:cs="Times New Roman"/>
+          <w:sz w:val="24"/>
+          <w:szCs w:val="24"/>
+        </w:rPr>
+      </w:pPr>
+      <w:r>
+        <w:rPr>
+          <w:rFonts w:ascii="Times New Roman" w:hAnsi="Times New Roman" w:cs="Times New Roman"/>
+          <w:sz w:val="24"/>
+          <w:szCs w:val="24"/>
+        </w:rPr>
+        <w:t>Pembuatan API(Belum Selesai)</w:t>
+      </w:r>
+    </w:p>
+    <w:p>
+      <w:pPr>
+        <w:rPr>
+          <w:rFonts w:ascii="Times New Roman" w:hAnsi="Times New Roman" w:cs="Times New Roman"/>
+          <w:sz w:val="24"/>
+          <w:szCs w:val="24"/>
+        </w:rPr>
+      </w:pPr>
+      <w:r>
+        <w:rPr>
+          <w:rFonts w:ascii="Times New Roman" w:hAnsi="Times New Roman" w:cs="Times New Roman"/>
+          <w:sz w:val="24"/>
+          <w:szCs w:val="24"/>
+        </w:rPr>
+        <w:drawing>
+          <wp:inline distT="0" distB="0" distL="0" distR="0" wp14:anchorId="21553162" wp14:editId="4BC78E51">
+            <wp:extent cx="3023834" cy="2750127"/>
+            <wp:effectExtent l="0" t="0" r="5715" b="0"/>
+            <wp:docPr id="9" name="Picture 9"/>
+            <wp:cNvGraphicFramePr>
+              <a:graphicFrameLocks xmlns:a="http://schemas.openxmlformats.org/drawingml/2006/main" noChangeAspect="1"/>
+            </wp:cNvGraphicFramePr>
+            <a:graphic xmlns:a="http://schemas.openxmlformats.org/drawingml/2006/main">
+              <a:graphicData uri="http://schemas.openxmlformats.org/drawingml/2006/picture">
+                <pic:pic xmlns:pic="http://schemas.openxmlformats.org/drawingml/2006/picture">
+                  <pic:nvPicPr>
+                    <pic:cNvPr id="1" name=""/>
+                    <pic:cNvPicPr/>
+                  </pic:nvPicPr>
+                  <pic:blipFill>
+                    <a:blip r:embed="rId11"/>
+                    <a:stretch>
+                      <a:fillRect/>
+                    </a:stretch>
+                  </pic:blipFill>
+                  <pic:spPr>
+                    <a:xfrm>
+                      <a:off x="0" y="0"/>
+                      <a:ext cx="3031060" cy="2756699"/>
+                    </a:xfrm>
+                    <a:prstGeom prst="rect">
+                      <a:avLst/>
+                    </a:prstGeom>
+                  </pic:spPr>
+                </pic:pic>
+              </a:graphicData>
+            </a:graphic>
+          </wp:inline>
+        </w:drawing>
+      </w:r>
+    </w:p>
+    <w:p>
+      <w:pPr>
+        <w:rPr>
+          <w:rFonts w:ascii="Times New Roman" w:hAnsi="Times New Roman" w:cs="Times New Roman"/>
+          <w:sz w:val="24"/>
+          <w:szCs w:val="24"/>
+        </w:rPr>
+      </w:pPr>
+      <w:r>
+        <w:rPr>
+          <w:rFonts w:ascii="Times New Roman" w:hAnsi="Times New Roman" w:cs="Times New Roman"/>
+          <w:sz w:val="24"/>
+          <w:szCs w:val="24"/>
+        </w:rPr>
+        <w:lastRenderedPageBreak/>
+        <w:t>Diatas adalah tampilan page.tsx dalam folder app/(root) yang sudah diperbaiki dan akan muncul tampilan Buat Store</w:t>
       </w:r>
     </w:p>
     <w:sectPr>

</xml_diff>

<commit_message>
"akmal : memperbaiki API dan membuat fungsi untuk menambahkan data"
</commit_message>
<xml_diff>
--- a/dokumentasi/22312137-MaulidanAkmalGandi-Dokumentasi.docx
+++ b/dokumentasi/22312137-MaulidanAkmalGandi-Dokumentasi.docx
@@ -505,6 +505,7 @@
       <w:r>
         <w:rPr>
           <w:rFonts w:ascii="Times New Roman" w:hAnsi="Times New Roman" w:cs="Times New Roman"/>
+          <w:noProof/>
           <w:sz w:val="24"/>
           <w:szCs w:val="24"/>
         </w:rPr>
@@ -573,6 +574,7 @@
       <w:r>
         <w:rPr>
           <w:rFonts w:ascii="Times New Roman" w:hAnsi="Times New Roman" w:cs="Times New Roman"/>
+          <w:noProof/>
           <w:sz w:val="24"/>
           <w:szCs w:val="24"/>
         </w:rPr>
@@ -629,6 +631,173 @@
         </w:rPr>
         <w:lastRenderedPageBreak/>
         <w:t>Diatas adalah tampilan page.tsx dalam folder app/(root) yang sudah diperbaiki dan akan muncul tampilan Buat Store</w:t>
+      </w:r>
+    </w:p>
+    <w:p>
+      <w:pPr>
+        <w:pStyle w:val="ListParagraph"/>
+        <w:numPr>
+          <w:ilvl w:val="0"/>
+          <w:numId w:val="1"/>
+        </w:numPr>
+        <w:rPr>
+          <w:rFonts w:ascii="Times New Roman" w:hAnsi="Times New Roman" w:cs="Times New Roman"/>
+          <w:sz w:val="24"/>
+          <w:szCs w:val="24"/>
+        </w:rPr>
+      </w:pPr>
+      <w:r>
+        <w:rPr>
+          <w:rFonts w:ascii="Times New Roman" w:hAnsi="Times New Roman" w:cs="Times New Roman"/>
+          <w:sz w:val="24"/>
+          <w:szCs w:val="24"/>
+        </w:rPr>
+        <w:t xml:space="preserve">Memperbaiki API agar dapat menambahkan data ke dalam database, menambahkan fungsi agar bisa check data apakah ada data yang belum terisi, dan juga membuat fungsi untuk </w:t>
+      </w:r>
+      <w:r>
+        <w:rPr>
+          <w:rFonts w:ascii="Times New Roman" w:hAnsi="Times New Roman" w:cs="Times New Roman"/>
+          <w:sz w:val="24"/>
+          <w:szCs w:val="24"/>
+        </w:rPr>
+        <w:t>dapat memasukkan data kedalam prisma</w:t>
+      </w:r>
+    </w:p>
+    <w:p>
+      <w:pPr>
+        <w:rPr>
+          <w:rFonts w:ascii="Times New Roman" w:hAnsi="Times New Roman" w:cs="Times New Roman"/>
+          <w:sz w:val="24"/>
+          <w:szCs w:val="24"/>
+        </w:rPr>
+      </w:pPr>
+      <w:r>
+        <w:rPr>
+          <w:rFonts w:ascii="Times New Roman" w:hAnsi="Times New Roman" w:cs="Times New Roman"/>
+          <w:sz w:val="24"/>
+          <w:szCs w:val="24"/>
+        </w:rPr>
+        <w:drawing>
+          <wp:inline distT="0" distB="0" distL="0" distR="0" wp14:anchorId="7C8D94B7" wp14:editId="45002865">
+            <wp:extent cx="5731510" cy="4894580"/>
+            <wp:effectExtent l="0" t="0" r="2540" b="1270"/>
+            <wp:docPr id="5" name="Picture 5"/>
+            <wp:cNvGraphicFramePr>
+              <a:graphicFrameLocks xmlns:a="http://schemas.openxmlformats.org/drawingml/2006/main" noChangeAspect="1"/>
+            </wp:cNvGraphicFramePr>
+            <a:graphic xmlns:a="http://schemas.openxmlformats.org/drawingml/2006/main">
+              <a:graphicData uri="http://schemas.openxmlformats.org/drawingml/2006/picture">
+                <pic:pic xmlns:pic="http://schemas.openxmlformats.org/drawingml/2006/picture">
+                  <pic:nvPicPr>
+                    <pic:cNvPr id="1" name=""/>
+                    <pic:cNvPicPr/>
+                  </pic:nvPicPr>
+                  <pic:blipFill>
+                    <a:blip r:embed="rId12"/>
+                    <a:stretch>
+                      <a:fillRect/>
+                    </a:stretch>
+                  </pic:blipFill>
+                  <pic:spPr>
+                    <a:xfrm>
+                      <a:off x="0" y="0"/>
+                      <a:ext cx="5731510" cy="4894580"/>
+                    </a:xfrm>
+                    <a:prstGeom prst="rect">
+                      <a:avLst/>
+                    </a:prstGeom>
+                  </pic:spPr>
+                </pic:pic>
+              </a:graphicData>
+            </a:graphic>
+          </wp:inline>
+        </w:drawing>
+      </w:r>
+    </w:p>
+    <w:p>
+      <w:pPr>
+        <w:rPr>
+          <w:rFonts w:ascii="Times New Roman" w:hAnsi="Times New Roman" w:cs="Times New Roman"/>
+          <w:sz w:val="24"/>
+          <w:szCs w:val="24"/>
+        </w:rPr>
+      </w:pPr>
+      <w:r>
+        <w:rPr>
+          <w:rFonts w:ascii="Times New Roman" w:hAnsi="Times New Roman" w:cs="Times New Roman"/>
+          <w:sz w:val="24"/>
+          <w:szCs w:val="24"/>
+        </w:rPr>
+        <w:t>Ini adalah kode untuk API</w:t>
+      </w:r>
+    </w:p>
+    <w:p>
+      <w:pPr>
+        <w:rPr>
+          <w:rFonts w:ascii="Times New Roman" w:hAnsi="Times New Roman" w:cs="Times New Roman"/>
+          <w:sz w:val="24"/>
+          <w:szCs w:val="24"/>
+        </w:rPr>
+      </w:pPr>
+      <w:r>
+        <w:rPr>
+          <w:rFonts w:ascii="Times New Roman" w:hAnsi="Times New Roman" w:cs="Times New Roman"/>
+          <w:sz w:val="24"/>
+          <w:szCs w:val="24"/>
+        </w:rPr>
+        <w:lastRenderedPageBreak/>
+        <w:drawing>
+          <wp:inline distT="0" distB="0" distL="0" distR="0" wp14:anchorId="1BB2FC7A" wp14:editId="6C56F430">
+            <wp:extent cx="5731510" cy="3288030"/>
+            <wp:effectExtent l="0" t="0" r="2540" b="7620"/>
+            <wp:docPr id="7" name="Picture 7"/>
+            <wp:cNvGraphicFramePr>
+              <a:graphicFrameLocks xmlns:a="http://schemas.openxmlformats.org/drawingml/2006/main" noChangeAspect="1"/>
+            </wp:cNvGraphicFramePr>
+            <a:graphic xmlns:a="http://schemas.openxmlformats.org/drawingml/2006/main">
+              <a:graphicData uri="http://schemas.openxmlformats.org/drawingml/2006/picture">
+                <pic:pic xmlns:pic="http://schemas.openxmlformats.org/drawingml/2006/picture">
+                  <pic:nvPicPr>
+                    <pic:cNvPr id="1" name=""/>
+                    <pic:cNvPicPr/>
+                  </pic:nvPicPr>
+                  <pic:blipFill>
+                    <a:blip r:embed="rId13"/>
+                    <a:stretch>
+                      <a:fillRect/>
+                    </a:stretch>
+                  </pic:blipFill>
+                  <pic:spPr>
+                    <a:xfrm>
+                      <a:off x="0" y="0"/>
+                      <a:ext cx="5731510" cy="3288030"/>
+                    </a:xfrm>
+                    <a:prstGeom prst="rect">
+                      <a:avLst/>
+                    </a:prstGeom>
+                  </pic:spPr>
+                </pic:pic>
+              </a:graphicData>
+            </a:graphic>
+          </wp:inline>
+        </w:drawing>
+      </w:r>
+    </w:p>
+    <w:p>
+      <w:pPr>
+        <w:rPr>
+          <w:rFonts w:ascii="Times New Roman" w:hAnsi="Times New Roman" w:cs="Times New Roman"/>
+          <w:sz w:val="24"/>
+          <w:szCs w:val="24"/>
+        </w:rPr>
+      </w:pPr>
+      <w:r>
+        <w:rPr>
+          <w:rFonts w:ascii="Times New Roman" w:hAnsi="Times New Roman" w:cs="Times New Roman"/>
+          <w:sz w:val="24"/>
+          <w:szCs w:val="24"/>
+        </w:rPr>
+        <w:t>Ini adalah fungsi untuk memasukan data kedalam prisma menggunakan axios</w:t>
       </w:r>
     </w:p>
     <w:sectPr>

</xml_diff>

<commit_message>
akmal : update dokumentasi
</commit_message>
<xml_diff>
--- a/dokumentasi/22312137-MaulidanAkmalGandi-Dokumentasi.docx
+++ b/dokumentasi/22312137-MaulidanAkmalGandi-Dokumentasi.docx
@@ -674,6 +674,7 @@
       <w:r>
         <w:rPr>
           <w:rFonts w:ascii="Times New Roman" w:hAnsi="Times New Roman" w:cs="Times New Roman"/>
+          <w:noProof/>
           <w:sz w:val="24"/>
           <w:szCs w:val="24"/>
         </w:rPr>
@@ -742,6 +743,7 @@
       <w:r>
         <w:rPr>
           <w:rFonts w:ascii="Times New Roman" w:hAnsi="Times New Roman" w:cs="Times New Roman"/>
+          <w:noProof/>
           <w:sz w:val="24"/>
           <w:szCs w:val="24"/>
         </w:rPr>
@@ -798,6 +800,348 @@
           <w:szCs w:val="24"/>
         </w:rPr>
         <w:t>Ini adalah fungsi untuk memasukan data kedalam prisma menggunakan axios</w:t>
+      </w:r>
+    </w:p>
+    <w:p>
+      <w:pPr>
+        <w:rPr>
+          <w:rFonts w:ascii="Times New Roman" w:hAnsi="Times New Roman" w:cs="Times New Roman"/>
+          <w:sz w:val="24"/>
+          <w:szCs w:val="24"/>
+        </w:rPr>
+      </w:pPr>
+    </w:p>
+    <w:p>
+      <w:pPr>
+        <w:pStyle w:val="ListParagraph"/>
+        <w:numPr>
+          <w:ilvl w:val="0"/>
+          <w:numId w:val="1"/>
+        </w:numPr>
+        <w:rPr>
+          <w:rStyle w:val="ws-pre-wrap"/>
+          <w:rFonts w:ascii="Times New Roman" w:hAnsi="Times New Roman" w:cs="Times New Roman"/>
+          <w:sz w:val="24"/>
+          <w:szCs w:val="24"/>
+        </w:rPr>
+      </w:pPr>
+      <w:r>
+        <w:rPr>
+          <w:rStyle w:val="ws-pre-wrap"/>
+          <w:rFonts w:ascii="Times New Roman" w:hAnsi="Times New Roman" w:cs="Times New Roman"/>
+          <w:sz w:val="24"/>
+          <w:szCs w:val="24"/>
+        </w:rPr>
+        <w:t>M</w:t>
+      </w:r>
+      <w:r>
+        <w:rPr>
+          <w:rStyle w:val="ws-pre-wrap"/>
+          <w:rFonts w:ascii="Times New Roman" w:hAnsi="Times New Roman" w:cs="Times New Roman"/>
+          <w:sz w:val="24"/>
+          <w:szCs w:val="24"/>
+        </w:rPr>
+        <w:t>embuat provider toast dan memberikan alert jika terjadi kesalahan saat membuat toko dan membuat alert ketika berhasil membuat toko</w:t>
+      </w:r>
+    </w:p>
+    <w:p>
+      <w:pPr>
+        <w:rPr>
+          <w:rStyle w:val="ws-pre-wrap"/>
+          <w:rFonts w:ascii="Times New Roman" w:hAnsi="Times New Roman" w:cs="Times New Roman"/>
+          <w:sz w:val="24"/>
+          <w:szCs w:val="24"/>
+        </w:rPr>
+      </w:pPr>
+      <w:r>
+        <w:rPr>
+          <w:rStyle w:val="ws-pre-wrap"/>
+          <w:rFonts w:ascii="Times New Roman" w:hAnsi="Times New Roman" w:cs="Times New Roman"/>
+          <w:sz w:val="24"/>
+          <w:szCs w:val="24"/>
+        </w:rPr>
+        <w:t>Membuat Provider Toast</w:t>
+      </w:r>
+    </w:p>
+    <w:p>
+      <w:pPr>
+        <w:rPr>
+          <w:rFonts w:ascii="Times New Roman" w:hAnsi="Times New Roman" w:cs="Times New Roman"/>
+          <w:sz w:val="24"/>
+          <w:szCs w:val="24"/>
+        </w:rPr>
+      </w:pPr>
+      <w:r>
+        <w:rPr>
+          <w:rStyle w:val="ws-pre-wrap"/>
+          <w:rFonts w:ascii="Times New Roman" w:hAnsi="Times New Roman" w:cs="Times New Roman"/>
+          <w:sz w:val="24"/>
+          <w:szCs w:val="24"/>
+        </w:rPr>
+        <w:drawing>
+          <wp:inline distT="0" distB="0" distL="0" distR="0" wp14:anchorId="026B84FC" wp14:editId="71D9762F">
+            <wp:extent cx="5144218" cy="2248214"/>
+            <wp:effectExtent l="0" t="0" r="0" b="0"/>
+            <wp:docPr id="11" name="Picture 11"/>
+            <wp:cNvGraphicFramePr>
+              <a:graphicFrameLocks xmlns:a="http://schemas.openxmlformats.org/drawingml/2006/main" noChangeAspect="1"/>
+            </wp:cNvGraphicFramePr>
+            <a:graphic xmlns:a="http://schemas.openxmlformats.org/drawingml/2006/main">
+              <a:graphicData uri="http://schemas.openxmlformats.org/drawingml/2006/picture">
+                <pic:pic xmlns:pic="http://schemas.openxmlformats.org/drawingml/2006/picture">
+                  <pic:nvPicPr>
+                    <pic:cNvPr id="1" name=""/>
+                    <pic:cNvPicPr/>
+                  </pic:nvPicPr>
+                  <pic:blipFill>
+                    <a:blip r:embed="rId14"/>
+                    <a:stretch>
+                      <a:fillRect/>
+                    </a:stretch>
+                  </pic:blipFill>
+                  <pic:spPr>
+                    <a:xfrm>
+                      <a:off x="0" y="0"/>
+                      <a:ext cx="5144218" cy="2248214"/>
+                    </a:xfrm>
+                    <a:prstGeom prst="rect">
+                      <a:avLst/>
+                    </a:prstGeom>
+                  </pic:spPr>
+                </pic:pic>
+              </a:graphicData>
+            </a:graphic>
+          </wp:inline>
+        </w:drawing>
+      </w:r>
+    </w:p>
+    <w:p>
+      <w:pPr>
+        <w:rPr>
+          <w:rFonts w:ascii="Times New Roman" w:hAnsi="Times New Roman" w:cs="Times New Roman"/>
+          <w:sz w:val="24"/>
+          <w:szCs w:val="24"/>
+        </w:rPr>
+      </w:pPr>
+      <w:r>
+        <w:rPr>
+          <w:rFonts w:ascii="Times New Roman" w:hAnsi="Times New Roman" w:cs="Times New Roman"/>
+          <w:sz w:val="24"/>
+          <w:szCs w:val="24"/>
+        </w:rPr>
+        <w:br w:type="page"/>
+      </w:r>
+    </w:p>
+    <w:p>
+      <w:pPr>
+        <w:rPr>
+          <w:rFonts w:ascii="Times New Roman" w:hAnsi="Times New Roman" w:cs="Times New Roman"/>
+          <w:sz w:val="24"/>
+          <w:szCs w:val="24"/>
+        </w:rPr>
+      </w:pPr>
+      <w:r>
+        <w:rPr>
+          <w:rFonts w:ascii="Times New Roman" w:hAnsi="Times New Roman" w:cs="Times New Roman"/>
+          <w:sz w:val="24"/>
+          <w:szCs w:val="24"/>
+        </w:rPr>
+        <w:lastRenderedPageBreak/>
+        <w:t>Fungsi untuk membuat alert menggunakan toast</w:t>
+      </w:r>
+    </w:p>
+    <w:p>
+      <w:pPr>
+        <w:rPr>
+          <w:rFonts w:ascii="Times New Roman" w:hAnsi="Times New Roman" w:cs="Times New Roman"/>
+          <w:sz w:val="24"/>
+          <w:szCs w:val="24"/>
+        </w:rPr>
+      </w:pPr>
+      <w:r>
+        <w:rPr>
+          <w:rFonts w:ascii="Times New Roman" w:hAnsi="Times New Roman" w:cs="Times New Roman"/>
+          <w:noProof/>
+          <w:sz w:val="24"/>
+          <w:szCs w:val="24"/>
+        </w:rPr>
+        <w:drawing>
+          <wp:inline distT="0" distB="0" distL="0" distR="0" wp14:anchorId="3CBB2220" wp14:editId="15CF2EC0">
+            <wp:extent cx="5731510" cy="3037205"/>
+            <wp:effectExtent l="0" t="0" r="2540" b="0"/>
+            <wp:docPr id="10" name="Picture 10"/>
+            <wp:cNvGraphicFramePr>
+              <a:graphicFrameLocks xmlns:a="http://schemas.openxmlformats.org/drawingml/2006/main" noChangeAspect="1"/>
+            </wp:cNvGraphicFramePr>
+            <a:graphic xmlns:a="http://schemas.openxmlformats.org/drawingml/2006/main">
+              <a:graphicData uri="http://schemas.openxmlformats.org/drawingml/2006/picture">
+                <pic:pic xmlns:pic="http://schemas.openxmlformats.org/drawingml/2006/picture">
+                  <pic:nvPicPr>
+                    <pic:cNvPr id="10" name="Picture 10"/>
+                    <pic:cNvPicPr/>
+                  </pic:nvPicPr>
+                  <pic:blipFill>
+                    <a:blip r:embed="rId15">
+                      <a:extLst>
+                        <a:ext uri="{28A0092B-C50C-407E-A947-70E740481C1C}">
+                          <a14:useLocalDpi xmlns:a14="http://schemas.microsoft.com/office/drawing/2010/main" val="0"/>
+                        </a:ext>
+                      </a:extLst>
+                    </a:blip>
+                    <a:stretch>
+                      <a:fillRect/>
+                    </a:stretch>
+                  </pic:blipFill>
+                  <pic:spPr>
+                    <a:xfrm>
+                      <a:off x="0" y="0"/>
+                      <a:ext cx="5731510" cy="3037205"/>
+                    </a:xfrm>
+                    <a:prstGeom prst="rect">
+                      <a:avLst/>
+                    </a:prstGeom>
+                  </pic:spPr>
+                </pic:pic>
+              </a:graphicData>
+            </a:graphic>
+          </wp:inline>
+        </w:drawing>
+      </w:r>
+    </w:p>
+    <w:p>
+      <w:pPr>
+        <w:rPr>
+          <w:rFonts w:ascii="Times New Roman" w:hAnsi="Times New Roman" w:cs="Times New Roman"/>
+          <w:sz w:val="24"/>
+          <w:szCs w:val="24"/>
+        </w:rPr>
+      </w:pPr>
+      <w:r>
+        <w:rPr>
+          <w:rFonts w:ascii="Times New Roman" w:hAnsi="Times New Roman" w:cs="Times New Roman"/>
+          <w:sz w:val="24"/>
+          <w:szCs w:val="24"/>
+        </w:rPr>
+        <w:t>Hasil alert Ketika terjadi kesalahan saat membuat toko</w:t>
+      </w:r>
+    </w:p>
+    <w:p>
+      <w:pPr>
+        <w:rPr>
+          <w:rFonts w:ascii="Times New Roman" w:hAnsi="Times New Roman" w:cs="Times New Roman"/>
+          <w:sz w:val="24"/>
+          <w:szCs w:val="24"/>
+        </w:rPr>
+      </w:pPr>
+      <w:r>
+        <w:rPr>
+          <w:rFonts w:ascii="Times New Roman" w:hAnsi="Times New Roman" w:cs="Times New Roman"/>
+          <w:sz w:val="24"/>
+          <w:szCs w:val="24"/>
+        </w:rPr>
+        <w:drawing>
+          <wp:inline distT="0" distB="0" distL="0" distR="0" wp14:anchorId="367FFDCB" wp14:editId="673835B4">
+            <wp:extent cx="2772162" cy="990738"/>
+            <wp:effectExtent l="0" t="0" r="9525" b="0"/>
+            <wp:docPr id="12" name="Picture 12"/>
+            <wp:cNvGraphicFramePr>
+              <a:graphicFrameLocks xmlns:a="http://schemas.openxmlformats.org/drawingml/2006/main" noChangeAspect="1"/>
+            </wp:cNvGraphicFramePr>
+            <a:graphic xmlns:a="http://schemas.openxmlformats.org/drawingml/2006/main">
+              <a:graphicData uri="http://schemas.openxmlformats.org/drawingml/2006/picture">
+                <pic:pic xmlns:pic="http://schemas.openxmlformats.org/drawingml/2006/picture">
+                  <pic:nvPicPr>
+                    <pic:cNvPr id="1" name=""/>
+                    <pic:cNvPicPr/>
+                  </pic:nvPicPr>
+                  <pic:blipFill>
+                    <a:blip r:embed="rId16"/>
+                    <a:stretch>
+                      <a:fillRect/>
+                    </a:stretch>
+                  </pic:blipFill>
+                  <pic:spPr>
+                    <a:xfrm>
+                      <a:off x="0" y="0"/>
+                      <a:ext cx="2772162" cy="990738"/>
+                    </a:xfrm>
+                    <a:prstGeom prst="rect">
+                      <a:avLst/>
+                    </a:prstGeom>
+                  </pic:spPr>
+                </pic:pic>
+              </a:graphicData>
+            </a:graphic>
+          </wp:inline>
+        </w:drawing>
+      </w:r>
+    </w:p>
+    <w:p>
+      <w:pPr>
+        <w:rPr>
+          <w:rFonts w:ascii="Times New Roman" w:hAnsi="Times New Roman" w:cs="Times New Roman"/>
+          <w:sz w:val="24"/>
+          <w:szCs w:val="24"/>
+        </w:rPr>
+      </w:pPr>
+      <w:r>
+        <w:rPr>
+          <w:rFonts w:ascii="Times New Roman" w:hAnsi="Times New Roman" w:cs="Times New Roman"/>
+          <w:sz w:val="24"/>
+          <w:szCs w:val="24"/>
+        </w:rPr>
+        <w:t>Dan hasil hasil alert Ketika berhasil membuat toko terjadi error karena post tidak terbaca di on submit</w:t>
+      </w:r>
+    </w:p>
+    <w:p>
+      <w:pPr>
+        <w:rPr>
+          <w:rFonts w:ascii="Times New Roman" w:hAnsi="Times New Roman" w:cs="Times New Roman"/>
+          <w:sz w:val="24"/>
+          <w:szCs w:val="24"/>
+        </w:rPr>
+      </w:pPr>
+      <w:r>
+        <w:rPr>
+          <w:rFonts w:ascii="Times New Roman" w:hAnsi="Times New Roman" w:cs="Times New Roman"/>
+          <w:sz w:val="24"/>
+          <w:szCs w:val="24"/>
+        </w:rPr>
+        <w:drawing>
+          <wp:inline distT="0" distB="0" distL="0" distR="0" wp14:anchorId="220694BD" wp14:editId="185DDEE0">
+            <wp:extent cx="5731510" cy="947420"/>
+            <wp:effectExtent l="0" t="0" r="2540" b="5080"/>
+            <wp:docPr id="13" name="Picture 13"/>
+            <wp:cNvGraphicFramePr>
+              <a:graphicFrameLocks xmlns:a="http://schemas.openxmlformats.org/drawingml/2006/main" noChangeAspect="1"/>
+            </wp:cNvGraphicFramePr>
+            <a:graphic xmlns:a="http://schemas.openxmlformats.org/drawingml/2006/main">
+              <a:graphicData uri="http://schemas.openxmlformats.org/drawingml/2006/picture">
+                <pic:pic xmlns:pic="http://schemas.openxmlformats.org/drawingml/2006/picture">
+                  <pic:nvPicPr>
+                    <pic:cNvPr id="1" name=""/>
+                    <pic:cNvPicPr/>
+                  </pic:nvPicPr>
+                  <pic:blipFill>
+                    <a:blip r:embed="rId17"/>
+                    <a:stretch>
+                      <a:fillRect/>
+                    </a:stretch>
+                  </pic:blipFill>
+                  <pic:spPr>
+                    <a:xfrm>
+                      <a:off x="0" y="0"/>
+                      <a:ext cx="5731510" cy="947420"/>
+                    </a:xfrm>
+                    <a:prstGeom prst="rect">
+                      <a:avLst/>
+                    </a:prstGeom>
+                  </pic:spPr>
+                </pic:pic>
+              </a:graphicData>
+            </a:graphic>
+          </wp:inline>
+        </w:drawing>
       </w:r>
     </w:p>
     <w:sectPr>
@@ -1344,6 +1688,11 @@
       <w:contextualSpacing/>
     </w:pPr>
   </w:style>
+  <w:style w:type="character" w:customStyle="1" w:styleId="ws-pre-wrap">
+    <w:name w:val="ws-pre-wrap"/>
+    <w:basedOn w:val="DefaultParagraphFont"/>
+    <w:rsid w:val="00F25D10"/>
+  </w:style>
 </w:styles>
 </file>
 

</xml_diff>

<commit_message>
akmal : 6.	Membuat dashboard layout dan membuat root layout agar setelah membuat toko langsung dapat menuju dashboard layout
</commit_message>
<xml_diff>
--- a/dokumentasi/22312137-MaulidanAkmalGandi-Dokumentasi.docx
+++ b/dokumentasi/22312137-MaulidanAkmalGandi-Dokumentasi.docx
@@ -25,8 +25,36 @@
           <w:szCs w:val="24"/>
         </w:rPr>
         <w:tab/>
-        <w:t>: Maulidan Akmal Gandi</w:t>
-      </w:r>
+        <w:t xml:space="preserve">: </w:t>
+      </w:r>
+      <w:proofErr w:type="spellStart"/>
+      <w:r>
+        <w:rPr>
+          <w:rFonts w:ascii="Times New Roman" w:hAnsi="Times New Roman" w:cs="Times New Roman"/>
+          <w:sz w:val="24"/>
+          <w:szCs w:val="24"/>
+        </w:rPr>
+        <w:t>Maulidan</w:t>
+      </w:r>
+      <w:proofErr w:type="spellEnd"/>
+      <w:r>
+        <w:rPr>
+          <w:rFonts w:ascii="Times New Roman" w:hAnsi="Times New Roman" w:cs="Times New Roman"/>
+          <w:sz w:val="24"/>
+          <w:szCs w:val="24"/>
+        </w:rPr>
+        <w:t xml:space="preserve"> Akmal </w:t>
+      </w:r>
+      <w:proofErr w:type="spellStart"/>
+      <w:r>
+        <w:rPr>
+          <w:rFonts w:ascii="Times New Roman" w:hAnsi="Times New Roman" w:cs="Times New Roman"/>
+          <w:sz w:val="24"/>
+          <w:szCs w:val="24"/>
+        </w:rPr>
+        <w:t>Gandi</w:t>
+      </w:r>
+      <w:proofErr w:type="spellEnd"/>
     </w:p>
     <w:p>
       <w:pPr>
@@ -62,13 +90,41 @@
           <w:szCs w:val="24"/>
         </w:rPr>
       </w:pPr>
-      <w:r>
-        <w:rPr>
-          <w:rFonts w:ascii="Times New Roman" w:hAnsi="Times New Roman" w:cs="Times New Roman"/>
-          <w:sz w:val="24"/>
-          <w:szCs w:val="24"/>
-        </w:rPr>
-        <w:t>Dokumentasi Project Pemograman Web 2</w:t>
+      <w:proofErr w:type="spellStart"/>
+      <w:r>
+        <w:rPr>
+          <w:rFonts w:ascii="Times New Roman" w:hAnsi="Times New Roman" w:cs="Times New Roman"/>
+          <w:sz w:val="24"/>
+          <w:szCs w:val="24"/>
+        </w:rPr>
+        <w:t>Dokumentasi</w:t>
+      </w:r>
+      <w:proofErr w:type="spellEnd"/>
+      <w:r>
+        <w:rPr>
+          <w:rFonts w:ascii="Times New Roman" w:hAnsi="Times New Roman" w:cs="Times New Roman"/>
+          <w:sz w:val="24"/>
+          <w:szCs w:val="24"/>
+        </w:rPr>
+        <w:t xml:space="preserve"> Project </w:t>
+      </w:r>
+      <w:proofErr w:type="spellStart"/>
+      <w:r>
+        <w:rPr>
+          <w:rFonts w:ascii="Times New Roman" w:hAnsi="Times New Roman" w:cs="Times New Roman"/>
+          <w:sz w:val="24"/>
+          <w:szCs w:val="24"/>
+        </w:rPr>
+        <w:t>Pemograman</w:t>
+      </w:r>
+      <w:proofErr w:type="spellEnd"/>
+      <w:r>
+        <w:rPr>
+          <w:rFonts w:ascii="Times New Roman" w:hAnsi="Times New Roman" w:cs="Times New Roman"/>
+          <w:sz w:val="24"/>
+          <w:szCs w:val="24"/>
+        </w:rPr>
+        <w:t xml:space="preserve"> Web 2</w:t>
       </w:r>
     </w:p>
     <w:p>
@@ -96,6 +152,7 @@
     </w:p>
     <w:p>
       <w:pPr>
+        <w:jc w:val="center"/>
         <w:rPr>
           <w:rFonts w:ascii="Times New Roman" w:hAnsi="Times New Roman" w:cs="Times New Roman"/>
           <w:sz w:val="24"/>
@@ -161,6 +218,7 @@
     </w:p>
     <w:p>
       <w:pPr>
+        <w:jc w:val="center"/>
         <w:rPr>
           <w:rFonts w:ascii="Times New Roman" w:hAnsi="Times New Roman" w:cs="Times New Roman"/>
           <w:sz w:val="24"/>
@@ -243,6 +301,7 @@
     </w:p>
     <w:p>
       <w:pPr>
+        <w:jc w:val="center"/>
         <w:rPr>
           <w:rFonts w:ascii="Times New Roman" w:hAnsi="Times New Roman" w:cs="Times New Roman"/>
           <w:sz w:val="24"/>
@@ -312,6 +371,7 @@
     </w:p>
     <w:p>
       <w:pPr>
+        <w:jc w:val="center"/>
         <w:rPr>
           <w:rFonts w:ascii="Times New Roman" w:hAnsi="Times New Roman" w:cs="Times New Roman"/>
           <w:sz w:val="24"/>
@@ -370,14 +430,214 @@
           <w:szCs w:val="24"/>
         </w:rPr>
       </w:pPr>
-      <w:r>
-        <w:rPr>
-          <w:rFonts w:ascii="Times New Roman" w:hAnsi="Times New Roman" w:cs="Times New Roman"/>
-          <w:sz w:val="24"/>
-          <w:szCs w:val="24"/>
-        </w:rPr>
-        <w:t>Digunakan untuk membuat akun dan masuk ketika mempunyai akun dan masuk kedalam website yang sudah dibuat</w:t>
-      </w:r>
+      <w:proofErr w:type="spellStart"/>
+      <w:r>
+        <w:rPr>
+          <w:rFonts w:ascii="Times New Roman" w:hAnsi="Times New Roman" w:cs="Times New Roman"/>
+          <w:sz w:val="24"/>
+          <w:szCs w:val="24"/>
+        </w:rPr>
+        <w:t>Digunakan</w:t>
+      </w:r>
+      <w:proofErr w:type="spellEnd"/>
+      <w:r>
+        <w:rPr>
+          <w:rFonts w:ascii="Times New Roman" w:hAnsi="Times New Roman" w:cs="Times New Roman"/>
+          <w:sz w:val="24"/>
+          <w:szCs w:val="24"/>
+        </w:rPr>
+        <w:t xml:space="preserve"> </w:t>
+      </w:r>
+      <w:proofErr w:type="spellStart"/>
+      <w:r>
+        <w:rPr>
+          <w:rFonts w:ascii="Times New Roman" w:hAnsi="Times New Roman" w:cs="Times New Roman"/>
+          <w:sz w:val="24"/>
+          <w:szCs w:val="24"/>
+        </w:rPr>
+        <w:t>untuk</w:t>
+      </w:r>
+      <w:proofErr w:type="spellEnd"/>
+      <w:r>
+        <w:rPr>
+          <w:rFonts w:ascii="Times New Roman" w:hAnsi="Times New Roman" w:cs="Times New Roman"/>
+          <w:sz w:val="24"/>
+          <w:szCs w:val="24"/>
+        </w:rPr>
+        <w:t xml:space="preserve"> </w:t>
+      </w:r>
+      <w:proofErr w:type="spellStart"/>
+      <w:r>
+        <w:rPr>
+          <w:rFonts w:ascii="Times New Roman" w:hAnsi="Times New Roman" w:cs="Times New Roman"/>
+          <w:sz w:val="24"/>
+          <w:szCs w:val="24"/>
+        </w:rPr>
+        <w:t>membuat</w:t>
+      </w:r>
+      <w:proofErr w:type="spellEnd"/>
+      <w:r>
+        <w:rPr>
+          <w:rFonts w:ascii="Times New Roman" w:hAnsi="Times New Roman" w:cs="Times New Roman"/>
+          <w:sz w:val="24"/>
+          <w:szCs w:val="24"/>
+        </w:rPr>
+        <w:t xml:space="preserve"> </w:t>
+      </w:r>
+      <w:proofErr w:type="spellStart"/>
+      <w:r>
+        <w:rPr>
+          <w:rFonts w:ascii="Times New Roman" w:hAnsi="Times New Roman" w:cs="Times New Roman"/>
+          <w:sz w:val="24"/>
+          <w:szCs w:val="24"/>
+        </w:rPr>
+        <w:t>akun</w:t>
+      </w:r>
+      <w:proofErr w:type="spellEnd"/>
+      <w:r>
+        <w:rPr>
+          <w:rFonts w:ascii="Times New Roman" w:hAnsi="Times New Roman" w:cs="Times New Roman"/>
+          <w:sz w:val="24"/>
+          <w:szCs w:val="24"/>
+        </w:rPr>
+        <w:t xml:space="preserve"> dan </w:t>
+      </w:r>
+      <w:proofErr w:type="spellStart"/>
+      <w:r>
+        <w:rPr>
+          <w:rFonts w:ascii="Times New Roman" w:hAnsi="Times New Roman" w:cs="Times New Roman"/>
+          <w:sz w:val="24"/>
+          <w:szCs w:val="24"/>
+        </w:rPr>
+        <w:t>masuk</w:t>
+      </w:r>
+      <w:proofErr w:type="spellEnd"/>
+      <w:r>
+        <w:rPr>
+          <w:rFonts w:ascii="Times New Roman" w:hAnsi="Times New Roman" w:cs="Times New Roman"/>
+          <w:sz w:val="24"/>
+          <w:szCs w:val="24"/>
+        </w:rPr>
+        <w:t xml:space="preserve"> </w:t>
+      </w:r>
+      <w:proofErr w:type="spellStart"/>
+      <w:r>
+        <w:rPr>
+          <w:rFonts w:ascii="Times New Roman" w:hAnsi="Times New Roman" w:cs="Times New Roman"/>
+          <w:sz w:val="24"/>
+          <w:szCs w:val="24"/>
+        </w:rPr>
+        <w:t>ketika</w:t>
+      </w:r>
+      <w:proofErr w:type="spellEnd"/>
+      <w:r>
+        <w:rPr>
+          <w:rFonts w:ascii="Times New Roman" w:hAnsi="Times New Roman" w:cs="Times New Roman"/>
+          <w:sz w:val="24"/>
+          <w:szCs w:val="24"/>
+        </w:rPr>
+        <w:t xml:space="preserve"> </w:t>
+      </w:r>
+      <w:proofErr w:type="spellStart"/>
+      <w:r>
+        <w:rPr>
+          <w:rFonts w:ascii="Times New Roman" w:hAnsi="Times New Roman" w:cs="Times New Roman"/>
+          <w:sz w:val="24"/>
+          <w:szCs w:val="24"/>
+        </w:rPr>
+        <w:t>mempunyai</w:t>
+      </w:r>
+      <w:proofErr w:type="spellEnd"/>
+      <w:r>
+        <w:rPr>
+          <w:rFonts w:ascii="Times New Roman" w:hAnsi="Times New Roman" w:cs="Times New Roman"/>
+          <w:sz w:val="24"/>
+          <w:szCs w:val="24"/>
+        </w:rPr>
+        <w:t xml:space="preserve"> </w:t>
+      </w:r>
+      <w:proofErr w:type="spellStart"/>
+      <w:r>
+        <w:rPr>
+          <w:rFonts w:ascii="Times New Roman" w:hAnsi="Times New Roman" w:cs="Times New Roman"/>
+          <w:sz w:val="24"/>
+          <w:szCs w:val="24"/>
+        </w:rPr>
+        <w:t>akun</w:t>
+      </w:r>
+      <w:proofErr w:type="spellEnd"/>
+      <w:r>
+        <w:rPr>
+          <w:rFonts w:ascii="Times New Roman" w:hAnsi="Times New Roman" w:cs="Times New Roman"/>
+          <w:sz w:val="24"/>
+          <w:szCs w:val="24"/>
+        </w:rPr>
+        <w:t xml:space="preserve"> dan </w:t>
+      </w:r>
+      <w:proofErr w:type="spellStart"/>
+      <w:r>
+        <w:rPr>
+          <w:rFonts w:ascii="Times New Roman" w:hAnsi="Times New Roman" w:cs="Times New Roman"/>
+          <w:sz w:val="24"/>
+          <w:szCs w:val="24"/>
+        </w:rPr>
+        <w:t>masuk</w:t>
+      </w:r>
+      <w:proofErr w:type="spellEnd"/>
+      <w:r>
+        <w:rPr>
+          <w:rFonts w:ascii="Times New Roman" w:hAnsi="Times New Roman" w:cs="Times New Roman"/>
+          <w:sz w:val="24"/>
+          <w:szCs w:val="24"/>
+        </w:rPr>
+        <w:t xml:space="preserve"> </w:t>
+      </w:r>
+      <w:proofErr w:type="spellStart"/>
+      <w:r>
+        <w:rPr>
+          <w:rFonts w:ascii="Times New Roman" w:hAnsi="Times New Roman" w:cs="Times New Roman"/>
+          <w:sz w:val="24"/>
+          <w:szCs w:val="24"/>
+        </w:rPr>
+        <w:t>kedalam</w:t>
+      </w:r>
+      <w:proofErr w:type="spellEnd"/>
+      <w:r>
+        <w:rPr>
+          <w:rFonts w:ascii="Times New Roman" w:hAnsi="Times New Roman" w:cs="Times New Roman"/>
+          <w:sz w:val="24"/>
+          <w:szCs w:val="24"/>
+        </w:rPr>
+        <w:t xml:space="preserve"> website yang </w:t>
+      </w:r>
+      <w:proofErr w:type="spellStart"/>
+      <w:r>
+        <w:rPr>
+          <w:rFonts w:ascii="Times New Roman" w:hAnsi="Times New Roman" w:cs="Times New Roman"/>
+          <w:sz w:val="24"/>
+          <w:szCs w:val="24"/>
+        </w:rPr>
+        <w:t>sudah</w:t>
+      </w:r>
+      <w:proofErr w:type="spellEnd"/>
+      <w:r>
+        <w:rPr>
+          <w:rFonts w:ascii="Times New Roman" w:hAnsi="Times New Roman" w:cs="Times New Roman"/>
+          <w:sz w:val="24"/>
+          <w:szCs w:val="24"/>
+        </w:rPr>
+        <w:t xml:space="preserve"> </w:t>
+      </w:r>
+      <w:proofErr w:type="spellStart"/>
+      <w:r>
+        <w:rPr>
+          <w:rFonts w:ascii="Times New Roman" w:hAnsi="Times New Roman" w:cs="Times New Roman"/>
+          <w:sz w:val="24"/>
+          <w:szCs w:val="24"/>
+        </w:rPr>
+        <w:t>dibuat</w:t>
+      </w:r>
+      <w:proofErr w:type="spellEnd"/>
     </w:p>
     <w:p>
       <w:pPr>
@@ -392,6 +652,7 @@
           <w:szCs w:val="24"/>
         </w:rPr>
       </w:pPr>
+      <w:proofErr w:type="spellStart"/>
       <w:r>
         <w:rPr>
           <w:rFonts w:ascii="Times New Roman" w:hAnsi="Times New Roman" w:cs="Times New Roman"/>
@@ -399,11 +660,21 @@
           <w:szCs w:val="24"/>
         </w:rPr>
         <w:lastRenderedPageBreak/>
-        <w:t>Membuat Database</w:t>
+        <w:t>Membuat</w:t>
+      </w:r>
+      <w:proofErr w:type="spellEnd"/>
+      <w:r>
+        <w:rPr>
+          <w:rFonts w:ascii="Times New Roman" w:hAnsi="Times New Roman" w:cs="Times New Roman"/>
+          <w:sz w:val="24"/>
+          <w:szCs w:val="24"/>
+        </w:rPr>
+        <w:t xml:space="preserve"> Database</w:t>
       </w:r>
     </w:p>
     <w:p>
       <w:pPr>
+        <w:jc w:val="center"/>
         <w:rPr>
           <w:rFonts w:ascii="Times New Roman" w:hAnsi="Times New Roman" w:cs="Times New Roman"/>
           <w:sz w:val="24"/>
@@ -463,13 +734,113 @@
           <w:szCs w:val="24"/>
         </w:rPr>
       </w:pPr>
-      <w:r>
-        <w:rPr>
-          <w:rFonts w:ascii="Times New Roman" w:hAnsi="Times New Roman" w:cs="Times New Roman"/>
-          <w:sz w:val="24"/>
-          <w:szCs w:val="24"/>
-        </w:rPr>
-        <w:t>Membuat database dengan menggunakan provider “postgresql” dan table dengan nama “Store”</w:t>
+      <w:proofErr w:type="spellStart"/>
+      <w:r>
+        <w:rPr>
+          <w:rFonts w:ascii="Times New Roman" w:hAnsi="Times New Roman" w:cs="Times New Roman"/>
+          <w:sz w:val="24"/>
+          <w:szCs w:val="24"/>
+        </w:rPr>
+        <w:t>Membuat</w:t>
+      </w:r>
+      <w:proofErr w:type="spellEnd"/>
+      <w:r>
+        <w:rPr>
+          <w:rFonts w:ascii="Times New Roman" w:hAnsi="Times New Roman" w:cs="Times New Roman"/>
+          <w:sz w:val="24"/>
+          <w:szCs w:val="24"/>
+        </w:rPr>
+        <w:t xml:space="preserve"> database </w:t>
+      </w:r>
+      <w:proofErr w:type="spellStart"/>
+      <w:r>
+        <w:rPr>
+          <w:rFonts w:ascii="Times New Roman" w:hAnsi="Times New Roman" w:cs="Times New Roman"/>
+          <w:sz w:val="24"/>
+          <w:szCs w:val="24"/>
+        </w:rPr>
+        <w:t>dengan</w:t>
+      </w:r>
+      <w:proofErr w:type="spellEnd"/>
+      <w:r>
+        <w:rPr>
+          <w:rFonts w:ascii="Times New Roman" w:hAnsi="Times New Roman" w:cs="Times New Roman"/>
+          <w:sz w:val="24"/>
+          <w:szCs w:val="24"/>
+        </w:rPr>
+        <w:t xml:space="preserve"> </w:t>
+      </w:r>
+      <w:proofErr w:type="spellStart"/>
+      <w:r>
+        <w:rPr>
+          <w:rFonts w:ascii="Times New Roman" w:hAnsi="Times New Roman" w:cs="Times New Roman"/>
+          <w:sz w:val="24"/>
+          <w:szCs w:val="24"/>
+        </w:rPr>
+        <w:t>menggunakan</w:t>
+      </w:r>
+      <w:proofErr w:type="spellEnd"/>
+      <w:r>
+        <w:rPr>
+          <w:rFonts w:ascii="Times New Roman" w:hAnsi="Times New Roman" w:cs="Times New Roman"/>
+          <w:sz w:val="24"/>
+          <w:szCs w:val="24"/>
+        </w:rPr>
+        <w:t xml:space="preserve"> provider “</w:t>
+      </w:r>
+      <w:proofErr w:type="spellStart"/>
+      <w:r>
+        <w:rPr>
+          <w:rFonts w:ascii="Times New Roman" w:hAnsi="Times New Roman" w:cs="Times New Roman"/>
+          <w:sz w:val="24"/>
+          <w:szCs w:val="24"/>
+        </w:rPr>
+        <w:t>postgresql</w:t>
+      </w:r>
+      <w:proofErr w:type="spellEnd"/>
+      <w:r>
+        <w:rPr>
+          <w:rFonts w:ascii="Times New Roman" w:hAnsi="Times New Roman" w:cs="Times New Roman"/>
+          <w:sz w:val="24"/>
+          <w:szCs w:val="24"/>
+        </w:rPr>
+        <w:t xml:space="preserve">” dan table </w:t>
+      </w:r>
+      <w:proofErr w:type="spellStart"/>
+      <w:r>
+        <w:rPr>
+          <w:rFonts w:ascii="Times New Roman" w:hAnsi="Times New Roman" w:cs="Times New Roman"/>
+          <w:sz w:val="24"/>
+          <w:szCs w:val="24"/>
+        </w:rPr>
+        <w:t>dengan</w:t>
+      </w:r>
+      <w:proofErr w:type="spellEnd"/>
+      <w:r>
+        <w:rPr>
+          <w:rFonts w:ascii="Times New Roman" w:hAnsi="Times New Roman" w:cs="Times New Roman"/>
+          <w:sz w:val="24"/>
+          <w:szCs w:val="24"/>
+        </w:rPr>
+        <w:t xml:space="preserve"> </w:t>
+      </w:r>
+      <w:proofErr w:type="spellStart"/>
+      <w:r>
+        <w:rPr>
+          <w:rFonts w:ascii="Times New Roman" w:hAnsi="Times New Roman" w:cs="Times New Roman"/>
+          <w:sz w:val="24"/>
+          <w:szCs w:val="24"/>
+        </w:rPr>
+        <w:t>nama</w:t>
+      </w:r>
+      <w:proofErr w:type="spellEnd"/>
+      <w:r>
+        <w:rPr>
+          <w:rFonts w:ascii="Times New Roman" w:hAnsi="Times New Roman" w:cs="Times New Roman"/>
+          <w:sz w:val="24"/>
+          <w:szCs w:val="24"/>
+        </w:rPr>
+        <w:t xml:space="preserve"> “Store”</w:t>
       </w:r>
     </w:p>
     <w:p>
@@ -485,17 +856,82 @@
           <w:szCs w:val="24"/>
         </w:rPr>
       </w:pPr>
-      <w:r>
-        <w:rPr>
-          <w:rFonts w:ascii="Times New Roman" w:hAnsi="Times New Roman" w:cs="Times New Roman"/>
-          <w:sz w:val="24"/>
-          <w:szCs w:val="24"/>
-        </w:rPr>
-        <w:t>Membuat API dan Memperbaiki page.tsx di dalam folder app/(root)</w:t>
+      <w:proofErr w:type="spellStart"/>
+      <w:r>
+        <w:rPr>
+          <w:rFonts w:ascii="Times New Roman" w:hAnsi="Times New Roman" w:cs="Times New Roman"/>
+          <w:sz w:val="24"/>
+          <w:szCs w:val="24"/>
+        </w:rPr>
+        <w:t>Membuat</w:t>
+      </w:r>
+      <w:proofErr w:type="spellEnd"/>
+      <w:r>
+        <w:rPr>
+          <w:rFonts w:ascii="Times New Roman" w:hAnsi="Times New Roman" w:cs="Times New Roman"/>
+          <w:sz w:val="24"/>
+          <w:szCs w:val="24"/>
+        </w:rPr>
+        <w:t xml:space="preserve"> API dan </w:t>
+      </w:r>
+      <w:proofErr w:type="spellStart"/>
+      <w:r>
+        <w:rPr>
+          <w:rFonts w:ascii="Times New Roman" w:hAnsi="Times New Roman" w:cs="Times New Roman"/>
+          <w:sz w:val="24"/>
+          <w:szCs w:val="24"/>
+        </w:rPr>
+        <w:t>Memperbaiki</w:t>
+      </w:r>
+      <w:proofErr w:type="spellEnd"/>
+      <w:r>
+        <w:rPr>
+          <w:rFonts w:ascii="Times New Roman" w:hAnsi="Times New Roman" w:cs="Times New Roman"/>
+          <w:sz w:val="24"/>
+          <w:szCs w:val="24"/>
+        </w:rPr>
+        <w:t xml:space="preserve"> </w:t>
+      </w:r>
+      <w:proofErr w:type="spellStart"/>
+      <w:r>
+        <w:rPr>
+          <w:rFonts w:ascii="Times New Roman" w:hAnsi="Times New Roman" w:cs="Times New Roman"/>
+          <w:sz w:val="24"/>
+          <w:szCs w:val="24"/>
+        </w:rPr>
+        <w:t>page.tsx</w:t>
+      </w:r>
+      <w:proofErr w:type="spellEnd"/>
+      <w:r>
+        <w:rPr>
+          <w:rFonts w:ascii="Times New Roman" w:hAnsi="Times New Roman" w:cs="Times New Roman"/>
+          <w:sz w:val="24"/>
+          <w:szCs w:val="24"/>
+        </w:rPr>
+        <w:t xml:space="preserve"> di </w:t>
+      </w:r>
+      <w:proofErr w:type="spellStart"/>
+      <w:r>
+        <w:rPr>
+          <w:rFonts w:ascii="Times New Roman" w:hAnsi="Times New Roman" w:cs="Times New Roman"/>
+          <w:sz w:val="24"/>
+          <w:szCs w:val="24"/>
+        </w:rPr>
+        <w:t>dalam</w:t>
+      </w:r>
+      <w:proofErr w:type="spellEnd"/>
+      <w:r>
+        <w:rPr>
+          <w:rFonts w:ascii="Times New Roman" w:hAnsi="Times New Roman" w:cs="Times New Roman"/>
+          <w:sz w:val="24"/>
+          <w:szCs w:val="24"/>
+        </w:rPr>
+        <w:t xml:space="preserve"> folder app/(root)</w:t>
       </w:r>
     </w:p>
     <w:p>
       <w:pPr>
+        <w:jc w:val="center"/>
         <w:rPr>
           <w:rFonts w:ascii="Times New Roman" w:hAnsi="Times New Roman" w:cs="Times New Roman"/>
           <w:sz w:val="24"/>
@@ -554,17 +990,46 @@
           <w:szCs w:val="24"/>
         </w:rPr>
       </w:pPr>
-      <w:r>
-        <w:rPr>
-          <w:rFonts w:ascii="Times New Roman" w:hAnsi="Times New Roman" w:cs="Times New Roman"/>
-          <w:sz w:val="24"/>
-          <w:szCs w:val="24"/>
-        </w:rPr>
-        <w:t>Pembuatan API(Belum Selesai)</w:t>
+      <w:proofErr w:type="spellStart"/>
+      <w:r>
+        <w:rPr>
+          <w:rFonts w:ascii="Times New Roman" w:hAnsi="Times New Roman" w:cs="Times New Roman"/>
+          <w:sz w:val="24"/>
+          <w:szCs w:val="24"/>
+        </w:rPr>
+        <w:t>Pembuatan</w:t>
+      </w:r>
+      <w:proofErr w:type="spellEnd"/>
+      <w:r>
+        <w:rPr>
+          <w:rFonts w:ascii="Times New Roman" w:hAnsi="Times New Roman" w:cs="Times New Roman"/>
+          <w:sz w:val="24"/>
+          <w:szCs w:val="24"/>
+        </w:rPr>
+        <w:t xml:space="preserve"> API(Belum </w:t>
+      </w:r>
+      <w:proofErr w:type="spellStart"/>
+      <w:r>
+        <w:rPr>
+          <w:rFonts w:ascii="Times New Roman" w:hAnsi="Times New Roman" w:cs="Times New Roman"/>
+          <w:sz w:val="24"/>
+          <w:szCs w:val="24"/>
+        </w:rPr>
+        <w:t>Selesai</w:t>
+      </w:r>
+      <w:proofErr w:type="spellEnd"/>
+      <w:r>
+        <w:rPr>
+          <w:rFonts w:ascii="Times New Roman" w:hAnsi="Times New Roman" w:cs="Times New Roman"/>
+          <w:sz w:val="24"/>
+          <w:szCs w:val="24"/>
+        </w:rPr>
+        <w:t>)</w:t>
       </w:r>
     </w:p>
     <w:p>
       <w:pPr>
+        <w:jc w:val="center"/>
         <w:rPr>
           <w:rFonts w:ascii="Times New Roman" w:hAnsi="Times New Roman" w:cs="Times New Roman"/>
           <w:sz w:val="24"/>
@@ -623,6 +1088,7 @@
           <w:szCs w:val="24"/>
         </w:rPr>
       </w:pPr>
+      <w:proofErr w:type="spellStart"/>
       <w:r>
         <w:rPr>
           <w:rFonts w:ascii="Times New Roman" w:hAnsi="Times New Roman" w:cs="Times New Roman"/>
@@ -630,7 +1096,178 @@
           <w:szCs w:val="24"/>
         </w:rPr>
         <w:lastRenderedPageBreak/>
-        <w:t>Diatas adalah tampilan page.tsx dalam folder app/(root) yang sudah diperbaiki dan akan muncul tampilan Buat Store</w:t>
+        <w:t>Diatas</w:t>
+      </w:r>
+      <w:proofErr w:type="spellEnd"/>
+      <w:r>
+        <w:rPr>
+          <w:rFonts w:ascii="Times New Roman" w:hAnsi="Times New Roman" w:cs="Times New Roman"/>
+          <w:sz w:val="24"/>
+          <w:szCs w:val="24"/>
+        </w:rPr>
+        <w:t xml:space="preserve"> </w:t>
+      </w:r>
+      <w:proofErr w:type="spellStart"/>
+      <w:r>
+        <w:rPr>
+          <w:rFonts w:ascii="Times New Roman" w:hAnsi="Times New Roman" w:cs="Times New Roman"/>
+          <w:sz w:val="24"/>
+          <w:szCs w:val="24"/>
+        </w:rPr>
+        <w:t>adalah</w:t>
+      </w:r>
+      <w:proofErr w:type="spellEnd"/>
+      <w:r>
+        <w:rPr>
+          <w:rFonts w:ascii="Times New Roman" w:hAnsi="Times New Roman" w:cs="Times New Roman"/>
+          <w:sz w:val="24"/>
+          <w:szCs w:val="24"/>
+        </w:rPr>
+        <w:t xml:space="preserve"> </w:t>
+      </w:r>
+      <w:proofErr w:type="spellStart"/>
+      <w:r>
+        <w:rPr>
+          <w:rFonts w:ascii="Times New Roman" w:hAnsi="Times New Roman" w:cs="Times New Roman"/>
+          <w:sz w:val="24"/>
+          <w:szCs w:val="24"/>
+        </w:rPr>
+        <w:t>tampilan</w:t>
+      </w:r>
+      <w:proofErr w:type="spellEnd"/>
+      <w:r>
+        <w:rPr>
+          <w:rFonts w:ascii="Times New Roman" w:hAnsi="Times New Roman" w:cs="Times New Roman"/>
+          <w:sz w:val="24"/>
+          <w:szCs w:val="24"/>
+        </w:rPr>
+        <w:t xml:space="preserve"> </w:t>
+      </w:r>
+      <w:proofErr w:type="spellStart"/>
+      <w:r>
+        <w:rPr>
+          <w:rFonts w:ascii="Times New Roman" w:hAnsi="Times New Roman" w:cs="Times New Roman"/>
+          <w:sz w:val="24"/>
+          <w:szCs w:val="24"/>
+        </w:rPr>
+        <w:t>page.tsx</w:t>
+      </w:r>
+      <w:proofErr w:type="spellEnd"/>
+      <w:r>
+        <w:rPr>
+          <w:rFonts w:ascii="Times New Roman" w:hAnsi="Times New Roman" w:cs="Times New Roman"/>
+          <w:sz w:val="24"/>
+          <w:szCs w:val="24"/>
+        </w:rPr>
+        <w:t xml:space="preserve"> </w:t>
+      </w:r>
+      <w:proofErr w:type="spellStart"/>
+      <w:r>
+        <w:rPr>
+          <w:rFonts w:ascii="Times New Roman" w:hAnsi="Times New Roman" w:cs="Times New Roman"/>
+          <w:sz w:val="24"/>
+          <w:szCs w:val="24"/>
+        </w:rPr>
+        <w:t>dalam</w:t>
+      </w:r>
+      <w:proofErr w:type="spellEnd"/>
+      <w:r>
+        <w:rPr>
+          <w:rFonts w:ascii="Times New Roman" w:hAnsi="Times New Roman" w:cs="Times New Roman"/>
+          <w:sz w:val="24"/>
+          <w:szCs w:val="24"/>
+        </w:rPr>
+        <w:t xml:space="preserve"> folder app/(root) yang </w:t>
+      </w:r>
+      <w:proofErr w:type="spellStart"/>
+      <w:r>
+        <w:rPr>
+          <w:rFonts w:ascii="Times New Roman" w:hAnsi="Times New Roman" w:cs="Times New Roman"/>
+          <w:sz w:val="24"/>
+          <w:szCs w:val="24"/>
+        </w:rPr>
+        <w:t>sudah</w:t>
+      </w:r>
+      <w:proofErr w:type="spellEnd"/>
+      <w:r>
+        <w:rPr>
+          <w:rFonts w:ascii="Times New Roman" w:hAnsi="Times New Roman" w:cs="Times New Roman"/>
+          <w:sz w:val="24"/>
+          <w:szCs w:val="24"/>
+        </w:rPr>
+        <w:t xml:space="preserve"> </w:t>
+      </w:r>
+      <w:proofErr w:type="spellStart"/>
+      <w:r>
+        <w:rPr>
+          <w:rFonts w:ascii="Times New Roman" w:hAnsi="Times New Roman" w:cs="Times New Roman"/>
+          <w:sz w:val="24"/>
+          <w:szCs w:val="24"/>
+        </w:rPr>
+        <w:t>diperbaiki</w:t>
+      </w:r>
+      <w:proofErr w:type="spellEnd"/>
+      <w:r>
+        <w:rPr>
+          <w:rFonts w:ascii="Times New Roman" w:hAnsi="Times New Roman" w:cs="Times New Roman"/>
+          <w:sz w:val="24"/>
+          <w:szCs w:val="24"/>
+        </w:rPr>
+        <w:t xml:space="preserve"> dan </w:t>
+      </w:r>
+      <w:proofErr w:type="spellStart"/>
+      <w:r>
+        <w:rPr>
+          <w:rFonts w:ascii="Times New Roman" w:hAnsi="Times New Roman" w:cs="Times New Roman"/>
+          <w:sz w:val="24"/>
+          <w:szCs w:val="24"/>
+        </w:rPr>
+        <w:t>akan</w:t>
+      </w:r>
+      <w:proofErr w:type="spellEnd"/>
+      <w:r>
+        <w:rPr>
+          <w:rFonts w:ascii="Times New Roman" w:hAnsi="Times New Roman" w:cs="Times New Roman"/>
+          <w:sz w:val="24"/>
+          <w:szCs w:val="24"/>
+        </w:rPr>
+        <w:t xml:space="preserve"> </w:t>
+      </w:r>
+      <w:proofErr w:type="spellStart"/>
+      <w:r>
+        <w:rPr>
+          <w:rFonts w:ascii="Times New Roman" w:hAnsi="Times New Roman" w:cs="Times New Roman"/>
+          <w:sz w:val="24"/>
+          <w:szCs w:val="24"/>
+        </w:rPr>
+        <w:t>muncul</w:t>
+      </w:r>
+      <w:proofErr w:type="spellEnd"/>
+      <w:r>
+        <w:rPr>
+          <w:rFonts w:ascii="Times New Roman" w:hAnsi="Times New Roman" w:cs="Times New Roman"/>
+          <w:sz w:val="24"/>
+          <w:szCs w:val="24"/>
+        </w:rPr>
+        <w:t xml:space="preserve"> </w:t>
+      </w:r>
+      <w:proofErr w:type="spellStart"/>
+      <w:r>
+        <w:rPr>
+          <w:rFonts w:ascii="Times New Roman" w:hAnsi="Times New Roman" w:cs="Times New Roman"/>
+          <w:sz w:val="24"/>
+          <w:szCs w:val="24"/>
+        </w:rPr>
+        <w:t>tampilan</w:t>
+      </w:r>
+      <w:proofErr w:type="spellEnd"/>
+      <w:r>
+        <w:rPr>
+          <w:rFonts w:ascii="Times New Roman" w:hAnsi="Times New Roman" w:cs="Times New Roman"/>
+          <w:sz w:val="24"/>
+          <w:szCs w:val="24"/>
+        </w:rPr>
+        <w:t xml:space="preserve"> Buat Store</w:t>
       </w:r>
     </w:p>
     <w:p>
@@ -646,25 +1283,344 @@
           <w:szCs w:val="24"/>
         </w:rPr>
       </w:pPr>
-      <w:r>
-        <w:rPr>
-          <w:rFonts w:ascii="Times New Roman" w:hAnsi="Times New Roman" w:cs="Times New Roman"/>
-          <w:sz w:val="24"/>
-          <w:szCs w:val="24"/>
-        </w:rPr>
-        <w:t xml:space="preserve">Memperbaiki API agar dapat menambahkan data ke dalam database, menambahkan fungsi agar bisa check data apakah ada data yang belum terisi, dan juga membuat fungsi untuk </w:t>
-      </w:r>
-      <w:r>
-        <w:rPr>
-          <w:rFonts w:ascii="Times New Roman" w:hAnsi="Times New Roman" w:cs="Times New Roman"/>
-          <w:sz w:val="24"/>
-          <w:szCs w:val="24"/>
-        </w:rPr>
-        <w:t>dapat memasukkan data kedalam prisma</w:t>
-      </w:r>
+      <w:proofErr w:type="spellStart"/>
+      <w:r>
+        <w:rPr>
+          <w:rFonts w:ascii="Times New Roman" w:hAnsi="Times New Roman" w:cs="Times New Roman"/>
+          <w:sz w:val="24"/>
+          <w:szCs w:val="24"/>
+        </w:rPr>
+        <w:t>Memperbaiki</w:t>
+      </w:r>
+      <w:proofErr w:type="spellEnd"/>
+      <w:r>
+        <w:rPr>
+          <w:rFonts w:ascii="Times New Roman" w:hAnsi="Times New Roman" w:cs="Times New Roman"/>
+          <w:sz w:val="24"/>
+          <w:szCs w:val="24"/>
+        </w:rPr>
+        <w:t xml:space="preserve"> API agar </w:t>
+      </w:r>
+      <w:proofErr w:type="spellStart"/>
+      <w:r>
+        <w:rPr>
+          <w:rFonts w:ascii="Times New Roman" w:hAnsi="Times New Roman" w:cs="Times New Roman"/>
+          <w:sz w:val="24"/>
+          <w:szCs w:val="24"/>
+        </w:rPr>
+        <w:t>dapat</w:t>
+      </w:r>
+      <w:proofErr w:type="spellEnd"/>
+      <w:r>
+        <w:rPr>
+          <w:rFonts w:ascii="Times New Roman" w:hAnsi="Times New Roman" w:cs="Times New Roman"/>
+          <w:sz w:val="24"/>
+          <w:szCs w:val="24"/>
+        </w:rPr>
+        <w:t xml:space="preserve"> </w:t>
+      </w:r>
+      <w:proofErr w:type="spellStart"/>
+      <w:r>
+        <w:rPr>
+          <w:rFonts w:ascii="Times New Roman" w:hAnsi="Times New Roman" w:cs="Times New Roman"/>
+          <w:sz w:val="24"/>
+          <w:szCs w:val="24"/>
+        </w:rPr>
+        <w:t>menambahkan</w:t>
+      </w:r>
+      <w:proofErr w:type="spellEnd"/>
+      <w:r>
+        <w:rPr>
+          <w:rFonts w:ascii="Times New Roman" w:hAnsi="Times New Roman" w:cs="Times New Roman"/>
+          <w:sz w:val="24"/>
+          <w:szCs w:val="24"/>
+        </w:rPr>
+        <w:t xml:space="preserve"> data </w:t>
+      </w:r>
+      <w:proofErr w:type="spellStart"/>
+      <w:r>
+        <w:rPr>
+          <w:rFonts w:ascii="Times New Roman" w:hAnsi="Times New Roman" w:cs="Times New Roman"/>
+          <w:sz w:val="24"/>
+          <w:szCs w:val="24"/>
+        </w:rPr>
+        <w:t>ke</w:t>
+      </w:r>
+      <w:proofErr w:type="spellEnd"/>
+      <w:r>
+        <w:rPr>
+          <w:rFonts w:ascii="Times New Roman" w:hAnsi="Times New Roman" w:cs="Times New Roman"/>
+          <w:sz w:val="24"/>
+          <w:szCs w:val="24"/>
+        </w:rPr>
+        <w:t xml:space="preserve"> </w:t>
+      </w:r>
+      <w:proofErr w:type="spellStart"/>
+      <w:r>
+        <w:rPr>
+          <w:rFonts w:ascii="Times New Roman" w:hAnsi="Times New Roman" w:cs="Times New Roman"/>
+          <w:sz w:val="24"/>
+          <w:szCs w:val="24"/>
+        </w:rPr>
+        <w:t>dalam</w:t>
+      </w:r>
+      <w:proofErr w:type="spellEnd"/>
+      <w:r>
+        <w:rPr>
+          <w:rFonts w:ascii="Times New Roman" w:hAnsi="Times New Roman" w:cs="Times New Roman"/>
+          <w:sz w:val="24"/>
+          <w:szCs w:val="24"/>
+        </w:rPr>
+        <w:t xml:space="preserve"> database, </w:t>
+      </w:r>
+      <w:proofErr w:type="spellStart"/>
+      <w:r>
+        <w:rPr>
+          <w:rFonts w:ascii="Times New Roman" w:hAnsi="Times New Roman" w:cs="Times New Roman"/>
+          <w:sz w:val="24"/>
+          <w:szCs w:val="24"/>
+        </w:rPr>
+        <w:t>menambahkan</w:t>
+      </w:r>
+      <w:proofErr w:type="spellEnd"/>
+      <w:r>
+        <w:rPr>
+          <w:rFonts w:ascii="Times New Roman" w:hAnsi="Times New Roman" w:cs="Times New Roman"/>
+          <w:sz w:val="24"/>
+          <w:szCs w:val="24"/>
+        </w:rPr>
+        <w:t xml:space="preserve"> </w:t>
+      </w:r>
+      <w:proofErr w:type="spellStart"/>
+      <w:r>
+        <w:rPr>
+          <w:rFonts w:ascii="Times New Roman" w:hAnsi="Times New Roman" w:cs="Times New Roman"/>
+          <w:sz w:val="24"/>
+          <w:szCs w:val="24"/>
+        </w:rPr>
+        <w:t>fungsi</w:t>
+      </w:r>
+      <w:proofErr w:type="spellEnd"/>
+      <w:r>
+        <w:rPr>
+          <w:rFonts w:ascii="Times New Roman" w:hAnsi="Times New Roman" w:cs="Times New Roman"/>
+          <w:sz w:val="24"/>
+          <w:szCs w:val="24"/>
+        </w:rPr>
+        <w:t xml:space="preserve"> agar </w:t>
+      </w:r>
+      <w:proofErr w:type="spellStart"/>
+      <w:r>
+        <w:rPr>
+          <w:rFonts w:ascii="Times New Roman" w:hAnsi="Times New Roman" w:cs="Times New Roman"/>
+          <w:sz w:val="24"/>
+          <w:szCs w:val="24"/>
+        </w:rPr>
+        <w:t>bisa</w:t>
+      </w:r>
+      <w:proofErr w:type="spellEnd"/>
+      <w:r>
+        <w:rPr>
+          <w:rFonts w:ascii="Times New Roman" w:hAnsi="Times New Roman" w:cs="Times New Roman"/>
+          <w:sz w:val="24"/>
+          <w:szCs w:val="24"/>
+        </w:rPr>
+        <w:t xml:space="preserve"> check data </w:t>
+      </w:r>
+      <w:proofErr w:type="spellStart"/>
+      <w:r>
+        <w:rPr>
+          <w:rFonts w:ascii="Times New Roman" w:hAnsi="Times New Roman" w:cs="Times New Roman"/>
+          <w:sz w:val="24"/>
+          <w:szCs w:val="24"/>
+        </w:rPr>
+        <w:t>apakah</w:t>
+      </w:r>
+      <w:proofErr w:type="spellEnd"/>
+      <w:r>
+        <w:rPr>
+          <w:rFonts w:ascii="Times New Roman" w:hAnsi="Times New Roman" w:cs="Times New Roman"/>
+          <w:sz w:val="24"/>
+          <w:szCs w:val="24"/>
+        </w:rPr>
+        <w:t xml:space="preserve"> </w:t>
+      </w:r>
+      <w:proofErr w:type="spellStart"/>
+      <w:r>
+        <w:rPr>
+          <w:rFonts w:ascii="Times New Roman" w:hAnsi="Times New Roman" w:cs="Times New Roman"/>
+          <w:sz w:val="24"/>
+          <w:szCs w:val="24"/>
+        </w:rPr>
+        <w:t>ada</w:t>
+      </w:r>
+      <w:proofErr w:type="spellEnd"/>
+      <w:r>
+        <w:rPr>
+          <w:rFonts w:ascii="Times New Roman" w:hAnsi="Times New Roman" w:cs="Times New Roman"/>
+          <w:sz w:val="24"/>
+          <w:szCs w:val="24"/>
+        </w:rPr>
+        <w:t xml:space="preserve"> data yang </w:t>
+      </w:r>
+      <w:proofErr w:type="spellStart"/>
+      <w:r>
+        <w:rPr>
+          <w:rFonts w:ascii="Times New Roman" w:hAnsi="Times New Roman" w:cs="Times New Roman"/>
+          <w:sz w:val="24"/>
+          <w:szCs w:val="24"/>
+        </w:rPr>
+        <w:t>belum</w:t>
+      </w:r>
+      <w:proofErr w:type="spellEnd"/>
+      <w:r>
+        <w:rPr>
+          <w:rFonts w:ascii="Times New Roman" w:hAnsi="Times New Roman" w:cs="Times New Roman"/>
+          <w:sz w:val="24"/>
+          <w:szCs w:val="24"/>
+        </w:rPr>
+        <w:t xml:space="preserve"> </w:t>
+      </w:r>
+      <w:proofErr w:type="spellStart"/>
+      <w:r>
+        <w:rPr>
+          <w:rFonts w:ascii="Times New Roman" w:hAnsi="Times New Roman" w:cs="Times New Roman"/>
+          <w:sz w:val="24"/>
+          <w:szCs w:val="24"/>
+        </w:rPr>
+        <w:t>terisi</w:t>
+      </w:r>
+      <w:proofErr w:type="spellEnd"/>
+      <w:r>
+        <w:rPr>
+          <w:rFonts w:ascii="Times New Roman" w:hAnsi="Times New Roman" w:cs="Times New Roman"/>
+          <w:sz w:val="24"/>
+          <w:szCs w:val="24"/>
+        </w:rPr>
+        <w:t xml:space="preserve">, dan juga </w:t>
+      </w:r>
+      <w:proofErr w:type="spellStart"/>
+      <w:r>
+        <w:rPr>
+          <w:rFonts w:ascii="Times New Roman" w:hAnsi="Times New Roman" w:cs="Times New Roman"/>
+          <w:sz w:val="24"/>
+          <w:szCs w:val="24"/>
+        </w:rPr>
+        <w:t>membuat</w:t>
+      </w:r>
+      <w:proofErr w:type="spellEnd"/>
+      <w:r>
+        <w:rPr>
+          <w:rFonts w:ascii="Times New Roman" w:hAnsi="Times New Roman" w:cs="Times New Roman"/>
+          <w:sz w:val="24"/>
+          <w:szCs w:val="24"/>
+        </w:rPr>
+        <w:t xml:space="preserve"> </w:t>
+      </w:r>
+      <w:proofErr w:type="spellStart"/>
+      <w:r>
+        <w:rPr>
+          <w:rFonts w:ascii="Times New Roman" w:hAnsi="Times New Roman" w:cs="Times New Roman"/>
+          <w:sz w:val="24"/>
+          <w:szCs w:val="24"/>
+        </w:rPr>
+        <w:t>fungsi</w:t>
+      </w:r>
+      <w:proofErr w:type="spellEnd"/>
+      <w:r>
+        <w:rPr>
+          <w:rFonts w:ascii="Times New Roman" w:hAnsi="Times New Roman" w:cs="Times New Roman"/>
+          <w:sz w:val="24"/>
+          <w:szCs w:val="24"/>
+        </w:rPr>
+        <w:t xml:space="preserve"> </w:t>
+      </w:r>
+      <w:proofErr w:type="spellStart"/>
+      <w:r>
+        <w:rPr>
+          <w:rFonts w:ascii="Times New Roman" w:hAnsi="Times New Roman" w:cs="Times New Roman"/>
+          <w:sz w:val="24"/>
+          <w:szCs w:val="24"/>
+        </w:rPr>
+        <w:t>untuk</w:t>
+      </w:r>
+      <w:proofErr w:type="spellEnd"/>
+      <w:r>
+        <w:rPr>
+          <w:rFonts w:ascii="Times New Roman" w:hAnsi="Times New Roman" w:cs="Times New Roman"/>
+          <w:sz w:val="24"/>
+          <w:szCs w:val="24"/>
+        </w:rPr>
+        <w:t xml:space="preserve"> </w:t>
+      </w:r>
+      <w:proofErr w:type="spellStart"/>
+      <w:r>
+        <w:rPr>
+          <w:rFonts w:ascii="Times New Roman" w:hAnsi="Times New Roman" w:cs="Times New Roman"/>
+          <w:sz w:val="24"/>
+          <w:szCs w:val="24"/>
+        </w:rPr>
+        <w:t>dapat</w:t>
+      </w:r>
+      <w:proofErr w:type="spellEnd"/>
+      <w:r>
+        <w:rPr>
+          <w:rFonts w:ascii="Times New Roman" w:hAnsi="Times New Roman" w:cs="Times New Roman"/>
+          <w:sz w:val="24"/>
+          <w:szCs w:val="24"/>
+        </w:rPr>
+        <w:t xml:space="preserve"> </w:t>
+      </w:r>
+      <w:proofErr w:type="spellStart"/>
+      <w:r>
+        <w:rPr>
+          <w:rFonts w:ascii="Times New Roman" w:hAnsi="Times New Roman" w:cs="Times New Roman"/>
+          <w:sz w:val="24"/>
+          <w:szCs w:val="24"/>
+        </w:rPr>
+        <w:t>memasukkan</w:t>
+      </w:r>
+      <w:proofErr w:type="spellEnd"/>
+      <w:r>
+        <w:rPr>
+          <w:rFonts w:ascii="Times New Roman" w:hAnsi="Times New Roman" w:cs="Times New Roman"/>
+          <w:sz w:val="24"/>
+          <w:szCs w:val="24"/>
+        </w:rPr>
+        <w:t xml:space="preserve"> data </w:t>
+      </w:r>
+      <w:proofErr w:type="spellStart"/>
+      <w:r>
+        <w:rPr>
+          <w:rFonts w:ascii="Times New Roman" w:hAnsi="Times New Roman" w:cs="Times New Roman"/>
+          <w:sz w:val="24"/>
+          <w:szCs w:val="24"/>
+        </w:rPr>
+        <w:t>kedalam</w:t>
+      </w:r>
+      <w:proofErr w:type="spellEnd"/>
+      <w:r>
+        <w:rPr>
+          <w:rFonts w:ascii="Times New Roman" w:hAnsi="Times New Roman" w:cs="Times New Roman"/>
+          <w:sz w:val="24"/>
+          <w:szCs w:val="24"/>
+        </w:rPr>
+        <w:t xml:space="preserve"> </w:t>
+      </w:r>
+      <w:proofErr w:type="spellStart"/>
+      <w:r>
+        <w:rPr>
+          <w:rFonts w:ascii="Times New Roman" w:hAnsi="Times New Roman" w:cs="Times New Roman"/>
+          <w:sz w:val="24"/>
+          <w:szCs w:val="24"/>
+        </w:rPr>
+        <w:t>prisma</w:t>
+      </w:r>
+      <w:proofErr w:type="spellEnd"/>
     </w:p>
     <w:p>
       <w:pPr>
+        <w:jc w:val="center"/>
         <w:rPr>
           <w:rFonts w:ascii="Times New Roman" w:hAnsi="Times New Roman" w:cs="Times New Roman"/>
           <w:sz w:val="24"/>
@@ -679,9 +1635,9 @@
           <w:szCs w:val="24"/>
         </w:rPr>
         <w:drawing>
-          <wp:inline distT="0" distB="0" distL="0" distR="0" wp14:anchorId="7C8D94B7" wp14:editId="45002865">
-            <wp:extent cx="5731510" cy="4894580"/>
-            <wp:effectExtent l="0" t="0" r="2540" b="1270"/>
+          <wp:inline distT="0" distB="0" distL="0" distR="0" wp14:anchorId="7C8D94B7" wp14:editId="7A44C039">
+            <wp:extent cx="4677410" cy="3994402"/>
+            <wp:effectExtent l="0" t="0" r="8890" b="6350"/>
             <wp:docPr id="5" name="Picture 5"/>
             <wp:cNvGraphicFramePr>
               <a:graphicFrameLocks xmlns:a="http://schemas.openxmlformats.org/drawingml/2006/main" noChangeAspect="1"/>
@@ -702,7 +1658,7 @@
                   <pic:spPr>
                     <a:xfrm>
                       <a:off x="0" y="0"/>
-                      <a:ext cx="5731510" cy="4894580"/>
+                      <a:ext cx="4682094" cy="3998402"/>
                     </a:xfrm>
                     <a:prstGeom prst="rect">
                       <a:avLst/>
@@ -723,17 +1679,82 @@
           <w:szCs w:val="24"/>
         </w:rPr>
       </w:pPr>
-      <w:r>
-        <w:rPr>
-          <w:rFonts w:ascii="Times New Roman" w:hAnsi="Times New Roman" w:cs="Times New Roman"/>
-          <w:sz w:val="24"/>
-          <w:szCs w:val="24"/>
-        </w:rPr>
-        <w:t>Ini adalah kode untuk API</w:t>
+      <w:proofErr w:type="spellStart"/>
+      <w:r>
+        <w:rPr>
+          <w:rFonts w:ascii="Times New Roman" w:hAnsi="Times New Roman" w:cs="Times New Roman"/>
+          <w:sz w:val="24"/>
+          <w:szCs w:val="24"/>
+        </w:rPr>
+        <w:t>Ini</w:t>
+      </w:r>
+      <w:proofErr w:type="spellEnd"/>
+      <w:r>
+        <w:rPr>
+          <w:rFonts w:ascii="Times New Roman" w:hAnsi="Times New Roman" w:cs="Times New Roman"/>
+          <w:sz w:val="24"/>
+          <w:szCs w:val="24"/>
+        </w:rPr>
+        <w:t xml:space="preserve"> </w:t>
+      </w:r>
+      <w:proofErr w:type="spellStart"/>
+      <w:r>
+        <w:rPr>
+          <w:rFonts w:ascii="Times New Roman" w:hAnsi="Times New Roman" w:cs="Times New Roman"/>
+          <w:sz w:val="24"/>
+          <w:szCs w:val="24"/>
+        </w:rPr>
+        <w:t>adalah</w:t>
+      </w:r>
+      <w:proofErr w:type="spellEnd"/>
+      <w:r>
+        <w:rPr>
+          <w:rFonts w:ascii="Times New Roman" w:hAnsi="Times New Roman" w:cs="Times New Roman"/>
+          <w:sz w:val="24"/>
+          <w:szCs w:val="24"/>
+        </w:rPr>
+        <w:t xml:space="preserve"> </w:t>
+      </w:r>
+      <w:proofErr w:type="spellStart"/>
+      <w:r>
+        <w:rPr>
+          <w:rFonts w:ascii="Times New Roman" w:hAnsi="Times New Roman" w:cs="Times New Roman"/>
+          <w:sz w:val="24"/>
+          <w:szCs w:val="24"/>
+        </w:rPr>
+        <w:t>kode</w:t>
+      </w:r>
+      <w:proofErr w:type="spellEnd"/>
+      <w:r>
+        <w:rPr>
+          <w:rFonts w:ascii="Times New Roman" w:hAnsi="Times New Roman" w:cs="Times New Roman"/>
+          <w:sz w:val="24"/>
+          <w:szCs w:val="24"/>
+        </w:rPr>
+        <w:t xml:space="preserve"> </w:t>
+      </w:r>
+      <w:proofErr w:type="spellStart"/>
+      <w:r>
+        <w:rPr>
+          <w:rFonts w:ascii="Times New Roman" w:hAnsi="Times New Roman" w:cs="Times New Roman"/>
+          <w:sz w:val="24"/>
+          <w:szCs w:val="24"/>
+        </w:rPr>
+        <w:t>untuk</w:t>
+      </w:r>
+      <w:proofErr w:type="spellEnd"/>
+      <w:r>
+        <w:rPr>
+          <w:rFonts w:ascii="Times New Roman" w:hAnsi="Times New Roman" w:cs="Times New Roman"/>
+          <w:sz w:val="24"/>
+          <w:szCs w:val="24"/>
+        </w:rPr>
+        <w:t xml:space="preserve"> API</w:t>
       </w:r>
     </w:p>
     <w:p>
       <w:pPr>
+        <w:jc w:val="center"/>
         <w:rPr>
           <w:rFonts w:ascii="Times New Roman" w:hAnsi="Times New Roman" w:cs="Times New Roman"/>
           <w:sz w:val="24"/>
@@ -747,11 +1768,10 @@
           <w:sz w:val="24"/>
           <w:szCs w:val="24"/>
         </w:rPr>
-        <w:lastRenderedPageBreak/>
         <w:drawing>
-          <wp:inline distT="0" distB="0" distL="0" distR="0" wp14:anchorId="1BB2FC7A" wp14:editId="6C56F430">
-            <wp:extent cx="5731510" cy="3288030"/>
-            <wp:effectExtent l="0" t="0" r="2540" b="7620"/>
+          <wp:inline distT="0" distB="0" distL="0" distR="0" wp14:anchorId="1BB2FC7A" wp14:editId="0378FB68">
+            <wp:extent cx="4632960" cy="2657818"/>
+            <wp:effectExtent l="0" t="0" r="0" b="9525"/>
             <wp:docPr id="7" name="Picture 7"/>
             <wp:cNvGraphicFramePr>
               <a:graphicFrameLocks xmlns:a="http://schemas.openxmlformats.org/drawingml/2006/main" noChangeAspect="1"/>
@@ -772,7 +1792,7 @@
                   <pic:spPr>
                     <a:xfrm>
                       <a:off x="0" y="0"/>
-                      <a:ext cx="5731510" cy="3288030"/>
+                      <a:ext cx="4638061" cy="2660744"/>
                     </a:xfrm>
                     <a:prstGeom prst="rect">
                       <a:avLst/>
@@ -793,14 +1813,160 @@
           <w:szCs w:val="24"/>
         </w:rPr>
       </w:pPr>
-      <w:r>
-        <w:rPr>
-          <w:rFonts w:ascii="Times New Roman" w:hAnsi="Times New Roman" w:cs="Times New Roman"/>
-          <w:sz w:val="24"/>
-          <w:szCs w:val="24"/>
-        </w:rPr>
-        <w:t>Ini adalah fungsi untuk memasukan data kedalam prisma menggunakan axios</w:t>
-      </w:r>
+      <w:proofErr w:type="spellStart"/>
+      <w:r>
+        <w:rPr>
+          <w:rFonts w:ascii="Times New Roman" w:hAnsi="Times New Roman" w:cs="Times New Roman"/>
+          <w:sz w:val="24"/>
+          <w:szCs w:val="24"/>
+        </w:rPr>
+        <w:t>Ini</w:t>
+      </w:r>
+      <w:proofErr w:type="spellEnd"/>
+      <w:r>
+        <w:rPr>
+          <w:rFonts w:ascii="Times New Roman" w:hAnsi="Times New Roman" w:cs="Times New Roman"/>
+          <w:sz w:val="24"/>
+          <w:szCs w:val="24"/>
+        </w:rPr>
+        <w:t xml:space="preserve"> </w:t>
+      </w:r>
+      <w:proofErr w:type="spellStart"/>
+      <w:r>
+        <w:rPr>
+          <w:rFonts w:ascii="Times New Roman" w:hAnsi="Times New Roman" w:cs="Times New Roman"/>
+          <w:sz w:val="24"/>
+          <w:szCs w:val="24"/>
+        </w:rPr>
+        <w:t>adalah</w:t>
+      </w:r>
+      <w:proofErr w:type="spellEnd"/>
+      <w:r>
+        <w:rPr>
+          <w:rFonts w:ascii="Times New Roman" w:hAnsi="Times New Roman" w:cs="Times New Roman"/>
+          <w:sz w:val="24"/>
+          <w:szCs w:val="24"/>
+        </w:rPr>
+        <w:t xml:space="preserve"> </w:t>
+      </w:r>
+      <w:proofErr w:type="spellStart"/>
+      <w:r>
+        <w:rPr>
+          <w:rFonts w:ascii="Times New Roman" w:hAnsi="Times New Roman" w:cs="Times New Roman"/>
+          <w:sz w:val="24"/>
+          <w:szCs w:val="24"/>
+        </w:rPr>
+        <w:t>fungsi</w:t>
+      </w:r>
+      <w:proofErr w:type="spellEnd"/>
+      <w:r>
+        <w:rPr>
+          <w:rFonts w:ascii="Times New Roman" w:hAnsi="Times New Roman" w:cs="Times New Roman"/>
+          <w:sz w:val="24"/>
+          <w:szCs w:val="24"/>
+        </w:rPr>
+        <w:t xml:space="preserve"> </w:t>
+      </w:r>
+      <w:proofErr w:type="spellStart"/>
+      <w:r>
+        <w:rPr>
+          <w:rFonts w:ascii="Times New Roman" w:hAnsi="Times New Roman" w:cs="Times New Roman"/>
+          <w:sz w:val="24"/>
+          <w:szCs w:val="24"/>
+        </w:rPr>
+        <w:t>untuk</w:t>
+      </w:r>
+      <w:proofErr w:type="spellEnd"/>
+      <w:r>
+        <w:rPr>
+          <w:rFonts w:ascii="Times New Roman" w:hAnsi="Times New Roman" w:cs="Times New Roman"/>
+          <w:sz w:val="24"/>
+          <w:szCs w:val="24"/>
+        </w:rPr>
+        <w:t xml:space="preserve"> </w:t>
+      </w:r>
+      <w:proofErr w:type="spellStart"/>
+      <w:r>
+        <w:rPr>
+          <w:rFonts w:ascii="Times New Roman" w:hAnsi="Times New Roman" w:cs="Times New Roman"/>
+          <w:sz w:val="24"/>
+          <w:szCs w:val="24"/>
+        </w:rPr>
+        <w:t>memasukan</w:t>
+      </w:r>
+      <w:proofErr w:type="spellEnd"/>
+      <w:r>
+        <w:rPr>
+          <w:rFonts w:ascii="Times New Roman" w:hAnsi="Times New Roman" w:cs="Times New Roman"/>
+          <w:sz w:val="24"/>
+          <w:szCs w:val="24"/>
+        </w:rPr>
+        <w:t xml:space="preserve"> data </w:t>
+      </w:r>
+      <w:proofErr w:type="spellStart"/>
+      <w:r>
+        <w:rPr>
+          <w:rFonts w:ascii="Times New Roman" w:hAnsi="Times New Roman" w:cs="Times New Roman"/>
+          <w:sz w:val="24"/>
+          <w:szCs w:val="24"/>
+        </w:rPr>
+        <w:t>kedalam</w:t>
+      </w:r>
+      <w:proofErr w:type="spellEnd"/>
+      <w:r>
+        <w:rPr>
+          <w:rFonts w:ascii="Times New Roman" w:hAnsi="Times New Roman" w:cs="Times New Roman"/>
+          <w:sz w:val="24"/>
+          <w:szCs w:val="24"/>
+        </w:rPr>
+        <w:t xml:space="preserve"> </w:t>
+      </w:r>
+      <w:proofErr w:type="spellStart"/>
+      <w:r>
+        <w:rPr>
+          <w:rFonts w:ascii="Times New Roman" w:hAnsi="Times New Roman" w:cs="Times New Roman"/>
+          <w:sz w:val="24"/>
+          <w:szCs w:val="24"/>
+        </w:rPr>
+        <w:t>prisma</w:t>
+      </w:r>
+      <w:proofErr w:type="spellEnd"/>
+      <w:r>
+        <w:rPr>
+          <w:rFonts w:ascii="Times New Roman" w:hAnsi="Times New Roman" w:cs="Times New Roman"/>
+          <w:sz w:val="24"/>
+          <w:szCs w:val="24"/>
+        </w:rPr>
+        <w:t xml:space="preserve"> </w:t>
+      </w:r>
+      <w:proofErr w:type="spellStart"/>
+      <w:r>
+        <w:rPr>
+          <w:rFonts w:ascii="Times New Roman" w:hAnsi="Times New Roman" w:cs="Times New Roman"/>
+          <w:sz w:val="24"/>
+          <w:szCs w:val="24"/>
+        </w:rPr>
+        <w:t>menggunakan</w:t>
+      </w:r>
+      <w:proofErr w:type="spellEnd"/>
+      <w:r>
+        <w:rPr>
+          <w:rFonts w:ascii="Times New Roman" w:hAnsi="Times New Roman" w:cs="Times New Roman"/>
+          <w:sz w:val="24"/>
+          <w:szCs w:val="24"/>
+        </w:rPr>
+        <w:t xml:space="preserve"> </w:t>
+      </w:r>
+      <w:proofErr w:type="spellStart"/>
+      <w:r>
+        <w:rPr>
+          <w:rFonts w:ascii="Times New Roman" w:hAnsi="Times New Roman" w:cs="Times New Roman"/>
+          <w:sz w:val="24"/>
+          <w:szCs w:val="24"/>
+        </w:rPr>
+        <w:t>axios</w:t>
+      </w:r>
+      <w:proofErr w:type="spellEnd"/>
     </w:p>
     <w:p>
       <w:pPr>
@@ -825,6 +1991,7 @@
           <w:szCs w:val="24"/>
         </w:rPr>
       </w:pPr>
+      <w:proofErr w:type="spellStart"/>
       <w:r>
         <w:rPr>
           <w:rStyle w:val="ws-pre-wrap"/>
@@ -832,6 +1999,7 @@
           <w:sz w:val="24"/>
           <w:szCs w:val="24"/>
         </w:rPr>
+        <w:lastRenderedPageBreak/>
         <w:t>M</w:t>
       </w:r>
       <w:r>
@@ -841,7 +2009,217 @@
           <w:sz w:val="24"/>
           <w:szCs w:val="24"/>
         </w:rPr>
-        <w:t>embuat provider toast dan memberikan alert jika terjadi kesalahan saat membuat toko dan membuat alert ketika berhasil membuat toko</w:t>
+        <w:t>embuat</w:t>
+      </w:r>
+      <w:proofErr w:type="spellEnd"/>
+      <w:r>
+        <w:rPr>
+          <w:rStyle w:val="ws-pre-wrap"/>
+          <w:rFonts w:ascii="Times New Roman" w:hAnsi="Times New Roman" w:cs="Times New Roman"/>
+          <w:sz w:val="24"/>
+          <w:szCs w:val="24"/>
+        </w:rPr>
+        <w:t xml:space="preserve"> provider toast dan </w:t>
+      </w:r>
+      <w:proofErr w:type="spellStart"/>
+      <w:r>
+        <w:rPr>
+          <w:rStyle w:val="ws-pre-wrap"/>
+          <w:rFonts w:ascii="Times New Roman" w:hAnsi="Times New Roman" w:cs="Times New Roman"/>
+          <w:sz w:val="24"/>
+          <w:szCs w:val="24"/>
+        </w:rPr>
+        <w:t>memberikan</w:t>
+      </w:r>
+      <w:proofErr w:type="spellEnd"/>
+      <w:r>
+        <w:rPr>
+          <w:rStyle w:val="ws-pre-wrap"/>
+          <w:rFonts w:ascii="Times New Roman" w:hAnsi="Times New Roman" w:cs="Times New Roman"/>
+          <w:sz w:val="24"/>
+          <w:szCs w:val="24"/>
+        </w:rPr>
+        <w:t xml:space="preserve"> alert </w:t>
+      </w:r>
+      <w:proofErr w:type="spellStart"/>
+      <w:r>
+        <w:rPr>
+          <w:rStyle w:val="ws-pre-wrap"/>
+          <w:rFonts w:ascii="Times New Roman" w:hAnsi="Times New Roman" w:cs="Times New Roman"/>
+          <w:sz w:val="24"/>
+          <w:szCs w:val="24"/>
+        </w:rPr>
+        <w:t>jika</w:t>
+      </w:r>
+      <w:proofErr w:type="spellEnd"/>
+      <w:r>
+        <w:rPr>
+          <w:rStyle w:val="ws-pre-wrap"/>
+          <w:rFonts w:ascii="Times New Roman" w:hAnsi="Times New Roman" w:cs="Times New Roman"/>
+          <w:sz w:val="24"/>
+          <w:szCs w:val="24"/>
+        </w:rPr>
+        <w:t xml:space="preserve"> </w:t>
+      </w:r>
+      <w:proofErr w:type="spellStart"/>
+      <w:r>
+        <w:rPr>
+          <w:rStyle w:val="ws-pre-wrap"/>
+          <w:rFonts w:ascii="Times New Roman" w:hAnsi="Times New Roman" w:cs="Times New Roman"/>
+          <w:sz w:val="24"/>
+          <w:szCs w:val="24"/>
+        </w:rPr>
+        <w:t>terjadi</w:t>
+      </w:r>
+      <w:proofErr w:type="spellEnd"/>
+      <w:r>
+        <w:rPr>
+          <w:rStyle w:val="ws-pre-wrap"/>
+          <w:rFonts w:ascii="Times New Roman" w:hAnsi="Times New Roman" w:cs="Times New Roman"/>
+          <w:sz w:val="24"/>
+          <w:szCs w:val="24"/>
+        </w:rPr>
+        <w:t xml:space="preserve"> </w:t>
+      </w:r>
+      <w:proofErr w:type="spellStart"/>
+      <w:r>
+        <w:rPr>
+          <w:rStyle w:val="ws-pre-wrap"/>
+          <w:rFonts w:ascii="Times New Roman" w:hAnsi="Times New Roman" w:cs="Times New Roman"/>
+          <w:sz w:val="24"/>
+          <w:szCs w:val="24"/>
+        </w:rPr>
+        <w:t>kesalahan</w:t>
+      </w:r>
+      <w:proofErr w:type="spellEnd"/>
+      <w:r>
+        <w:rPr>
+          <w:rStyle w:val="ws-pre-wrap"/>
+          <w:rFonts w:ascii="Times New Roman" w:hAnsi="Times New Roman" w:cs="Times New Roman"/>
+          <w:sz w:val="24"/>
+          <w:szCs w:val="24"/>
+        </w:rPr>
+        <w:t xml:space="preserve"> </w:t>
+      </w:r>
+      <w:proofErr w:type="spellStart"/>
+      <w:r>
+        <w:rPr>
+          <w:rStyle w:val="ws-pre-wrap"/>
+          <w:rFonts w:ascii="Times New Roman" w:hAnsi="Times New Roman" w:cs="Times New Roman"/>
+          <w:sz w:val="24"/>
+          <w:szCs w:val="24"/>
+        </w:rPr>
+        <w:t>saat</w:t>
+      </w:r>
+      <w:proofErr w:type="spellEnd"/>
+      <w:r>
+        <w:rPr>
+          <w:rStyle w:val="ws-pre-wrap"/>
+          <w:rFonts w:ascii="Times New Roman" w:hAnsi="Times New Roman" w:cs="Times New Roman"/>
+          <w:sz w:val="24"/>
+          <w:szCs w:val="24"/>
+        </w:rPr>
+        <w:t xml:space="preserve"> </w:t>
+      </w:r>
+      <w:proofErr w:type="spellStart"/>
+      <w:r>
+        <w:rPr>
+          <w:rStyle w:val="ws-pre-wrap"/>
+          <w:rFonts w:ascii="Times New Roman" w:hAnsi="Times New Roman" w:cs="Times New Roman"/>
+          <w:sz w:val="24"/>
+          <w:szCs w:val="24"/>
+        </w:rPr>
+        <w:t>membuat</w:t>
+      </w:r>
+      <w:proofErr w:type="spellEnd"/>
+      <w:r>
+        <w:rPr>
+          <w:rStyle w:val="ws-pre-wrap"/>
+          <w:rFonts w:ascii="Times New Roman" w:hAnsi="Times New Roman" w:cs="Times New Roman"/>
+          <w:sz w:val="24"/>
+          <w:szCs w:val="24"/>
+        </w:rPr>
+        <w:t xml:space="preserve"> toko dan </w:t>
+      </w:r>
+      <w:proofErr w:type="spellStart"/>
+      <w:r>
+        <w:rPr>
+          <w:rStyle w:val="ws-pre-wrap"/>
+          <w:rFonts w:ascii="Times New Roman" w:hAnsi="Times New Roman" w:cs="Times New Roman"/>
+          <w:sz w:val="24"/>
+          <w:szCs w:val="24"/>
+        </w:rPr>
+        <w:t>membuat</w:t>
+      </w:r>
+      <w:proofErr w:type="spellEnd"/>
+      <w:r>
+        <w:rPr>
+          <w:rStyle w:val="ws-pre-wrap"/>
+          <w:rFonts w:ascii="Times New Roman" w:hAnsi="Times New Roman" w:cs="Times New Roman"/>
+          <w:sz w:val="24"/>
+          <w:szCs w:val="24"/>
+        </w:rPr>
+        <w:t xml:space="preserve"> alert </w:t>
+      </w:r>
+      <w:proofErr w:type="spellStart"/>
+      <w:r>
+        <w:rPr>
+          <w:rStyle w:val="ws-pre-wrap"/>
+          <w:rFonts w:ascii="Times New Roman" w:hAnsi="Times New Roman" w:cs="Times New Roman"/>
+          <w:sz w:val="24"/>
+          <w:szCs w:val="24"/>
+        </w:rPr>
+        <w:t>ketika</w:t>
+      </w:r>
+      <w:proofErr w:type="spellEnd"/>
+      <w:r>
+        <w:rPr>
+          <w:rStyle w:val="ws-pre-wrap"/>
+          <w:rFonts w:ascii="Times New Roman" w:hAnsi="Times New Roman" w:cs="Times New Roman"/>
+          <w:sz w:val="24"/>
+          <w:szCs w:val="24"/>
+        </w:rPr>
+        <w:t xml:space="preserve"> </w:t>
+      </w:r>
+      <w:proofErr w:type="spellStart"/>
+      <w:r>
+        <w:rPr>
+          <w:rStyle w:val="ws-pre-wrap"/>
+          <w:rFonts w:ascii="Times New Roman" w:hAnsi="Times New Roman" w:cs="Times New Roman"/>
+          <w:sz w:val="24"/>
+          <w:szCs w:val="24"/>
+        </w:rPr>
+        <w:t>berhasil</w:t>
+      </w:r>
+      <w:proofErr w:type="spellEnd"/>
+      <w:r>
+        <w:rPr>
+          <w:rStyle w:val="ws-pre-wrap"/>
+          <w:rFonts w:ascii="Times New Roman" w:hAnsi="Times New Roman" w:cs="Times New Roman"/>
+          <w:sz w:val="24"/>
+          <w:szCs w:val="24"/>
+        </w:rPr>
+        <w:t xml:space="preserve"> </w:t>
+      </w:r>
+      <w:proofErr w:type="spellStart"/>
+      <w:r>
+        <w:rPr>
+          <w:rStyle w:val="ws-pre-wrap"/>
+          <w:rFonts w:ascii="Times New Roman" w:hAnsi="Times New Roman" w:cs="Times New Roman"/>
+          <w:sz w:val="24"/>
+          <w:szCs w:val="24"/>
+        </w:rPr>
+        <w:t>membuat</w:t>
+      </w:r>
+      <w:proofErr w:type="spellEnd"/>
+      <w:r>
+        <w:rPr>
+          <w:rStyle w:val="ws-pre-wrap"/>
+          <w:rFonts w:ascii="Times New Roman" w:hAnsi="Times New Roman" w:cs="Times New Roman"/>
+          <w:sz w:val="24"/>
+          <w:szCs w:val="24"/>
+        </w:rPr>
+        <w:t xml:space="preserve"> toko</w:t>
       </w:r>
     </w:p>
     <w:p>
@@ -853,6 +2231,7 @@
           <w:szCs w:val="24"/>
         </w:rPr>
       </w:pPr>
+      <w:proofErr w:type="spellStart"/>
       <w:r>
         <w:rPr>
           <w:rStyle w:val="ws-pre-wrap"/>
@@ -860,11 +2239,22 @@
           <w:sz w:val="24"/>
           <w:szCs w:val="24"/>
         </w:rPr>
-        <w:t>Membuat Provider Toast</w:t>
+        <w:t>Membuat</w:t>
+      </w:r>
+      <w:proofErr w:type="spellEnd"/>
+      <w:r>
+        <w:rPr>
+          <w:rStyle w:val="ws-pre-wrap"/>
+          <w:rFonts w:ascii="Times New Roman" w:hAnsi="Times New Roman" w:cs="Times New Roman"/>
+          <w:sz w:val="24"/>
+          <w:szCs w:val="24"/>
+        </w:rPr>
+        <w:t xml:space="preserve"> Provider Toast</w:t>
       </w:r>
     </w:p>
     <w:p>
       <w:pPr>
+        <w:jc w:val="center"/>
         <w:rPr>
           <w:rFonts w:ascii="Times New Roman" w:hAnsi="Times New Roman" w:cs="Times New Roman"/>
           <w:sz w:val="24"/>
@@ -875,13 +2265,14 @@
         <w:rPr>
           <w:rStyle w:val="ws-pre-wrap"/>
           <w:rFonts w:ascii="Times New Roman" w:hAnsi="Times New Roman" w:cs="Times New Roman"/>
+          <w:noProof/>
           <w:sz w:val="24"/>
           <w:szCs w:val="24"/>
         </w:rPr>
         <w:drawing>
-          <wp:inline distT="0" distB="0" distL="0" distR="0" wp14:anchorId="026B84FC" wp14:editId="71D9762F">
-            <wp:extent cx="5144218" cy="2248214"/>
-            <wp:effectExtent l="0" t="0" r="0" b="0"/>
+          <wp:inline distT="0" distB="0" distL="0" distR="0" wp14:anchorId="026B84FC" wp14:editId="1568FE85">
+            <wp:extent cx="4051300" cy="1770568"/>
+            <wp:effectExtent l="0" t="0" r="6350" b="1270"/>
             <wp:docPr id="11" name="Picture 11"/>
             <wp:cNvGraphicFramePr>
               <a:graphicFrameLocks xmlns:a="http://schemas.openxmlformats.org/drawingml/2006/main" noChangeAspect="1"/>
@@ -902,7 +2293,7 @@
                   <pic:spPr>
                     <a:xfrm>
                       <a:off x="0" y="0"/>
-                      <a:ext cx="5144218" cy="2248214"/>
+                      <a:ext cx="4064991" cy="1776552"/>
                     </a:xfrm>
                     <a:prstGeom prst="rect">
                       <a:avLst/>
@@ -923,35 +2314,82 @@
           <w:szCs w:val="24"/>
         </w:rPr>
       </w:pPr>
-      <w:r>
-        <w:rPr>
-          <w:rFonts w:ascii="Times New Roman" w:hAnsi="Times New Roman" w:cs="Times New Roman"/>
-          <w:sz w:val="24"/>
-          <w:szCs w:val="24"/>
-        </w:rPr>
-        <w:br w:type="page"/>
+      <w:proofErr w:type="spellStart"/>
+      <w:r>
+        <w:rPr>
+          <w:rFonts w:ascii="Times New Roman" w:hAnsi="Times New Roman" w:cs="Times New Roman"/>
+          <w:sz w:val="24"/>
+          <w:szCs w:val="24"/>
+        </w:rPr>
+        <w:t>Fungsi</w:t>
+      </w:r>
+      <w:proofErr w:type="spellEnd"/>
+      <w:r>
+        <w:rPr>
+          <w:rFonts w:ascii="Times New Roman" w:hAnsi="Times New Roman" w:cs="Times New Roman"/>
+          <w:sz w:val="24"/>
+          <w:szCs w:val="24"/>
+        </w:rPr>
+        <w:t xml:space="preserve"> </w:t>
+      </w:r>
+      <w:proofErr w:type="spellStart"/>
+      <w:r>
+        <w:rPr>
+          <w:rFonts w:ascii="Times New Roman" w:hAnsi="Times New Roman" w:cs="Times New Roman"/>
+          <w:sz w:val="24"/>
+          <w:szCs w:val="24"/>
+        </w:rPr>
+        <w:t>untuk</w:t>
+      </w:r>
+      <w:proofErr w:type="spellEnd"/>
+      <w:r>
+        <w:rPr>
+          <w:rFonts w:ascii="Times New Roman" w:hAnsi="Times New Roman" w:cs="Times New Roman"/>
+          <w:sz w:val="24"/>
+          <w:szCs w:val="24"/>
+        </w:rPr>
+        <w:t xml:space="preserve"> </w:t>
+      </w:r>
+      <w:proofErr w:type="spellStart"/>
+      <w:r>
+        <w:rPr>
+          <w:rFonts w:ascii="Times New Roman" w:hAnsi="Times New Roman" w:cs="Times New Roman"/>
+          <w:sz w:val="24"/>
+          <w:szCs w:val="24"/>
+        </w:rPr>
+        <w:t>membuat</w:t>
+      </w:r>
+      <w:proofErr w:type="spellEnd"/>
+      <w:r>
+        <w:rPr>
+          <w:rFonts w:ascii="Times New Roman" w:hAnsi="Times New Roman" w:cs="Times New Roman"/>
+          <w:sz w:val="24"/>
+          <w:szCs w:val="24"/>
+        </w:rPr>
+        <w:t xml:space="preserve"> alert </w:t>
+      </w:r>
+      <w:proofErr w:type="spellStart"/>
+      <w:r>
+        <w:rPr>
+          <w:rFonts w:ascii="Times New Roman" w:hAnsi="Times New Roman" w:cs="Times New Roman"/>
+          <w:sz w:val="24"/>
+          <w:szCs w:val="24"/>
+        </w:rPr>
+        <w:t>menggunakan</w:t>
+      </w:r>
+      <w:proofErr w:type="spellEnd"/>
+      <w:r>
+        <w:rPr>
+          <w:rFonts w:ascii="Times New Roman" w:hAnsi="Times New Roman" w:cs="Times New Roman"/>
+          <w:sz w:val="24"/>
+          <w:szCs w:val="24"/>
+        </w:rPr>
+        <w:t xml:space="preserve"> toast</w:t>
       </w:r>
     </w:p>
     <w:p>
       <w:pPr>
-        <w:rPr>
-          <w:rFonts w:ascii="Times New Roman" w:hAnsi="Times New Roman" w:cs="Times New Roman"/>
-          <w:sz w:val="24"/>
-          <w:szCs w:val="24"/>
-        </w:rPr>
-      </w:pPr>
-      <w:r>
-        <w:rPr>
-          <w:rFonts w:ascii="Times New Roman" w:hAnsi="Times New Roman" w:cs="Times New Roman"/>
-          <w:sz w:val="24"/>
-          <w:szCs w:val="24"/>
-        </w:rPr>
-        <w:lastRenderedPageBreak/>
-        <w:t>Fungsi untuk membuat alert menggunakan toast</w:t>
-      </w:r>
-    </w:p>
-    <w:p>
-      <w:pPr>
+        <w:jc w:val="center"/>
         <w:rPr>
           <w:rFonts w:ascii="Times New Roman" w:hAnsi="Times New Roman" w:cs="Times New Roman"/>
           <w:sz w:val="24"/>
@@ -966,9 +2404,9 @@
           <w:szCs w:val="24"/>
         </w:rPr>
         <w:drawing>
-          <wp:inline distT="0" distB="0" distL="0" distR="0" wp14:anchorId="3CBB2220" wp14:editId="15CF2EC0">
-            <wp:extent cx="5731510" cy="3037205"/>
-            <wp:effectExtent l="0" t="0" r="2540" b="0"/>
+          <wp:inline distT="0" distB="0" distL="0" distR="0" wp14:anchorId="3CBB2220" wp14:editId="418CE22B">
+            <wp:extent cx="4105693" cy="2175662"/>
+            <wp:effectExtent l="0" t="0" r="9525" b="0"/>
             <wp:docPr id="10" name="Picture 10"/>
             <wp:cNvGraphicFramePr>
               <a:graphicFrameLocks xmlns:a="http://schemas.openxmlformats.org/drawingml/2006/main" noChangeAspect="1"/>
@@ -995,7 +2433,7 @@
                   <pic:spPr>
                     <a:xfrm>
                       <a:off x="0" y="0"/>
-                      <a:ext cx="5731510" cy="3037205"/>
+                      <a:ext cx="4118721" cy="2182566"/>
                     </a:xfrm>
                     <a:prstGeom prst="rect">
                       <a:avLst/>
@@ -1022,20 +2460,94 @@
           <w:sz w:val="24"/>
           <w:szCs w:val="24"/>
         </w:rPr>
-        <w:t>Hasil alert Ketika terjadi kesalahan saat membuat toko</w:t>
+        <w:t xml:space="preserve">Hasil alert Ketika </w:t>
+      </w:r>
+      <w:proofErr w:type="spellStart"/>
+      <w:r>
+        <w:rPr>
+          <w:rFonts w:ascii="Times New Roman" w:hAnsi="Times New Roman" w:cs="Times New Roman"/>
+          <w:sz w:val="24"/>
+          <w:szCs w:val="24"/>
+        </w:rPr>
+        <w:t>terjadi</w:t>
+      </w:r>
+      <w:proofErr w:type="spellEnd"/>
+      <w:r>
+        <w:rPr>
+          <w:rFonts w:ascii="Times New Roman" w:hAnsi="Times New Roman" w:cs="Times New Roman"/>
+          <w:sz w:val="24"/>
+          <w:szCs w:val="24"/>
+        </w:rPr>
+        <w:t xml:space="preserve"> </w:t>
+      </w:r>
+      <w:proofErr w:type="spellStart"/>
+      <w:r>
+        <w:rPr>
+          <w:rFonts w:ascii="Times New Roman" w:hAnsi="Times New Roman" w:cs="Times New Roman"/>
+          <w:sz w:val="24"/>
+          <w:szCs w:val="24"/>
+        </w:rPr>
+        <w:t>kesalahan</w:t>
+      </w:r>
+      <w:proofErr w:type="spellEnd"/>
+      <w:r>
+        <w:rPr>
+          <w:rFonts w:ascii="Times New Roman" w:hAnsi="Times New Roman" w:cs="Times New Roman"/>
+          <w:sz w:val="24"/>
+          <w:szCs w:val="24"/>
+        </w:rPr>
+        <w:t xml:space="preserve"> </w:t>
+      </w:r>
+      <w:proofErr w:type="spellStart"/>
+      <w:r>
+        <w:rPr>
+          <w:rFonts w:ascii="Times New Roman" w:hAnsi="Times New Roman" w:cs="Times New Roman"/>
+          <w:sz w:val="24"/>
+          <w:szCs w:val="24"/>
+        </w:rPr>
+        <w:t>saat</w:t>
+      </w:r>
+      <w:proofErr w:type="spellEnd"/>
+      <w:r>
+        <w:rPr>
+          <w:rFonts w:ascii="Times New Roman" w:hAnsi="Times New Roman" w:cs="Times New Roman"/>
+          <w:sz w:val="24"/>
+          <w:szCs w:val="24"/>
+        </w:rPr>
+        <w:t xml:space="preserve"> </w:t>
+      </w:r>
+      <w:proofErr w:type="spellStart"/>
+      <w:r>
+        <w:rPr>
+          <w:rFonts w:ascii="Times New Roman" w:hAnsi="Times New Roman" w:cs="Times New Roman"/>
+          <w:sz w:val="24"/>
+          <w:szCs w:val="24"/>
+        </w:rPr>
+        <w:t>membuat</w:t>
+      </w:r>
+      <w:proofErr w:type="spellEnd"/>
+      <w:r>
+        <w:rPr>
+          <w:rFonts w:ascii="Times New Roman" w:hAnsi="Times New Roman" w:cs="Times New Roman"/>
+          <w:sz w:val="24"/>
+          <w:szCs w:val="24"/>
+        </w:rPr>
+        <w:t xml:space="preserve"> toko</w:t>
       </w:r>
     </w:p>
     <w:p>
       <w:pPr>
-        <w:rPr>
-          <w:rFonts w:ascii="Times New Roman" w:hAnsi="Times New Roman" w:cs="Times New Roman"/>
-          <w:sz w:val="24"/>
-          <w:szCs w:val="24"/>
-        </w:rPr>
-      </w:pPr>
-      <w:r>
-        <w:rPr>
-          <w:rFonts w:ascii="Times New Roman" w:hAnsi="Times New Roman" w:cs="Times New Roman"/>
+        <w:jc w:val="center"/>
+        <w:rPr>
+          <w:rFonts w:ascii="Times New Roman" w:hAnsi="Times New Roman" w:cs="Times New Roman"/>
+          <w:sz w:val="24"/>
+          <w:szCs w:val="24"/>
+        </w:rPr>
+      </w:pPr>
+      <w:r>
+        <w:rPr>
+          <w:rFonts w:ascii="Times New Roman" w:hAnsi="Times New Roman" w:cs="Times New Roman"/>
+          <w:noProof/>
           <w:sz w:val="24"/>
           <w:szCs w:val="24"/>
         </w:rPr>
@@ -1090,7 +2602,151 @@
           <w:sz w:val="24"/>
           <w:szCs w:val="24"/>
         </w:rPr>
-        <w:t>Dan hasil hasil alert Ketika berhasil membuat toko terjadi error karena post tidak terbaca di on submit</w:t>
+        <w:t xml:space="preserve">Dan </w:t>
+      </w:r>
+      <w:proofErr w:type="spellStart"/>
+      <w:r>
+        <w:rPr>
+          <w:rFonts w:ascii="Times New Roman" w:hAnsi="Times New Roman" w:cs="Times New Roman"/>
+          <w:sz w:val="24"/>
+          <w:szCs w:val="24"/>
+        </w:rPr>
+        <w:t>hasil</w:t>
+      </w:r>
+      <w:proofErr w:type="spellEnd"/>
+      <w:r>
+        <w:rPr>
+          <w:rFonts w:ascii="Times New Roman" w:hAnsi="Times New Roman" w:cs="Times New Roman"/>
+          <w:sz w:val="24"/>
+          <w:szCs w:val="24"/>
+        </w:rPr>
+        <w:t xml:space="preserve"> </w:t>
+      </w:r>
+      <w:proofErr w:type="spellStart"/>
+      <w:r>
+        <w:rPr>
+          <w:rFonts w:ascii="Times New Roman" w:hAnsi="Times New Roman" w:cs="Times New Roman"/>
+          <w:sz w:val="24"/>
+          <w:szCs w:val="24"/>
+        </w:rPr>
+        <w:t>hasil</w:t>
+      </w:r>
+      <w:proofErr w:type="spellEnd"/>
+      <w:r>
+        <w:rPr>
+          <w:rFonts w:ascii="Times New Roman" w:hAnsi="Times New Roman" w:cs="Times New Roman"/>
+          <w:sz w:val="24"/>
+          <w:szCs w:val="24"/>
+        </w:rPr>
+        <w:t xml:space="preserve"> alert Ketika </w:t>
+      </w:r>
+      <w:proofErr w:type="spellStart"/>
+      <w:r>
+        <w:rPr>
+          <w:rFonts w:ascii="Times New Roman" w:hAnsi="Times New Roman" w:cs="Times New Roman"/>
+          <w:sz w:val="24"/>
+          <w:szCs w:val="24"/>
+        </w:rPr>
+        <w:t>berhasil</w:t>
+      </w:r>
+      <w:proofErr w:type="spellEnd"/>
+      <w:r>
+        <w:rPr>
+          <w:rFonts w:ascii="Times New Roman" w:hAnsi="Times New Roman" w:cs="Times New Roman"/>
+          <w:sz w:val="24"/>
+          <w:szCs w:val="24"/>
+        </w:rPr>
+        <w:t xml:space="preserve"> </w:t>
+      </w:r>
+      <w:proofErr w:type="spellStart"/>
+      <w:r>
+        <w:rPr>
+          <w:rFonts w:ascii="Times New Roman" w:hAnsi="Times New Roman" w:cs="Times New Roman"/>
+          <w:sz w:val="24"/>
+          <w:szCs w:val="24"/>
+        </w:rPr>
+        <w:t>membuat</w:t>
+      </w:r>
+      <w:proofErr w:type="spellEnd"/>
+      <w:r>
+        <w:rPr>
+          <w:rFonts w:ascii="Times New Roman" w:hAnsi="Times New Roman" w:cs="Times New Roman"/>
+          <w:sz w:val="24"/>
+          <w:szCs w:val="24"/>
+        </w:rPr>
+        <w:t xml:space="preserve"> toko </w:t>
+      </w:r>
+      <w:proofErr w:type="spellStart"/>
+      <w:r>
+        <w:rPr>
+          <w:rFonts w:ascii="Times New Roman" w:hAnsi="Times New Roman" w:cs="Times New Roman"/>
+          <w:sz w:val="24"/>
+          <w:szCs w:val="24"/>
+        </w:rPr>
+        <w:t>terjadi</w:t>
+      </w:r>
+      <w:proofErr w:type="spellEnd"/>
+      <w:r>
+        <w:rPr>
+          <w:rFonts w:ascii="Times New Roman" w:hAnsi="Times New Roman" w:cs="Times New Roman"/>
+          <w:sz w:val="24"/>
+          <w:szCs w:val="24"/>
+        </w:rPr>
+        <w:t xml:space="preserve"> error </w:t>
+      </w:r>
+      <w:proofErr w:type="spellStart"/>
+      <w:r>
+        <w:rPr>
+          <w:rFonts w:ascii="Times New Roman" w:hAnsi="Times New Roman" w:cs="Times New Roman"/>
+          <w:sz w:val="24"/>
+          <w:szCs w:val="24"/>
+        </w:rPr>
+        <w:t>karena</w:t>
+      </w:r>
+      <w:proofErr w:type="spellEnd"/>
+      <w:r>
+        <w:rPr>
+          <w:rFonts w:ascii="Times New Roman" w:hAnsi="Times New Roman" w:cs="Times New Roman"/>
+          <w:sz w:val="24"/>
+          <w:szCs w:val="24"/>
+        </w:rPr>
+        <w:t xml:space="preserve"> post </w:t>
+      </w:r>
+      <w:proofErr w:type="spellStart"/>
+      <w:r>
+        <w:rPr>
+          <w:rFonts w:ascii="Times New Roman" w:hAnsi="Times New Roman" w:cs="Times New Roman"/>
+          <w:sz w:val="24"/>
+          <w:szCs w:val="24"/>
+        </w:rPr>
+        <w:t>tidak</w:t>
+      </w:r>
+      <w:proofErr w:type="spellEnd"/>
+      <w:r>
+        <w:rPr>
+          <w:rFonts w:ascii="Times New Roman" w:hAnsi="Times New Roman" w:cs="Times New Roman"/>
+          <w:sz w:val="24"/>
+          <w:szCs w:val="24"/>
+        </w:rPr>
+        <w:t xml:space="preserve"> </w:t>
+      </w:r>
+      <w:proofErr w:type="spellStart"/>
+      <w:r>
+        <w:rPr>
+          <w:rFonts w:ascii="Times New Roman" w:hAnsi="Times New Roman" w:cs="Times New Roman"/>
+          <w:sz w:val="24"/>
+          <w:szCs w:val="24"/>
+        </w:rPr>
+        <w:t>terbaca</w:t>
+      </w:r>
+      <w:proofErr w:type="spellEnd"/>
+      <w:r>
+        <w:rPr>
+          <w:rFonts w:ascii="Times New Roman" w:hAnsi="Times New Roman" w:cs="Times New Roman"/>
+          <w:sz w:val="24"/>
+          <w:szCs w:val="24"/>
+        </w:rPr>
+        <w:t xml:space="preserve"> di on submit</w:t>
       </w:r>
     </w:p>
     <w:p>
@@ -1104,6 +2760,7 @@
       <w:r>
         <w:rPr>
           <w:rFonts w:ascii="Times New Roman" w:hAnsi="Times New Roman" w:cs="Times New Roman"/>
+          <w:noProof/>
           <w:sz w:val="24"/>
           <w:szCs w:val="24"/>
         </w:rPr>
@@ -1143,6 +2800,982 @@
           </wp:inline>
         </w:drawing>
       </w:r>
+    </w:p>
+    <w:p>
+      <w:pPr>
+        <w:rPr>
+          <w:rFonts w:ascii="Times New Roman" w:hAnsi="Times New Roman" w:cs="Times New Roman"/>
+          <w:sz w:val="24"/>
+          <w:szCs w:val="24"/>
+        </w:rPr>
+      </w:pPr>
+      <w:r>
+        <w:rPr>
+          <w:rFonts w:ascii="Times New Roman" w:hAnsi="Times New Roman" w:cs="Times New Roman"/>
+          <w:sz w:val="24"/>
+          <w:szCs w:val="24"/>
+        </w:rPr>
+        <w:br w:type="page"/>
+      </w:r>
+    </w:p>
+    <w:p>
+      <w:pPr>
+        <w:pStyle w:val="ListParagraph"/>
+        <w:numPr>
+          <w:ilvl w:val="0"/>
+          <w:numId w:val="1"/>
+        </w:numPr>
+        <w:rPr>
+          <w:rFonts w:ascii="Times New Roman" w:hAnsi="Times New Roman" w:cs="Times New Roman"/>
+          <w:sz w:val="24"/>
+          <w:szCs w:val="24"/>
+        </w:rPr>
+      </w:pPr>
+      <w:proofErr w:type="spellStart"/>
+      <w:r>
+        <w:rPr>
+          <w:rFonts w:ascii="Times New Roman" w:hAnsi="Times New Roman" w:cs="Times New Roman"/>
+          <w:sz w:val="24"/>
+          <w:szCs w:val="24"/>
+        </w:rPr>
+        <w:lastRenderedPageBreak/>
+        <w:t>Membuat</w:t>
+      </w:r>
+      <w:proofErr w:type="spellEnd"/>
+      <w:r>
+        <w:rPr>
+          <w:rFonts w:ascii="Times New Roman" w:hAnsi="Times New Roman" w:cs="Times New Roman"/>
+          <w:sz w:val="24"/>
+          <w:szCs w:val="24"/>
+        </w:rPr>
+        <w:t xml:space="preserve"> dashboard layout dan </w:t>
+      </w:r>
+      <w:proofErr w:type="spellStart"/>
+      <w:r>
+        <w:rPr>
+          <w:rFonts w:ascii="Times New Roman" w:hAnsi="Times New Roman" w:cs="Times New Roman"/>
+          <w:sz w:val="24"/>
+          <w:szCs w:val="24"/>
+        </w:rPr>
+        <w:t>membuat</w:t>
+      </w:r>
+      <w:proofErr w:type="spellEnd"/>
+      <w:r>
+        <w:rPr>
+          <w:rFonts w:ascii="Times New Roman" w:hAnsi="Times New Roman" w:cs="Times New Roman"/>
+          <w:sz w:val="24"/>
+          <w:szCs w:val="24"/>
+        </w:rPr>
+        <w:t xml:space="preserve"> root layout agar </w:t>
+      </w:r>
+      <w:proofErr w:type="spellStart"/>
+      <w:r>
+        <w:rPr>
+          <w:rFonts w:ascii="Times New Roman" w:hAnsi="Times New Roman" w:cs="Times New Roman"/>
+          <w:sz w:val="24"/>
+          <w:szCs w:val="24"/>
+        </w:rPr>
+        <w:t>setelah</w:t>
+      </w:r>
+      <w:proofErr w:type="spellEnd"/>
+      <w:r>
+        <w:rPr>
+          <w:rFonts w:ascii="Times New Roman" w:hAnsi="Times New Roman" w:cs="Times New Roman"/>
+          <w:sz w:val="24"/>
+          <w:szCs w:val="24"/>
+        </w:rPr>
+        <w:t xml:space="preserve"> </w:t>
+      </w:r>
+      <w:proofErr w:type="spellStart"/>
+      <w:r>
+        <w:rPr>
+          <w:rFonts w:ascii="Times New Roman" w:hAnsi="Times New Roman" w:cs="Times New Roman"/>
+          <w:sz w:val="24"/>
+          <w:szCs w:val="24"/>
+        </w:rPr>
+        <w:t>membuat</w:t>
+      </w:r>
+      <w:proofErr w:type="spellEnd"/>
+      <w:r>
+        <w:rPr>
+          <w:rFonts w:ascii="Times New Roman" w:hAnsi="Times New Roman" w:cs="Times New Roman"/>
+          <w:sz w:val="24"/>
+          <w:szCs w:val="24"/>
+        </w:rPr>
+        <w:t xml:space="preserve"> toko </w:t>
+      </w:r>
+      <w:proofErr w:type="spellStart"/>
+      <w:r>
+        <w:rPr>
+          <w:rFonts w:ascii="Times New Roman" w:hAnsi="Times New Roman" w:cs="Times New Roman"/>
+          <w:sz w:val="24"/>
+          <w:szCs w:val="24"/>
+        </w:rPr>
+        <w:t>langsung</w:t>
+      </w:r>
+      <w:proofErr w:type="spellEnd"/>
+      <w:r>
+        <w:rPr>
+          <w:rFonts w:ascii="Times New Roman" w:hAnsi="Times New Roman" w:cs="Times New Roman"/>
+          <w:sz w:val="24"/>
+          <w:szCs w:val="24"/>
+        </w:rPr>
+        <w:t xml:space="preserve"> </w:t>
+      </w:r>
+      <w:proofErr w:type="spellStart"/>
+      <w:r>
+        <w:rPr>
+          <w:rFonts w:ascii="Times New Roman" w:hAnsi="Times New Roman" w:cs="Times New Roman"/>
+          <w:sz w:val="24"/>
+          <w:szCs w:val="24"/>
+        </w:rPr>
+        <w:t>dapat</w:t>
+      </w:r>
+      <w:proofErr w:type="spellEnd"/>
+      <w:r>
+        <w:rPr>
+          <w:rFonts w:ascii="Times New Roman" w:hAnsi="Times New Roman" w:cs="Times New Roman"/>
+          <w:sz w:val="24"/>
+          <w:szCs w:val="24"/>
+        </w:rPr>
+        <w:t xml:space="preserve"> </w:t>
+      </w:r>
+      <w:proofErr w:type="spellStart"/>
+      <w:r>
+        <w:rPr>
+          <w:rFonts w:ascii="Times New Roman" w:hAnsi="Times New Roman" w:cs="Times New Roman"/>
+          <w:sz w:val="24"/>
+          <w:szCs w:val="24"/>
+        </w:rPr>
+        <w:t>menuju</w:t>
+      </w:r>
+      <w:proofErr w:type="spellEnd"/>
+      <w:r>
+        <w:rPr>
+          <w:rFonts w:ascii="Times New Roman" w:hAnsi="Times New Roman" w:cs="Times New Roman"/>
+          <w:sz w:val="24"/>
+          <w:szCs w:val="24"/>
+        </w:rPr>
+        <w:t xml:space="preserve"> dashboard layout</w:t>
+      </w:r>
+    </w:p>
+    <w:p>
+      <w:pPr>
+        <w:jc w:val="center"/>
+        <w:rPr>
+          <w:rFonts w:ascii="Times New Roman" w:hAnsi="Times New Roman" w:cs="Times New Roman"/>
+          <w:sz w:val="24"/>
+          <w:szCs w:val="24"/>
+        </w:rPr>
+      </w:pPr>
+      <w:r>
+        <w:rPr>
+          <w:rFonts w:ascii="Times New Roman" w:hAnsi="Times New Roman" w:cs="Times New Roman"/>
+          <w:sz w:val="24"/>
+          <w:szCs w:val="24"/>
+        </w:rPr>
+        <w:drawing>
+          <wp:inline distT="0" distB="0" distL="0" distR="0" wp14:anchorId="31C96E2E" wp14:editId="529E1BD5">
+            <wp:extent cx="4638934" cy="2609850"/>
+            <wp:effectExtent l="0" t="0" r="9525" b="0"/>
+            <wp:docPr id="14" name="Picture 14"/>
+            <wp:cNvGraphicFramePr>
+              <a:graphicFrameLocks xmlns:a="http://schemas.openxmlformats.org/drawingml/2006/main" noChangeAspect="1"/>
+            </wp:cNvGraphicFramePr>
+            <a:graphic xmlns:a="http://schemas.openxmlformats.org/drawingml/2006/main">
+              <a:graphicData uri="http://schemas.openxmlformats.org/drawingml/2006/picture">
+                <pic:pic xmlns:pic="http://schemas.openxmlformats.org/drawingml/2006/picture">
+                  <pic:nvPicPr>
+                    <pic:cNvPr id="1" name=""/>
+                    <pic:cNvPicPr/>
+                  </pic:nvPicPr>
+                  <pic:blipFill>
+                    <a:blip r:embed="rId18"/>
+                    <a:stretch>
+                      <a:fillRect/>
+                    </a:stretch>
+                  </pic:blipFill>
+                  <pic:spPr>
+                    <a:xfrm>
+                      <a:off x="0" y="0"/>
+                      <a:ext cx="4640635" cy="2610807"/>
+                    </a:xfrm>
+                    <a:prstGeom prst="rect">
+                      <a:avLst/>
+                    </a:prstGeom>
+                  </pic:spPr>
+                </pic:pic>
+              </a:graphicData>
+            </a:graphic>
+          </wp:inline>
+        </w:drawing>
+      </w:r>
+    </w:p>
+    <w:p>
+      <w:pPr>
+        <w:rPr>
+          <w:rFonts w:ascii="Times New Roman" w:hAnsi="Times New Roman" w:cs="Times New Roman"/>
+          <w:sz w:val="24"/>
+          <w:szCs w:val="24"/>
+        </w:rPr>
+      </w:pPr>
+      <w:r>
+        <w:rPr>
+          <w:rFonts w:ascii="Times New Roman" w:hAnsi="Times New Roman" w:cs="Times New Roman"/>
+          <w:sz w:val="24"/>
+          <w:szCs w:val="24"/>
+        </w:rPr>
+        <w:t xml:space="preserve">Belum </w:t>
+      </w:r>
+      <w:proofErr w:type="spellStart"/>
+      <w:r>
+        <w:rPr>
+          <w:rFonts w:ascii="Times New Roman" w:hAnsi="Times New Roman" w:cs="Times New Roman"/>
+          <w:sz w:val="24"/>
+          <w:szCs w:val="24"/>
+        </w:rPr>
+        <w:t>dapat</w:t>
+      </w:r>
+      <w:proofErr w:type="spellEnd"/>
+      <w:r>
+        <w:rPr>
+          <w:rFonts w:ascii="Times New Roman" w:hAnsi="Times New Roman" w:cs="Times New Roman"/>
+          <w:sz w:val="24"/>
+          <w:szCs w:val="24"/>
+        </w:rPr>
+        <w:t xml:space="preserve"> </w:t>
+      </w:r>
+      <w:proofErr w:type="spellStart"/>
+      <w:r>
+        <w:rPr>
+          <w:rFonts w:ascii="Times New Roman" w:hAnsi="Times New Roman" w:cs="Times New Roman"/>
+          <w:sz w:val="24"/>
+          <w:szCs w:val="24"/>
+        </w:rPr>
+        <w:t>terbaca</w:t>
+      </w:r>
+      <w:proofErr w:type="spellEnd"/>
+      <w:r>
+        <w:rPr>
+          <w:rFonts w:ascii="Times New Roman" w:hAnsi="Times New Roman" w:cs="Times New Roman"/>
+          <w:sz w:val="24"/>
+          <w:szCs w:val="24"/>
+        </w:rPr>
+        <w:t xml:space="preserve"> </w:t>
+      </w:r>
+      <w:proofErr w:type="spellStart"/>
+      <w:r>
+        <w:rPr>
+          <w:rFonts w:ascii="Times New Roman" w:hAnsi="Times New Roman" w:cs="Times New Roman"/>
+          <w:sz w:val="24"/>
+          <w:szCs w:val="24"/>
+        </w:rPr>
+        <w:t>dikarenakan</w:t>
+      </w:r>
+      <w:proofErr w:type="spellEnd"/>
+      <w:r>
+        <w:rPr>
+          <w:rFonts w:ascii="Times New Roman" w:hAnsi="Times New Roman" w:cs="Times New Roman"/>
+          <w:sz w:val="24"/>
+          <w:szCs w:val="24"/>
+        </w:rPr>
+        <w:t xml:space="preserve"> error pada auth di </w:t>
+      </w:r>
+      <w:proofErr w:type="spellStart"/>
+      <w:r>
+        <w:rPr>
+          <w:rFonts w:ascii="Times New Roman" w:hAnsi="Times New Roman" w:cs="Times New Roman"/>
+          <w:sz w:val="24"/>
+          <w:szCs w:val="24"/>
+        </w:rPr>
+        <w:t>dalam</w:t>
+      </w:r>
+      <w:proofErr w:type="spellEnd"/>
+      <w:r>
+        <w:rPr>
+          <w:rFonts w:ascii="Times New Roman" w:hAnsi="Times New Roman" w:cs="Times New Roman"/>
+          <w:sz w:val="24"/>
+          <w:szCs w:val="24"/>
+        </w:rPr>
+        <w:t xml:space="preserve"> file layout </w:t>
+      </w:r>
+      <w:proofErr w:type="spellStart"/>
+      <w:r>
+        <w:rPr>
+          <w:rFonts w:ascii="Times New Roman" w:hAnsi="Times New Roman" w:cs="Times New Roman"/>
+          <w:sz w:val="24"/>
+          <w:szCs w:val="24"/>
+        </w:rPr>
+        <w:t>tsx</w:t>
+      </w:r>
+      <w:proofErr w:type="spellEnd"/>
+      <w:r>
+        <w:rPr>
+          <w:rFonts w:ascii="Times New Roman" w:hAnsi="Times New Roman" w:cs="Times New Roman"/>
+          <w:sz w:val="24"/>
+          <w:szCs w:val="24"/>
+        </w:rPr>
+        <w:t xml:space="preserve"> pada folder (root).</w:t>
+      </w:r>
+    </w:p>
+    <w:p>
+      <w:pPr>
+        <w:jc w:val="center"/>
+        <w:rPr>
+          <w:rFonts w:ascii="Times New Roman" w:hAnsi="Times New Roman" w:cs="Times New Roman"/>
+          <w:sz w:val="24"/>
+          <w:szCs w:val="24"/>
+        </w:rPr>
+      </w:pPr>
+      <w:r>
+        <w:rPr>
+          <w:rFonts w:ascii="Times New Roman" w:hAnsi="Times New Roman" w:cs="Times New Roman"/>
+          <w:sz w:val="24"/>
+          <w:szCs w:val="24"/>
+        </w:rPr>
+        <w:drawing>
+          <wp:inline distT="0" distB="0" distL="0" distR="0" wp14:anchorId="2CE5FBDC" wp14:editId="70AF187B">
+            <wp:extent cx="3855207" cy="4724400"/>
+            <wp:effectExtent l="0" t="0" r="0" b="0"/>
+            <wp:docPr id="15" name="Picture 15"/>
+            <wp:cNvGraphicFramePr>
+              <a:graphicFrameLocks xmlns:a="http://schemas.openxmlformats.org/drawingml/2006/main" noChangeAspect="1"/>
+            </wp:cNvGraphicFramePr>
+            <a:graphic xmlns:a="http://schemas.openxmlformats.org/drawingml/2006/main">
+              <a:graphicData uri="http://schemas.openxmlformats.org/drawingml/2006/picture">
+                <pic:pic xmlns:pic="http://schemas.openxmlformats.org/drawingml/2006/picture">
+                  <pic:nvPicPr>
+                    <pic:cNvPr id="1" name=""/>
+                    <pic:cNvPicPr/>
+                  </pic:nvPicPr>
+                  <pic:blipFill>
+                    <a:blip r:embed="rId19"/>
+                    <a:stretch>
+                      <a:fillRect/>
+                    </a:stretch>
+                  </pic:blipFill>
+                  <pic:spPr>
+                    <a:xfrm>
+                      <a:off x="0" y="0"/>
+                      <a:ext cx="3873586" cy="4746922"/>
+                    </a:xfrm>
+                    <a:prstGeom prst="rect">
+                      <a:avLst/>
+                    </a:prstGeom>
+                  </pic:spPr>
+                </pic:pic>
+              </a:graphicData>
+            </a:graphic>
+          </wp:inline>
+        </w:drawing>
+      </w:r>
+    </w:p>
+    <w:p>
+      <w:pPr>
+        <w:rPr>
+          <w:rFonts w:ascii="Times New Roman" w:hAnsi="Times New Roman" w:cs="Times New Roman"/>
+          <w:sz w:val="24"/>
+          <w:szCs w:val="24"/>
+        </w:rPr>
+      </w:pPr>
+      <w:proofErr w:type="spellStart"/>
+      <w:r>
+        <w:rPr>
+          <w:rFonts w:ascii="Times New Roman" w:hAnsi="Times New Roman" w:cs="Times New Roman"/>
+          <w:sz w:val="24"/>
+          <w:szCs w:val="24"/>
+        </w:rPr>
+        <w:t>Berikut</w:t>
+      </w:r>
+      <w:proofErr w:type="spellEnd"/>
+      <w:r>
+        <w:rPr>
+          <w:rFonts w:ascii="Times New Roman" w:hAnsi="Times New Roman" w:cs="Times New Roman"/>
+          <w:sz w:val="24"/>
+          <w:szCs w:val="24"/>
+        </w:rPr>
+        <w:t xml:space="preserve"> </w:t>
+      </w:r>
+      <w:proofErr w:type="spellStart"/>
+      <w:r>
+        <w:rPr>
+          <w:rFonts w:ascii="Times New Roman" w:hAnsi="Times New Roman" w:cs="Times New Roman"/>
+          <w:sz w:val="24"/>
+          <w:szCs w:val="24"/>
+        </w:rPr>
+        <w:t>adalah</w:t>
+      </w:r>
+      <w:proofErr w:type="spellEnd"/>
+      <w:r>
+        <w:rPr>
+          <w:rFonts w:ascii="Times New Roman" w:hAnsi="Times New Roman" w:cs="Times New Roman"/>
+          <w:sz w:val="24"/>
+          <w:szCs w:val="24"/>
+        </w:rPr>
+        <w:t xml:space="preserve"> </w:t>
+      </w:r>
+      <w:proofErr w:type="spellStart"/>
+      <w:r>
+        <w:rPr>
+          <w:rFonts w:ascii="Times New Roman" w:hAnsi="Times New Roman" w:cs="Times New Roman"/>
+          <w:sz w:val="24"/>
+          <w:szCs w:val="24"/>
+        </w:rPr>
+        <w:t>kode</w:t>
+      </w:r>
+      <w:proofErr w:type="spellEnd"/>
+      <w:r>
+        <w:rPr>
+          <w:rFonts w:ascii="Times New Roman" w:hAnsi="Times New Roman" w:cs="Times New Roman"/>
+          <w:sz w:val="24"/>
+          <w:szCs w:val="24"/>
+        </w:rPr>
+        <w:t xml:space="preserve"> di </w:t>
+      </w:r>
+      <w:proofErr w:type="spellStart"/>
+      <w:r>
+        <w:rPr>
+          <w:rFonts w:ascii="Times New Roman" w:hAnsi="Times New Roman" w:cs="Times New Roman"/>
+          <w:sz w:val="24"/>
+          <w:szCs w:val="24"/>
+        </w:rPr>
+        <w:t>dalam</w:t>
+      </w:r>
+      <w:proofErr w:type="spellEnd"/>
+      <w:r>
+        <w:rPr>
+          <w:rFonts w:ascii="Times New Roman" w:hAnsi="Times New Roman" w:cs="Times New Roman"/>
+          <w:sz w:val="24"/>
+          <w:szCs w:val="24"/>
+        </w:rPr>
+        <w:t xml:space="preserve"> folder Dashboard/</w:t>
+      </w:r>
+      <w:proofErr w:type="spellStart"/>
+      <w:r>
+        <w:rPr>
+          <w:rFonts w:ascii="Times New Roman" w:hAnsi="Times New Roman" w:cs="Times New Roman"/>
+          <w:sz w:val="24"/>
+          <w:szCs w:val="24"/>
+        </w:rPr>
+        <w:t>storeid</w:t>
+      </w:r>
+      <w:proofErr w:type="spellEnd"/>
+      <w:r>
+        <w:rPr>
+          <w:rFonts w:ascii="Times New Roman" w:hAnsi="Times New Roman" w:cs="Times New Roman"/>
+          <w:sz w:val="24"/>
+          <w:szCs w:val="24"/>
+        </w:rPr>
+        <w:t xml:space="preserve"> yang </w:t>
+      </w:r>
+      <w:proofErr w:type="spellStart"/>
+      <w:r>
+        <w:rPr>
+          <w:rFonts w:ascii="Times New Roman" w:hAnsi="Times New Roman" w:cs="Times New Roman"/>
+          <w:sz w:val="24"/>
+          <w:szCs w:val="24"/>
+        </w:rPr>
+        <w:t>didalamnya</w:t>
+      </w:r>
+      <w:proofErr w:type="spellEnd"/>
+      <w:r>
+        <w:rPr>
+          <w:rFonts w:ascii="Times New Roman" w:hAnsi="Times New Roman" w:cs="Times New Roman"/>
+          <w:sz w:val="24"/>
+          <w:szCs w:val="24"/>
+        </w:rPr>
+        <w:t xml:space="preserve"> </w:t>
+      </w:r>
+      <w:proofErr w:type="spellStart"/>
+      <w:r>
+        <w:rPr>
+          <w:rFonts w:ascii="Times New Roman" w:hAnsi="Times New Roman" w:cs="Times New Roman"/>
+          <w:sz w:val="24"/>
+          <w:szCs w:val="24"/>
+        </w:rPr>
+        <w:t>diberi</w:t>
+      </w:r>
+      <w:proofErr w:type="spellEnd"/>
+      <w:r>
+        <w:rPr>
+          <w:rFonts w:ascii="Times New Roman" w:hAnsi="Times New Roman" w:cs="Times New Roman"/>
+          <w:sz w:val="24"/>
+          <w:szCs w:val="24"/>
+        </w:rPr>
+        <w:t xml:space="preserve"> </w:t>
+      </w:r>
+      <w:proofErr w:type="spellStart"/>
+      <w:r>
+        <w:rPr>
+          <w:rFonts w:ascii="Times New Roman" w:hAnsi="Times New Roman" w:cs="Times New Roman"/>
+          <w:sz w:val="24"/>
+          <w:szCs w:val="24"/>
+        </w:rPr>
+        <w:t>nama</w:t>
+      </w:r>
+      <w:proofErr w:type="spellEnd"/>
+      <w:r>
+        <w:rPr>
+          <w:rFonts w:ascii="Times New Roman" w:hAnsi="Times New Roman" w:cs="Times New Roman"/>
+          <w:sz w:val="24"/>
+          <w:szCs w:val="24"/>
+        </w:rPr>
+        <w:t xml:space="preserve"> </w:t>
+      </w:r>
+      <w:proofErr w:type="spellStart"/>
+      <w:r>
+        <w:rPr>
+          <w:rFonts w:ascii="Times New Roman" w:hAnsi="Times New Roman" w:cs="Times New Roman"/>
+          <w:sz w:val="24"/>
+          <w:szCs w:val="24"/>
+        </w:rPr>
+        <w:t>DashboardLayout</w:t>
+      </w:r>
+      <w:proofErr w:type="spellEnd"/>
+    </w:p>
+    <w:p>
+      <w:pPr>
+        <w:jc w:val="center"/>
+        <w:rPr>
+          <w:rFonts w:ascii="Times New Roman" w:hAnsi="Times New Roman" w:cs="Times New Roman"/>
+          <w:sz w:val="24"/>
+          <w:szCs w:val="24"/>
+        </w:rPr>
+      </w:pPr>
+      <w:r>
+        <w:rPr>
+          <w:rFonts w:ascii="Times New Roman" w:hAnsi="Times New Roman" w:cs="Times New Roman"/>
+          <w:sz w:val="24"/>
+          <w:szCs w:val="24"/>
+        </w:rPr>
+        <w:lastRenderedPageBreak/>
+        <w:drawing>
+          <wp:inline distT="0" distB="0" distL="0" distR="0" wp14:anchorId="704FCAB9" wp14:editId="402100CF">
+            <wp:extent cx="3648584" cy="1657581"/>
+            <wp:effectExtent l="0" t="0" r="9525" b="0"/>
+            <wp:docPr id="16" name="Picture 16"/>
+            <wp:cNvGraphicFramePr>
+              <a:graphicFrameLocks xmlns:a="http://schemas.openxmlformats.org/drawingml/2006/main" noChangeAspect="1"/>
+            </wp:cNvGraphicFramePr>
+            <a:graphic xmlns:a="http://schemas.openxmlformats.org/drawingml/2006/main">
+              <a:graphicData uri="http://schemas.openxmlformats.org/drawingml/2006/picture">
+                <pic:pic xmlns:pic="http://schemas.openxmlformats.org/drawingml/2006/picture">
+                  <pic:nvPicPr>
+                    <pic:cNvPr id="1" name=""/>
+                    <pic:cNvPicPr/>
+                  </pic:nvPicPr>
+                  <pic:blipFill>
+                    <a:blip r:embed="rId20"/>
+                    <a:stretch>
+                      <a:fillRect/>
+                    </a:stretch>
+                  </pic:blipFill>
+                  <pic:spPr>
+                    <a:xfrm>
+                      <a:off x="0" y="0"/>
+                      <a:ext cx="3648584" cy="1657581"/>
+                    </a:xfrm>
+                    <a:prstGeom prst="rect">
+                      <a:avLst/>
+                    </a:prstGeom>
+                  </pic:spPr>
+                </pic:pic>
+              </a:graphicData>
+            </a:graphic>
+          </wp:inline>
+        </w:drawing>
+      </w:r>
+    </w:p>
+    <w:p>
+      <w:pPr>
+        <w:rPr>
+          <w:rFonts w:ascii="Times New Roman" w:hAnsi="Times New Roman" w:cs="Times New Roman"/>
+          <w:sz w:val="24"/>
+          <w:szCs w:val="24"/>
+        </w:rPr>
+      </w:pPr>
+      <w:proofErr w:type="spellStart"/>
+      <w:r>
+        <w:rPr>
+          <w:rFonts w:ascii="Times New Roman" w:hAnsi="Times New Roman" w:cs="Times New Roman"/>
+          <w:sz w:val="24"/>
+          <w:szCs w:val="24"/>
+        </w:rPr>
+        <w:t>Berikut</w:t>
+      </w:r>
+      <w:proofErr w:type="spellEnd"/>
+      <w:r>
+        <w:rPr>
+          <w:rFonts w:ascii="Times New Roman" w:hAnsi="Times New Roman" w:cs="Times New Roman"/>
+          <w:sz w:val="24"/>
+          <w:szCs w:val="24"/>
+        </w:rPr>
+        <w:t xml:space="preserve"> </w:t>
+      </w:r>
+      <w:proofErr w:type="spellStart"/>
+      <w:r>
+        <w:rPr>
+          <w:rFonts w:ascii="Times New Roman" w:hAnsi="Times New Roman" w:cs="Times New Roman"/>
+          <w:sz w:val="24"/>
+          <w:szCs w:val="24"/>
+        </w:rPr>
+        <w:t>adalah</w:t>
+      </w:r>
+      <w:proofErr w:type="spellEnd"/>
+      <w:r>
+        <w:rPr>
+          <w:rFonts w:ascii="Times New Roman" w:hAnsi="Times New Roman" w:cs="Times New Roman"/>
+          <w:sz w:val="24"/>
+          <w:szCs w:val="24"/>
+        </w:rPr>
+        <w:t xml:space="preserve"> </w:t>
+      </w:r>
+      <w:proofErr w:type="spellStart"/>
+      <w:r>
+        <w:rPr>
+          <w:rFonts w:ascii="Times New Roman" w:hAnsi="Times New Roman" w:cs="Times New Roman"/>
+          <w:sz w:val="24"/>
+          <w:szCs w:val="24"/>
+        </w:rPr>
+        <w:t>kode</w:t>
+      </w:r>
+      <w:proofErr w:type="spellEnd"/>
+      <w:r>
+        <w:rPr>
+          <w:rFonts w:ascii="Times New Roman" w:hAnsi="Times New Roman" w:cs="Times New Roman"/>
+          <w:sz w:val="24"/>
+          <w:szCs w:val="24"/>
+        </w:rPr>
+        <w:t xml:space="preserve"> di </w:t>
+      </w:r>
+      <w:proofErr w:type="spellStart"/>
+      <w:r>
+        <w:rPr>
+          <w:rFonts w:ascii="Times New Roman" w:hAnsi="Times New Roman" w:cs="Times New Roman"/>
+          <w:sz w:val="24"/>
+          <w:szCs w:val="24"/>
+        </w:rPr>
+        <w:t>dalam</w:t>
+      </w:r>
+      <w:proofErr w:type="spellEnd"/>
+      <w:r>
+        <w:rPr>
+          <w:rFonts w:ascii="Times New Roman" w:hAnsi="Times New Roman" w:cs="Times New Roman"/>
+          <w:sz w:val="24"/>
+          <w:szCs w:val="24"/>
+        </w:rPr>
+        <w:t xml:space="preserve"> folder Dashboard/</w:t>
+      </w:r>
+      <w:r>
+        <w:rPr>
+          <w:rFonts w:ascii="Times New Roman" w:hAnsi="Times New Roman" w:cs="Times New Roman"/>
+          <w:sz w:val="24"/>
+          <w:szCs w:val="24"/>
+        </w:rPr>
+        <w:t>storied/routes</w:t>
+      </w:r>
+      <w:r>
+        <w:rPr>
+          <w:rFonts w:ascii="Times New Roman" w:hAnsi="Times New Roman" w:cs="Times New Roman"/>
+          <w:sz w:val="24"/>
+          <w:szCs w:val="24"/>
+        </w:rPr>
+        <w:t xml:space="preserve"> yang </w:t>
+      </w:r>
+      <w:proofErr w:type="spellStart"/>
+      <w:r>
+        <w:rPr>
+          <w:rFonts w:ascii="Times New Roman" w:hAnsi="Times New Roman" w:cs="Times New Roman"/>
+          <w:sz w:val="24"/>
+          <w:szCs w:val="24"/>
+        </w:rPr>
+        <w:t>didalamnya</w:t>
+      </w:r>
+      <w:proofErr w:type="spellEnd"/>
+      <w:r>
+        <w:rPr>
+          <w:rFonts w:ascii="Times New Roman" w:hAnsi="Times New Roman" w:cs="Times New Roman"/>
+          <w:sz w:val="24"/>
+          <w:szCs w:val="24"/>
+        </w:rPr>
+        <w:t xml:space="preserve"> </w:t>
+      </w:r>
+      <w:proofErr w:type="spellStart"/>
+      <w:r>
+        <w:rPr>
+          <w:rFonts w:ascii="Times New Roman" w:hAnsi="Times New Roman" w:cs="Times New Roman"/>
+          <w:sz w:val="24"/>
+          <w:szCs w:val="24"/>
+        </w:rPr>
+        <w:t>diberi</w:t>
+      </w:r>
+      <w:proofErr w:type="spellEnd"/>
+      <w:r>
+        <w:rPr>
+          <w:rFonts w:ascii="Times New Roman" w:hAnsi="Times New Roman" w:cs="Times New Roman"/>
+          <w:sz w:val="24"/>
+          <w:szCs w:val="24"/>
+        </w:rPr>
+        <w:t xml:space="preserve"> </w:t>
+      </w:r>
+      <w:proofErr w:type="spellStart"/>
+      <w:r>
+        <w:rPr>
+          <w:rFonts w:ascii="Times New Roman" w:hAnsi="Times New Roman" w:cs="Times New Roman"/>
+          <w:sz w:val="24"/>
+          <w:szCs w:val="24"/>
+        </w:rPr>
+        <w:t>nama</w:t>
+      </w:r>
+      <w:proofErr w:type="spellEnd"/>
+      <w:r>
+        <w:rPr>
+          <w:rFonts w:ascii="Times New Roman" w:hAnsi="Times New Roman" w:cs="Times New Roman"/>
+          <w:sz w:val="24"/>
+          <w:szCs w:val="24"/>
+        </w:rPr>
+        <w:t xml:space="preserve"> </w:t>
+      </w:r>
+      <w:proofErr w:type="spellStart"/>
+      <w:r>
+        <w:rPr>
+          <w:rFonts w:ascii="Times New Roman" w:hAnsi="Times New Roman" w:cs="Times New Roman"/>
+          <w:sz w:val="24"/>
+          <w:szCs w:val="24"/>
+        </w:rPr>
+        <w:t>Dashboard</w:t>
+      </w:r>
+      <w:r>
+        <w:rPr>
+          <w:rFonts w:ascii="Times New Roman" w:hAnsi="Times New Roman" w:cs="Times New Roman"/>
+          <w:sz w:val="24"/>
+          <w:szCs w:val="24"/>
+        </w:rPr>
+        <w:t>Page</w:t>
+      </w:r>
+      <w:proofErr w:type="spellEnd"/>
+    </w:p>
+    <w:p>
+      <w:pPr>
+        <w:jc w:val="center"/>
+        <w:rPr>
+          <w:rFonts w:ascii="Times New Roman" w:hAnsi="Times New Roman" w:cs="Times New Roman"/>
+          <w:sz w:val="24"/>
+          <w:szCs w:val="24"/>
+        </w:rPr>
+      </w:pPr>
+      <w:r>
+        <w:rPr>
+          <w:rFonts w:ascii="Times New Roman" w:hAnsi="Times New Roman" w:cs="Times New Roman"/>
+          <w:sz w:val="24"/>
+          <w:szCs w:val="24"/>
+        </w:rPr>
+        <w:drawing>
+          <wp:inline distT="0" distB="0" distL="0" distR="0" wp14:anchorId="348443E7" wp14:editId="3D798495">
+            <wp:extent cx="4030461" cy="5270500"/>
+            <wp:effectExtent l="0" t="0" r="8255" b="6350"/>
+            <wp:docPr id="17" name="Picture 17"/>
+            <wp:cNvGraphicFramePr>
+              <a:graphicFrameLocks xmlns:a="http://schemas.openxmlformats.org/drawingml/2006/main" noChangeAspect="1"/>
+            </wp:cNvGraphicFramePr>
+            <a:graphic xmlns:a="http://schemas.openxmlformats.org/drawingml/2006/main">
+              <a:graphicData uri="http://schemas.openxmlformats.org/drawingml/2006/picture">
+                <pic:pic xmlns:pic="http://schemas.openxmlformats.org/drawingml/2006/picture">
+                  <pic:nvPicPr>
+                    <pic:cNvPr id="1" name=""/>
+                    <pic:cNvPicPr/>
+                  </pic:nvPicPr>
+                  <pic:blipFill>
+                    <a:blip r:embed="rId21"/>
+                    <a:stretch>
+                      <a:fillRect/>
+                    </a:stretch>
+                  </pic:blipFill>
+                  <pic:spPr>
+                    <a:xfrm>
+                      <a:off x="0" y="0"/>
+                      <a:ext cx="4037069" cy="5279141"/>
+                    </a:xfrm>
+                    <a:prstGeom prst="rect">
+                      <a:avLst/>
+                    </a:prstGeom>
+                  </pic:spPr>
+                </pic:pic>
+              </a:graphicData>
+            </a:graphic>
+          </wp:inline>
+        </w:drawing>
+      </w:r>
+    </w:p>
+    <w:p>
+      <w:pPr>
+        <w:rPr>
+          <w:rFonts w:ascii="Times New Roman" w:hAnsi="Times New Roman" w:cs="Times New Roman"/>
+          <w:sz w:val="24"/>
+          <w:szCs w:val="24"/>
+        </w:rPr>
+      </w:pPr>
+      <w:proofErr w:type="spellStart"/>
+      <w:r>
+        <w:rPr>
+          <w:rFonts w:ascii="Times New Roman" w:hAnsi="Times New Roman" w:cs="Times New Roman"/>
+          <w:sz w:val="24"/>
+          <w:szCs w:val="24"/>
+        </w:rPr>
+        <w:t>Berikut</w:t>
+      </w:r>
+      <w:proofErr w:type="spellEnd"/>
+      <w:r>
+        <w:rPr>
+          <w:rFonts w:ascii="Times New Roman" w:hAnsi="Times New Roman" w:cs="Times New Roman"/>
+          <w:sz w:val="24"/>
+          <w:szCs w:val="24"/>
+        </w:rPr>
+        <w:t xml:space="preserve"> </w:t>
+      </w:r>
+      <w:proofErr w:type="spellStart"/>
+      <w:r>
+        <w:rPr>
+          <w:rFonts w:ascii="Times New Roman" w:hAnsi="Times New Roman" w:cs="Times New Roman"/>
+          <w:sz w:val="24"/>
+          <w:szCs w:val="24"/>
+        </w:rPr>
+        <w:t>adalah</w:t>
+      </w:r>
+      <w:proofErr w:type="spellEnd"/>
+      <w:r>
+        <w:rPr>
+          <w:rFonts w:ascii="Times New Roman" w:hAnsi="Times New Roman" w:cs="Times New Roman"/>
+          <w:sz w:val="24"/>
+          <w:szCs w:val="24"/>
+        </w:rPr>
+        <w:t xml:space="preserve"> </w:t>
+      </w:r>
+      <w:proofErr w:type="spellStart"/>
+      <w:r>
+        <w:rPr>
+          <w:rFonts w:ascii="Times New Roman" w:hAnsi="Times New Roman" w:cs="Times New Roman"/>
+          <w:sz w:val="24"/>
+          <w:szCs w:val="24"/>
+        </w:rPr>
+        <w:t>kode</w:t>
+      </w:r>
+      <w:proofErr w:type="spellEnd"/>
+      <w:r>
+        <w:rPr>
+          <w:rFonts w:ascii="Times New Roman" w:hAnsi="Times New Roman" w:cs="Times New Roman"/>
+          <w:sz w:val="24"/>
+          <w:szCs w:val="24"/>
+        </w:rPr>
+        <w:t xml:space="preserve"> di </w:t>
+      </w:r>
+      <w:proofErr w:type="spellStart"/>
+      <w:r>
+        <w:rPr>
+          <w:rFonts w:ascii="Times New Roman" w:hAnsi="Times New Roman" w:cs="Times New Roman"/>
+          <w:sz w:val="24"/>
+          <w:szCs w:val="24"/>
+        </w:rPr>
+        <w:t>dalam</w:t>
+      </w:r>
+      <w:proofErr w:type="spellEnd"/>
+      <w:r>
+        <w:rPr>
+          <w:rFonts w:ascii="Times New Roman" w:hAnsi="Times New Roman" w:cs="Times New Roman"/>
+          <w:sz w:val="24"/>
+          <w:szCs w:val="24"/>
+        </w:rPr>
+        <w:t xml:space="preserve"> folder </w:t>
+      </w:r>
+      <w:r>
+        <w:rPr>
+          <w:rFonts w:ascii="Times New Roman" w:hAnsi="Times New Roman" w:cs="Times New Roman"/>
+          <w:sz w:val="24"/>
+          <w:szCs w:val="24"/>
+        </w:rPr>
+        <w:t>root</w:t>
+      </w:r>
+      <w:r>
+        <w:rPr>
+          <w:rFonts w:ascii="Times New Roman" w:hAnsi="Times New Roman" w:cs="Times New Roman"/>
+          <w:sz w:val="24"/>
+          <w:szCs w:val="24"/>
+        </w:rPr>
+        <w:t xml:space="preserve"> yang </w:t>
+      </w:r>
+      <w:proofErr w:type="spellStart"/>
+      <w:r>
+        <w:rPr>
+          <w:rFonts w:ascii="Times New Roman" w:hAnsi="Times New Roman" w:cs="Times New Roman"/>
+          <w:sz w:val="24"/>
+          <w:szCs w:val="24"/>
+        </w:rPr>
+        <w:t>didalamnya</w:t>
+      </w:r>
+      <w:proofErr w:type="spellEnd"/>
+      <w:r>
+        <w:rPr>
+          <w:rFonts w:ascii="Times New Roman" w:hAnsi="Times New Roman" w:cs="Times New Roman"/>
+          <w:sz w:val="24"/>
+          <w:szCs w:val="24"/>
+        </w:rPr>
+        <w:t xml:space="preserve"> </w:t>
+      </w:r>
+      <w:proofErr w:type="spellStart"/>
+      <w:r>
+        <w:rPr>
+          <w:rFonts w:ascii="Times New Roman" w:hAnsi="Times New Roman" w:cs="Times New Roman"/>
+          <w:sz w:val="24"/>
+          <w:szCs w:val="24"/>
+        </w:rPr>
+        <w:t>diberi</w:t>
+      </w:r>
+      <w:proofErr w:type="spellEnd"/>
+      <w:r>
+        <w:rPr>
+          <w:rFonts w:ascii="Times New Roman" w:hAnsi="Times New Roman" w:cs="Times New Roman"/>
+          <w:sz w:val="24"/>
+          <w:szCs w:val="24"/>
+        </w:rPr>
+        <w:t xml:space="preserve"> </w:t>
+      </w:r>
+      <w:proofErr w:type="spellStart"/>
+      <w:r>
+        <w:rPr>
+          <w:rFonts w:ascii="Times New Roman" w:hAnsi="Times New Roman" w:cs="Times New Roman"/>
+          <w:sz w:val="24"/>
+          <w:szCs w:val="24"/>
+        </w:rPr>
+        <w:t>nama</w:t>
+      </w:r>
+      <w:proofErr w:type="spellEnd"/>
+      <w:r>
+        <w:rPr>
+          <w:rFonts w:ascii="Times New Roman" w:hAnsi="Times New Roman" w:cs="Times New Roman"/>
+          <w:sz w:val="24"/>
+          <w:szCs w:val="24"/>
+        </w:rPr>
+        <w:t xml:space="preserve"> </w:t>
+      </w:r>
+      <w:proofErr w:type="spellStart"/>
+      <w:r>
+        <w:rPr>
+          <w:rFonts w:ascii="Times New Roman" w:hAnsi="Times New Roman" w:cs="Times New Roman"/>
+          <w:sz w:val="24"/>
+          <w:szCs w:val="24"/>
+        </w:rPr>
+        <w:t>SetupLayout</w:t>
+      </w:r>
+      <w:proofErr w:type="spellEnd"/>
+    </w:p>
+    <w:p>
+      <w:pPr>
+        <w:rPr>
+          <w:rFonts w:ascii="Times New Roman" w:hAnsi="Times New Roman" w:cs="Times New Roman"/>
+          <w:sz w:val="24"/>
+          <w:szCs w:val="24"/>
+        </w:rPr>
+      </w:pPr>
     </w:p>
     <w:sectPr>
       <w:pgSz w:w="11906" w:h="16838"/>

</xml_diff>

<commit_message>
akmal : Memperbaiki fungsi untuk menu settings agar bisa menampilkan apa yang ada di dalam menu settings
</commit_message>
<xml_diff>
--- a/dokumentasi/22312137-MaulidanAkmalGandi-Dokumentasi.docx
+++ b/dokumentasi/22312137-MaulidanAkmalGandi-Dokumentasi.docx
@@ -25,8 +25,36 @@
           <w:szCs w:val="24"/>
         </w:rPr>
         <w:tab/>
-        <w:t>: Maulidan Akmal Gandi</w:t>
-      </w:r>
+        <w:t xml:space="preserve">: </w:t>
+      </w:r>
+      <w:proofErr w:type="spellStart"/>
+      <w:r>
+        <w:rPr>
+          <w:rFonts w:ascii="Times New Roman" w:hAnsi="Times New Roman" w:cs="Times New Roman"/>
+          <w:sz w:val="24"/>
+          <w:szCs w:val="24"/>
+        </w:rPr>
+        <w:t>Maulidan</w:t>
+      </w:r>
+      <w:proofErr w:type="spellEnd"/>
+      <w:r>
+        <w:rPr>
+          <w:rFonts w:ascii="Times New Roman" w:hAnsi="Times New Roman" w:cs="Times New Roman"/>
+          <w:sz w:val="24"/>
+          <w:szCs w:val="24"/>
+        </w:rPr>
+        <w:t xml:space="preserve"> Akmal </w:t>
+      </w:r>
+      <w:proofErr w:type="spellStart"/>
+      <w:r>
+        <w:rPr>
+          <w:rFonts w:ascii="Times New Roman" w:hAnsi="Times New Roman" w:cs="Times New Roman"/>
+          <w:sz w:val="24"/>
+          <w:szCs w:val="24"/>
+        </w:rPr>
+        <w:t>Gandi</w:t>
+      </w:r>
+      <w:proofErr w:type="spellEnd"/>
     </w:p>
     <w:p>
       <w:pPr>
@@ -62,13 +90,41 @@
           <w:szCs w:val="24"/>
         </w:rPr>
       </w:pPr>
-      <w:r>
-        <w:rPr>
-          <w:rFonts w:ascii="Times New Roman" w:hAnsi="Times New Roman" w:cs="Times New Roman"/>
-          <w:sz w:val="24"/>
-          <w:szCs w:val="24"/>
-        </w:rPr>
-        <w:t>Dokumentasi Project Pemograman Web 2</w:t>
+      <w:proofErr w:type="spellStart"/>
+      <w:r>
+        <w:rPr>
+          <w:rFonts w:ascii="Times New Roman" w:hAnsi="Times New Roman" w:cs="Times New Roman"/>
+          <w:sz w:val="24"/>
+          <w:szCs w:val="24"/>
+        </w:rPr>
+        <w:t>Dokumentasi</w:t>
+      </w:r>
+      <w:proofErr w:type="spellEnd"/>
+      <w:r>
+        <w:rPr>
+          <w:rFonts w:ascii="Times New Roman" w:hAnsi="Times New Roman" w:cs="Times New Roman"/>
+          <w:sz w:val="24"/>
+          <w:szCs w:val="24"/>
+        </w:rPr>
+        <w:t xml:space="preserve"> Project </w:t>
+      </w:r>
+      <w:proofErr w:type="spellStart"/>
+      <w:r>
+        <w:rPr>
+          <w:rFonts w:ascii="Times New Roman" w:hAnsi="Times New Roman" w:cs="Times New Roman"/>
+          <w:sz w:val="24"/>
+          <w:szCs w:val="24"/>
+        </w:rPr>
+        <w:t>Pemograman</w:t>
+      </w:r>
+      <w:proofErr w:type="spellEnd"/>
+      <w:r>
+        <w:rPr>
+          <w:rFonts w:ascii="Times New Roman" w:hAnsi="Times New Roman" w:cs="Times New Roman"/>
+          <w:sz w:val="24"/>
+          <w:szCs w:val="24"/>
+        </w:rPr>
+        <w:t xml:space="preserve"> Web 2</w:t>
       </w:r>
     </w:p>
     <w:p>
@@ -374,14 +430,214 @@
           <w:szCs w:val="24"/>
         </w:rPr>
       </w:pPr>
-      <w:r>
-        <w:rPr>
-          <w:rFonts w:ascii="Times New Roman" w:hAnsi="Times New Roman" w:cs="Times New Roman"/>
-          <w:sz w:val="24"/>
-          <w:szCs w:val="24"/>
-        </w:rPr>
-        <w:t>Digunakan untuk membuat akun dan masuk ketika mempunyai akun dan masuk kedalam website yang sudah dibuat</w:t>
-      </w:r>
+      <w:proofErr w:type="spellStart"/>
+      <w:r>
+        <w:rPr>
+          <w:rFonts w:ascii="Times New Roman" w:hAnsi="Times New Roman" w:cs="Times New Roman"/>
+          <w:sz w:val="24"/>
+          <w:szCs w:val="24"/>
+        </w:rPr>
+        <w:t>Digunakan</w:t>
+      </w:r>
+      <w:proofErr w:type="spellEnd"/>
+      <w:r>
+        <w:rPr>
+          <w:rFonts w:ascii="Times New Roman" w:hAnsi="Times New Roman" w:cs="Times New Roman"/>
+          <w:sz w:val="24"/>
+          <w:szCs w:val="24"/>
+        </w:rPr>
+        <w:t xml:space="preserve"> </w:t>
+      </w:r>
+      <w:proofErr w:type="spellStart"/>
+      <w:r>
+        <w:rPr>
+          <w:rFonts w:ascii="Times New Roman" w:hAnsi="Times New Roman" w:cs="Times New Roman"/>
+          <w:sz w:val="24"/>
+          <w:szCs w:val="24"/>
+        </w:rPr>
+        <w:t>untuk</w:t>
+      </w:r>
+      <w:proofErr w:type="spellEnd"/>
+      <w:r>
+        <w:rPr>
+          <w:rFonts w:ascii="Times New Roman" w:hAnsi="Times New Roman" w:cs="Times New Roman"/>
+          <w:sz w:val="24"/>
+          <w:szCs w:val="24"/>
+        </w:rPr>
+        <w:t xml:space="preserve"> </w:t>
+      </w:r>
+      <w:proofErr w:type="spellStart"/>
+      <w:r>
+        <w:rPr>
+          <w:rFonts w:ascii="Times New Roman" w:hAnsi="Times New Roman" w:cs="Times New Roman"/>
+          <w:sz w:val="24"/>
+          <w:szCs w:val="24"/>
+        </w:rPr>
+        <w:t>membuat</w:t>
+      </w:r>
+      <w:proofErr w:type="spellEnd"/>
+      <w:r>
+        <w:rPr>
+          <w:rFonts w:ascii="Times New Roman" w:hAnsi="Times New Roman" w:cs="Times New Roman"/>
+          <w:sz w:val="24"/>
+          <w:szCs w:val="24"/>
+        </w:rPr>
+        <w:t xml:space="preserve"> </w:t>
+      </w:r>
+      <w:proofErr w:type="spellStart"/>
+      <w:r>
+        <w:rPr>
+          <w:rFonts w:ascii="Times New Roman" w:hAnsi="Times New Roman" w:cs="Times New Roman"/>
+          <w:sz w:val="24"/>
+          <w:szCs w:val="24"/>
+        </w:rPr>
+        <w:t>akun</w:t>
+      </w:r>
+      <w:proofErr w:type="spellEnd"/>
+      <w:r>
+        <w:rPr>
+          <w:rFonts w:ascii="Times New Roman" w:hAnsi="Times New Roman" w:cs="Times New Roman"/>
+          <w:sz w:val="24"/>
+          <w:szCs w:val="24"/>
+        </w:rPr>
+        <w:t xml:space="preserve"> dan </w:t>
+      </w:r>
+      <w:proofErr w:type="spellStart"/>
+      <w:r>
+        <w:rPr>
+          <w:rFonts w:ascii="Times New Roman" w:hAnsi="Times New Roman" w:cs="Times New Roman"/>
+          <w:sz w:val="24"/>
+          <w:szCs w:val="24"/>
+        </w:rPr>
+        <w:t>masuk</w:t>
+      </w:r>
+      <w:proofErr w:type="spellEnd"/>
+      <w:r>
+        <w:rPr>
+          <w:rFonts w:ascii="Times New Roman" w:hAnsi="Times New Roman" w:cs="Times New Roman"/>
+          <w:sz w:val="24"/>
+          <w:szCs w:val="24"/>
+        </w:rPr>
+        <w:t xml:space="preserve"> </w:t>
+      </w:r>
+      <w:proofErr w:type="spellStart"/>
+      <w:r>
+        <w:rPr>
+          <w:rFonts w:ascii="Times New Roman" w:hAnsi="Times New Roman" w:cs="Times New Roman"/>
+          <w:sz w:val="24"/>
+          <w:szCs w:val="24"/>
+        </w:rPr>
+        <w:t>ketika</w:t>
+      </w:r>
+      <w:proofErr w:type="spellEnd"/>
+      <w:r>
+        <w:rPr>
+          <w:rFonts w:ascii="Times New Roman" w:hAnsi="Times New Roman" w:cs="Times New Roman"/>
+          <w:sz w:val="24"/>
+          <w:szCs w:val="24"/>
+        </w:rPr>
+        <w:t xml:space="preserve"> </w:t>
+      </w:r>
+      <w:proofErr w:type="spellStart"/>
+      <w:r>
+        <w:rPr>
+          <w:rFonts w:ascii="Times New Roman" w:hAnsi="Times New Roman" w:cs="Times New Roman"/>
+          <w:sz w:val="24"/>
+          <w:szCs w:val="24"/>
+        </w:rPr>
+        <w:t>mempunyai</w:t>
+      </w:r>
+      <w:proofErr w:type="spellEnd"/>
+      <w:r>
+        <w:rPr>
+          <w:rFonts w:ascii="Times New Roman" w:hAnsi="Times New Roman" w:cs="Times New Roman"/>
+          <w:sz w:val="24"/>
+          <w:szCs w:val="24"/>
+        </w:rPr>
+        <w:t xml:space="preserve"> </w:t>
+      </w:r>
+      <w:proofErr w:type="spellStart"/>
+      <w:r>
+        <w:rPr>
+          <w:rFonts w:ascii="Times New Roman" w:hAnsi="Times New Roman" w:cs="Times New Roman"/>
+          <w:sz w:val="24"/>
+          <w:szCs w:val="24"/>
+        </w:rPr>
+        <w:t>akun</w:t>
+      </w:r>
+      <w:proofErr w:type="spellEnd"/>
+      <w:r>
+        <w:rPr>
+          <w:rFonts w:ascii="Times New Roman" w:hAnsi="Times New Roman" w:cs="Times New Roman"/>
+          <w:sz w:val="24"/>
+          <w:szCs w:val="24"/>
+        </w:rPr>
+        <w:t xml:space="preserve"> dan </w:t>
+      </w:r>
+      <w:proofErr w:type="spellStart"/>
+      <w:r>
+        <w:rPr>
+          <w:rFonts w:ascii="Times New Roman" w:hAnsi="Times New Roman" w:cs="Times New Roman"/>
+          <w:sz w:val="24"/>
+          <w:szCs w:val="24"/>
+        </w:rPr>
+        <w:t>masuk</w:t>
+      </w:r>
+      <w:proofErr w:type="spellEnd"/>
+      <w:r>
+        <w:rPr>
+          <w:rFonts w:ascii="Times New Roman" w:hAnsi="Times New Roman" w:cs="Times New Roman"/>
+          <w:sz w:val="24"/>
+          <w:szCs w:val="24"/>
+        </w:rPr>
+        <w:t xml:space="preserve"> </w:t>
+      </w:r>
+      <w:proofErr w:type="spellStart"/>
+      <w:r>
+        <w:rPr>
+          <w:rFonts w:ascii="Times New Roman" w:hAnsi="Times New Roman" w:cs="Times New Roman"/>
+          <w:sz w:val="24"/>
+          <w:szCs w:val="24"/>
+        </w:rPr>
+        <w:t>kedalam</w:t>
+      </w:r>
+      <w:proofErr w:type="spellEnd"/>
+      <w:r>
+        <w:rPr>
+          <w:rFonts w:ascii="Times New Roman" w:hAnsi="Times New Roman" w:cs="Times New Roman"/>
+          <w:sz w:val="24"/>
+          <w:szCs w:val="24"/>
+        </w:rPr>
+        <w:t xml:space="preserve"> website yang </w:t>
+      </w:r>
+      <w:proofErr w:type="spellStart"/>
+      <w:r>
+        <w:rPr>
+          <w:rFonts w:ascii="Times New Roman" w:hAnsi="Times New Roman" w:cs="Times New Roman"/>
+          <w:sz w:val="24"/>
+          <w:szCs w:val="24"/>
+        </w:rPr>
+        <w:t>sudah</w:t>
+      </w:r>
+      <w:proofErr w:type="spellEnd"/>
+      <w:r>
+        <w:rPr>
+          <w:rFonts w:ascii="Times New Roman" w:hAnsi="Times New Roman" w:cs="Times New Roman"/>
+          <w:sz w:val="24"/>
+          <w:szCs w:val="24"/>
+        </w:rPr>
+        <w:t xml:space="preserve"> </w:t>
+      </w:r>
+      <w:proofErr w:type="spellStart"/>
+      <w:r>
+        <w:rPr>
+          <w:rFonts w:ascii="Times New Roman" w:hAnsi="Times New Roman" w:cs="Times New Roman"/>
+          <w:sz w:val="24"/>
+          <w:szCs w:val="24"/>
+        </w:rPr>
+        <w:t>dibuat</w:t>
+      </w:r>
+      <w:proofErr w:type="spellEnd"/>
     </w:p>
     <w:p>
       <w:pPr>
@@ -396,6 +652,7 @@
           <w:szCs w:val="24"/>
         </w:rPr>
       </w:pPr>
+      <w:proofErr w:type="spellStart"/>
       <w:r>
         <w:rPr>
           <w:rFonts w:ascii="Times New Roman" w:hAnsi="Times New Roman" w:cs="Times New Roman"/>
@@ -403,7 +660,16 @@
           <w:szCs w:val="24"/>
         </w:rPr>
         <w:lastRenderedPageBreak/>
-        <w:t>Membuat Database</w:t>
+        <w:t>Membuat</w:t>
+      </w:r>
+      <w:proofErr w:type="spellEnd"/>
+      <w:r>
+        <w:rPr>
+          <w:rFonts w:ascii="Times New Roman" w:hAnsi="Times New Roman" w:cs="Times New Roman"/>
+          <w:sz w:val="24"/>
+          <w:szCs w:val="24"/>
+        </w:rPr>
+        <w:t xml:space="preserve"> Database</w:t>
       </w:r>
     </w:p>
     <w:p>
@@ -468,13 +734,113 @@
           <w:szCs w:val="24"/>
         </w:rPr>
       </w:pPr>
-      <w:r>
-        <w:rPr>
-          <w:rFonts w:ascii="Times New Roman" w:hAnsi="Times New Roman" w:cs="Times New Roman"/>
-          <w:sz w:val="24"/>
-          <w:szCs w:val="24"/>
-        </w:rPr>
-        <w:t>Membuat database dengan menggunakan provider “postgresql” dan table dengan nama “Store”</w:t>
+      <w:proofErr w:type="spellStart"/>
+      <w:r>
+        <w:rPr>
+          <w:rFonts w:ascii="Times New Roman" w:hAnsi="Times New Roman" w:cs="Times New Roman"/>
+          <w:sz w:val="24"/>
+          <w:szCs w:val="24"/>
+        </w:rPr>
+        <w:t>Membuat</w:t>
+      </w:r>
+      <w:proofErr w:type="spellEnd"/>
+      <w:r>
+        <w:rPr>
+          <w:rFonts w:ascii="Times New Roman" w:hAnsi="Times New Roman" w:cs="Times New Roman"/>
+          <w:sz w:val="24"/>
+          <w:szCs w:val="24"/>
+        </w:rPr>
+        <w:t xml:space="preserve"> database </w:t>
+      </w:r>
+      <w:proofErr w:type="spellStart"/>
+      <w:r>
+        <w:rPr>
+          <w:rFonts w:ascii="Times New Roman" w:hAnsi="Times New Roman" w:cs="Times New Roman"/>
+          <w:sz w:val="24"/>
+          <w:szCs w:val="24"/>
+        </w:rPr>
+        <w:t>dengan</w:t>
+      </w:r>
+      <w:proofErr w:type="spellEnd"/>
+      <w:r>
+        <w:rPr>
+          <w:rFonts w:ascii="Times New Roman" w:hAnsi="Times New Roman" w:cs="Times New Roman"/>
+          <w:sz w:val="24"/>
+          <w:szCs w:val="24"/>
+        </w:rPr>
+        <w:t xml:space="preserve"> </w:t>
+      </w:r>
+      <w:proofErr w:type="spellStart"/>
+      <w:r>
+        <w:rPr>
+          <w:rFonts w:ascii="Times New Roman" w:hAnsi="Times New Roman" w:cs="Times New Roman"/>
+          <w:sz w:val="24"/>
+          <w:szCs w:val="24"/>
+        </w:rPr>
+        <w:t>menggunakan</w:t>
+      </w:r>
+      <w:proofErr w:type="spellEnd"/>
+      <w:r>
+        <w:rPr>
+          <w:rFonts w:ascii="Times New Roman" w:hAnsi="Times New Roman" w:cs="Times New Roman"/>
+          <w:sz w:val="24"/>
+          <w:szCs w:val="24"/>
+        </w:rPr>
+        <w:t xml:space="preserve"> provider “</w:t>
+      </w:r>
+      <w:proofErr w:type="spellStart"/>
+      <w:r>
+        <w:rPr>
+          <w:rFonts w:ascii="Times New Roman" w:hAnsi="Times New Roman" w:cs="Times New Roman"/>
+          <w:sz w:val="24"/>
+          <w:szCs w:val="24"/>
+        </w:rPr>
+        <w:t>postgresql</w:t>
+      </w:r>
+      <w:proofErr w:type="spellEnd"/>
+      <w:r>
+        <w:rPr>
+          <w:rFonts w:ascii="Times New Roman" w:hAnsi="Times New Roman" w:cs="Times New Roman"/>
+          <w:sz w:val="24"/>
+          <w:szCs w:val="24"/>
+        </w:rPr>
+        <w:t xml:space="preserve">” dan table </w:t>
+      </w:r>
+      <w:proofErr w:type="spellStart"/>
+      <w:r>
+        <w:rPr>
+          <w:rFonts w:ascii="Times New Roman" w:hAnsi="Times New Roman" w:cs="Times New Roman"/>
+          <w:sz w:val="24"/>
+          <w:szCs w:val="24"/>
+        </w:rPr>
+        <w:t>dengan</w:t>
+      </w:r>
+      <w:proofErr w:type="spellEnd"/>
+      <w:r>
+        <w:rPr>
+          <w:rFonts w:ascii="Times New Roman" w:hAnsi="Times New Roman" w:cs="Times New Roman"/>
+          <w:sz w:val="24"/>
+          <w:szCs w:val="24"/>
+        </w:rPr>
+        <w:t xml:space="preserve"> </w:t>
+      </w:r>
+      <w:proofErr w:type="spellStart"/>
+      <w:r>
+        <w:rPr>
+          <w:rFonts w:ascii="Times New Roman" w:hAnsi="Times New Roman" w:cs="Times New Roman"/>
+          <w:sz w:val="24"/>
+          <w:szCs w:val="24"/>
+        </w:rPr>
+        <w:t>nama</w:t>
+      </w:r>
+      <w:proofErr w:type="spellEnd"/>
+      <w:r>
+        <w:rPr>
+          <w:rFonts w:ascii="Times New Roman" w:hAnsi="Times New Roman" w:cs="Times New Roman"/>
+          <w:sz w:val="24"/>
+          <w:szCs w:val="24"/>
+        </w:rPr>
+        <w:t xml:space="preserve"> “Store”</w:t>
       </w:r>
     </w:p>
     <w:p>
@@ -490,13 +856,77 @@
           <w:szCs w:val="24"/>
         </w:rPr>
       </w:pPr>
-      <w:r>
-        <w:rPr>
-          <w:rFonts w:ascii="Times New Roman" w:hAnsi="Times New Roman" w:cs="Times New Roman"/>
-          <w:sz w:val="24"/>
-          <w:szCs w:val="24"/>
-        </w:rPr>
-        <w:t>Membuat API dan Memperbaiki page.tsx di dalam folder app/(root)</w:t>
+      <w:proofErr w:type="spellStart"/>
+      <w:r>
+        <w:rPr>
+          <w:rFonts w:ascii="Times New Roman" w:hAnsi="Times New Roman" w:cs="Times New Roman"/>
+          <w:sz w:val="24"/>
+          <w:szCs w:val="24"/>
+        </w:rPr>
+        <w:t>Membuat</w:t>
+      </w:r>
+      <w:proofErr w:type="spellEnd"/>
+      <w:r>
+        <w:rPr>
+          <w:rFonts w:ascii="Times New Roman" w:hAnsi="Times New Roman" w:cs="Times New Roman"/>
+          <w:sz w:val="24"/>
+          <w:szCs w:val="24"/>
+        </w:rPr>
+        <w:t xml:space="preserve"> API dan </w:t>
+      </w:r>
+      <w:proofErr w:type="spellStart"/>
+      <w:r>
+        <w:rPr>
+          <w:rFonts w:ascii="Times New Roman" w:hAnsi="Times New Roman" w:cs="Times New Roman"/>
+          <w:sz w:val="24"/>
+          <w:szCs w:val="24"/>
+        </w:rPr>
+        <w:t>Memperbaiki</w:t>
+      </w:r>
+      <w:proofErr w:type="spellEnd"/>
+      <w:r>
+        <w:rPr>
+          <w:rFonts w:ascii="Times New Roman" w:hAnsi="Times New Roman" w:cs="Times New Roman"/>
+          <w:sz w:val="24"/>
+          <w:szCs w:val="24"/>
+        </w:rPr>
+        <w:t xml:space="preserve"> </w:t>
+      </w:r>
+      <w:proofErr w:type="spellStart"/>
+      <w:r>
+        <w:rPr>
+          <w:rFonts w:ascii="Times New Roman" w:hAnsi="Times New Roman" w:cs="Times New Roman"/>
+          <w:sz w:val="24"/>
+          <w:szCs w:val="24"/>
+        </w:rPr>
+        <w:t>page.tsx</w:t>
+      </w:r>
+      <w:proofErr w:type="spellEnd"/>
+      <w:r>
+        <w:rPr>
+          <w:rFonts w:ascii="Times New Roman" w:hAnsi="Times New Roman" w:cs="Times New Roman"/>
+          <w:sz w:val="24"/>
+          <w:szCs w:val="24"/>
+        </w:rPr>
+        <w:t xml:space="preserve"> di </w:t>
+      </w:r>
+      <w:proofErr w:type="spellStart"/>
+      <w:r>
+        <w:rPr>
+          <w:rFonts w:ascii="Times New Roman" w:hAnsi="Times New Roman" w:cs="Times New Roman"/>
+          <w:sz w:val="24"/>
+          <w:szCs w:val="24"/>
+        </w:rPr>
+        <w:t>dalam</w:t>
+      </w:r>
+      <w:proofErr w:type="spellEnd"/>
+      <w:r>
+        <w:rPr>
+          <w:rFonts w:ascii="Times New Roman" w:hAnsi="Times New Roman" w:cs="Times New Roman"/>
+          <w:sz w:val="24"/>
+          <w:szCs w:val="24"/>
+        </w:rPr>
+        <w:t xml:space="preserve"> folder app/(root)</w:t>
       </w:r>
     </w:p>
     <w:p>
@@ -560,13 +990,59 @@
           <w:szCs w:val="24"/>
         </w:rPr>
       </w:pPr>
-      <w:r>
-        <w:rPr>
-          <w:rFonts w:ascii="Times New Roman" w:hAnsi="Times New Roman" w:cs="Times New Roman"/>
-          <w:sz w:val="24"/>
-          <w:szCs w:val="24"/>
-        </w:rPr>
-        <w:t>Pembuatan API(Belum Selesai)</w:t>
+      <w:proofErr w:type="spellStart"/>
+      <w:r>
+        <w:rPr>
+          <w:rFonts w:ascii="Times New Roman" w:hAnsi="Times New Roman" w:cs="Times New Roman"/>
+          <w:sz w:val="24"/>
+          <w:szCs w:val="24"/>
+        </w:rPr>
+        <w:t>Pembuatan</w:t>
+      </w:r>
+      <w:proofErr w:type="spellEnd"/>
+      <w:r>
+        <w:rPr>
+          <w:rFonts w:ascii="Times New Roman" w:hAnsi="Times New Roman" w:cs="Times New Roman"/>
+          <w:sz w:val="24"/>
+          <w:szCs w:val="24"/>
+        </w:rPr>
+        <w:t xml:space="preserve"> </w:t>
+      </w:r>
+      <w:proofErr w:type="gramStart"/>
+      <w:r>
+        <w:rPr>
+          <w:rFonts w:ascii="Times New Roman" w:hAnsi="Times New Roman" w:cs="Times New Roman"/>
+          <w:sz w:val="24"/>
+          <w:szCs w:val="24"/>
+        </w:rPr>
+        <w:t>API(</w:t>
+      </w:r>
+      <w:proofErr w:type="gramEnd"/>
+      <w:r>
+        <w:rPr>
+          <w:rFonts w:ascii="Times New Roman" w:hAnsi="Times New Roman" w:cs="Times New Roman"/>
+          <w:sz w:val="24"/>
+          <w:szCs w:val="24"/>
+        </w:rPr>
+        <w:t xml:space="preserve">Belum </w:t>
+      </w:r>
+      <w:proofErr w:type="spellStart"/>
+      <w:r>
+        <w:rPr>
+          <w:rFonts w:ascii="Times New Roman" w:hAnsi="Times New Roman" w:cs="Times New Roman"/>
+          <w:sz w:val="24"/>
+          <w:szCs w:val="24"/>
+        </w:rPr>
+        <w:t>Selesai</w:t>
+      </w:r>
+      <w:proofErr w:type="spellEnd"/>
+      <w:r>
+        <w:rPr>
+          <w:rFonts w:ascii="Times New Roman" w:hAnsi="Times New Roman" w:cs="Times New Roman"/>
+          <w:sz w:val="24"/>
+          <w:szCs w:val="24"/>
+        </w:rPr>
+        <w:t>)</w:t>
       </w:r>
     </w:p>
     <w:p>
@@ -630,6 +1106,7 @@
           <w:szCs w:val="24"/>
         </w:rPr>
       </w:pPr>
+      <w:proofErr w:type="spellStart"/>
       <w:r>
         <w:rPr>
           <w:rFonts w:ascii="Times New Roman" w:hAnsi="Times New Roman" w:cs="Times New Roman"/>
@@ -637,7 +1114,178 @@
           <w:szCs w:val="24"/>
         </w:rPr>
         <w:lastRenderedPageBreak/>
-        <w:t>Diatas adalah tampilan page.tsx dalam folder app/(root) yang sudah diperbaiki dan akan muncul tampilan Buat Store</w:t>
+        <w:t>Diatas</w:t>
+      </w:r>
+      <w:proofErr w:type="spellEnd"/>
+      <w:r>
+        <w:rPr>
+          <w:rFonts w:ascii="Times New Roman" w:hAnsi="Times New Roman" w:cs="Times New Roman"/>
+          <w:sz w:val="24"/>
+          <w:szCs w:val="24"/>
+        </w:rPr>
+        <w:t xml:space="preserve"> </w:t>
+      </w:r>
+      <w:proofErr w:type="spellStart"/>
+      <w:r>
+        <w:rPr>
+          <w:rFonts w:ascii="Times New Roman" w:hAnsi="Times New Roman" w:cs="Times New Roman"/>
+          <w:sz w:val="24"/>
+          <w:szCs w:val="24"/>
+        </w:rPr>
+        <w:t>adalah</w:t>
+      </w:r>
+      <w:proofErr w:type="spellEnd"/>
+      <w:r>
+        <w:rPr>
+          <w:rFonts w:ascii="Times New Roman" w:hAnsi="Times New Roman" w:cs="Times New Roman"/>
+          <w:sz w:val="24"/>
+          <w:szCs w:val="24"/>
+        </w:rPr>
+        <w:t xml:space="preserve"> </w:t>
+      </w:r>
+      <w:proofErr w:type="spellStart"/>
+      <w:r>
+        <w:rPr>
+          <w:rFonts w:ascii="Times New Roman" w:hAnsi="Times New Roman" w:cs="Times New Roman"/>
+          <w:sz w:val="24"/>
+          <w:szCs w:val="24"/>
+        </w:rPr>
+        <w:t>tampilan</w:t>
+      </w:r>
+      <w:proofErr w:type="spellEnd"/>
+      <w:r>
+        <w:rPr>
+          <w:rFonts w:ascii="Times New Roman" w:hAnsi="Times New Roman" w:cs="Times New Roman"/>
+          <w:sz w:val="24"/>
+          <w:szCs w:val="24"/>
+        </w:rPr>
+        <w:t xml:space="preserve"> </w:t>
+      </w:r>
+      <w:proofErr w:type="spellStart"/>
+      <w:r>
+        <w:rPr>
+          <w:rFonts w:ascii="Times New Roman" w:hAnsi="Times New Roman" w:cs="Times New Roman"/>
+          <w:sz w:val="24"/>
+          <w:szCs w:val="24"/>
+        </w:rPr>
+        <w:t>page.tsx</w:t>
+      </w:r>
+      <w:proofErr w:type="spellEnd"/>
+      <w:r>
+        <w:rPr>
+          <w:rFonts w:ascii="Times New Roman" w:hAnsi="Times New Roman" w:cs="Times New Roman"/>
+          <w:sz w:val="24"/>
+          <w:szCs w:val="24"/>
+        </w:rPr>
+        <w:t xml:space="preserve"> </w:t>
+      </w:r>
+      <w:proofErr w:type="spellStart"/>
+      <w:r>
+        <w:rPr>
+          <w:rFonts w:ascii="Times New Roman" w:hAnsi="Times New Roman" w:cs="Times New Roman"/>
+          <w:sz w:val="24"/>
+          <w:szCs w:val="24"/>
+        </w:rPr>
+        <w:t>dalam</w:t>
+      </w:r>
+      <w:proofErr w:type="spellEnd"/>
+      <w:r>
+        <w:rPr>
+          <w:rFonts w:ascii="Times New Roman" w:hAnsi="Times New Roman" w:cs="Times New Roman"/>
+          <w:sz w:val="24"/>
+          <w:szCs w:val="24"/>
+        </w:rPr>
+        <w:t xml:space="preserve"> folder app/(root) yang </w:t>
+      </w:r>
+      <w:proofErr w:type="spellStart"/>
+      <w:r>
+        <w:rPr>
+          <w:rFonts w:ascii="Times New Roman" w:hAnsi="Times New Roman" w:cs="Times New Roman"/>
+          <w:sz w:val="24"/>
+          <w:szCs w:val="24"/>
+        </w:rPr>
+        <w:t>sudah</w:t>
+      </w:r>
+      <w:proofErr w:type="spellEnd"/>
+      <w:r>
+        <w:rPr>
+          <w:rFonts w:ascii="Times New Roman" w:hAnsi="Times New Roman" w:cs="Times New Roman"/>
+          <w:sz w:val="24"/>
+          <w:szCs w:val="24"/>
+        </w:rPr>
+        <w:t xml:space="preserve"> </w:t>
+      </w:r>
+      <w:proofErr w:type="spellStart"/>
+      <w:r>
+        <w:rPr>
+          <w:rFonts w:ascii="Times New Roman" w:hAnsi="Times New Roman" w:cs="Times New Roman"/>
+          <w:sz w:val="24"/>
+          <w:szCs w:val="24"/>
+        </w:rPr>
+        <w:t>diperbaiki</w:t>
+      </w:r>
+      <w:proofErr w:type="spellEnd"/>
+      <w:r>
+        <w:rPr>
+          <w:rFonts w:ascii="Times New Roman" w:hAnsi="Times New Roman" w:cs="Times New Roman"/>
+          <w:sz w:val="24"/>
+          <w:szCs w:val="24"/>
+        </w:rPr>
+        <w:t xml:space="preserve"> dan </w:t>
+      </w:r>
+      <w:proofErr w:type="spellStart"/>
+      <w:r>
+        <w:rPr>
+          <w:rFonts w:ascii="Times New Roman" w:hAnsi="Times New Roman" w:cs="Times New Roman"/>
+          <w:sz w:val="24"/>
+          <w:szCs w:val="24"/>
+        </w:rPr>
+        <w:t>akan</w:t>
+      </w:r>
+      <w:proofErr w:type="spellEnd"/>
+      <w:r>
+        <w:rPr>
+          <w:rFonts w:ascii="Times New Roman" w:hAnsi="Times New Roman" w:cs="Times New Roman"/>
+          <w:sz w:val="24"/>
+          <w:szCs w:val="24"/>
+        </w:rPr>
+        <w:t xml:space="preserve"> </w:t>
+      </w:r>
+      <w:proofErr w:type="spellStart"/>
+      <w:r>
+        <w:rPr>
+          <w:rFonts w:ascii="Times New Roman" w:hAnsi="Times New Roman" w:cs="Times New Roman"/>
+          <w:sz w:val="24"/>
+          <w:szCs w:val="24"/>
+        </w:rPr>
+        <w:t>muncul</w:t>
+      </w:r>
+      <w:proofErr w:type="spellEnd"/>
+      <w:r>
+        <w:rPr>
+          <w:rFonts w:ascii="Times New Roman" w:hAnsi="Times New Roman" w:cs="Times New Roman"/>
+          <w:sz w:val="24"/>
+          <w:szCs w:val="24"/>
+        </w:rPr>
+        <w:t xml:space="preserve"> </w:t>
+      </w:r>
+      <w:proofErr w:type="spellStart"/>
+      <w:r>
+        <w:rPr>
+          <w:rFonts w:ascii="Times New Roman" w:hAnsi="Times New Roman" w:cs="Times New Roman"/>
+          <w:sz w:val="24"/>
+          <w:szCs w:val="24"/>
+        </w:rPr>
+        <w:t>tampilan</w:t>
+      </w:r>
+      <w:proofErr w:type="spellEnd"/>
+      <w:r>
+        <w:rPr>
+          <w:rFonts w:ascii="Times New Roman" w:hAnsi="Times New Roman" w:cs="Times New Roman"/>
+          <w:sz w:val="24"/>
+          <w:szCs w:val="24"/>
+        </w:rPr>
+        <w:t xml:space="preserve"> Buat Store</w:t>
       </w:r>
     </w:p>
     <w:p>
@@ -653,22 +1301,340 @@
           <w:szCs w:val="24"/>
         </w:rPr>
       </w:pPr>
-      <w:r>
-        <w:rPr>
-          <w:rFonts w:ascii="Times New Roman" w:hAnsi="Times New Roman" w:cs="Times New Roman"/>
-          <w:sz w:val="24"/>
-          <w:szCs w:val="24"/>
-        </w:rPr>
-        <w:t xml:space="preserve">Memperbaiki API agar dapat menambahkan data ke dalam database, menambahkan fungsi agar bisa check data apakah ada data yang belum terisi, dan juga membuat fungsi untuk </w:t>
-      </w:r>
-      <w:r>
-        <w:rPr>
-          <w:rFonts w:ascii="Times New Roman" w:hAnsi="Times New Roman" w:cs="Times New Roman"/>
-          <w:sz w:val="24"/>
-          <w:szCs w:val="24"/>
-        </w:rPr>
-        <w:t>dapat memasukkan data kedalam prisma</w:t>
-      </w:r>
+      <w:proofErr w:type="spellStart"/>
+      <w:r>
+        <w:rPr>
+          <w:rFonts w:ascii="Times New Roman" w:hAnsi="Times New Roman" w:cs="Times New Roman"/>
+          <w:sz w:val="24"/>
+          <w:szCs w:val="24"/>
+        </w:rPr>
+        <w:t>Memperbaiki</w:t>
+      </w:r>
+      <w:proofErr w:type="spellEnd"/>
+      <w:r>
+        <w:rPr>
+          <w:rFonts w:ascii="Times New Roman" w:hAnsi="Times New Roman" w:cs="Times New Roman"/>
+          <w:sz w:val="24"/>
+          <w:szCs w:val="24"/>
+        </w:rPr>
+        <w:t xml:space="preserve"> API agar </w:t>
+      </w:r>
+      <w:proofErr w:type="spellStart"/>
+      <w:r>
+        <w:rPr>
+          <w:rFonts w:ascii="Times New Roman" w:hAnsi="Times New Roman" w:cs="Times New Roman"/>
+          <w:sz w:val="24"/>
+          <w:szCs w:val="24"/>
+        </w:rPr>
+        <w:t>dapat</w:t>
+      </w:r>
+      <w:proofErr w:type="spellEnd"/>
+      <w:r>
+        <w:rPr>
+          <w:rFonts w:ascii="Times New Roman" w:hAnsi="Times New Roman" w:cs="Times New Roman"/>
+          <w:sz w:val="24"/>
+          <w:szCs w:val="24"/>
+        </w:rPr>
+        <w:t xml:space="preserve"> </w:t>
+      </w:r>
+      <w:proofErr w:type="spellStart"/>
+      <w:r>
+        <w:rPr>
+          <w:rFonts w:ascii="Times New Roman" w:hAnsi="Times New Roman" w:cs="Times New Roman"/>
+          <w:sz w:val="24"/>
+          <w:szCs w:val="24"/>
+        </w:rPr>
+        <w:t>menambahkan</w:t>
+      </w:r>
+      <w:proofErr w:type="spellEnd"/>
+      <w:r>
+        <w:rPr>
+          <w:rFonts w:ascii="Times New Roman" w:hAnsi="Times New Roman" w:cs="Times New Roman"/>
+          <w:sz w:val="24"/>
+          <w:szCs w:val="24"/>
+        </w:rPr>
+        <w:t xml:space="preserve"> data </w:t>
+      </w:r>
+      <w:proofErr w:type="spellStart"/>
+      <w:r>
+        <w:rPr>
+          <w:rFonts w:ascii="Times New Roman" w:hAnsi="Times New Roman" w:cs="Times New Roman"/>
+          <w:sz w:val="24"/>
+          <w:szCs w:val="24"/>
+        </w:rPr>
+        <w:t>ke</w:t>
+      </w:r>
+      <w:proofErr w:type="spellEnd"/>
+      <w:r>
+        <w:rPr>
+          <w:rFonts w:ascii="Times New Roman" w:hAnsi="Times New Roman" w:cs="Times New Roman"/>
+          <w:sz w:val="24"/>
+          <w:szCs w:val="24"/>
+        </w:rPr>
+        <w:t xml:space="preserve"> </w:t>
+      </w:r>
+      <w:proofErr w:type="spellStart"/>
+      <w:r>
+        <w:rPr>
+          <w:rFonts w:ascii="Times New Roman" w:hAnsi="Times New Roman" w:cs="Times New Roman"/>
+          <w:sz w:val="24"/>
+          <w:szCs w:val="24"/>
+        </w:rPr>
+        <w:t>dalam</w:t>
+      </w:r>
+      <w:proofErr w:type="spellEnd"/>
+      <w:r>
+        <w:rPr>
+          <w:rFonts w:ascii="Times New Roman" w:hAnsi="Times New Roman" w:cs="Times New Roman"/>
+          <w:sz w:val="24"/>
+          <w:szCs w:val="24"/>
+        </w:rPr>
+        <w:t xml:space="preserve"> database, </w:t>
+      </w:r>
+      <w:proofErr w:type="spellStart"/>
+      <w:r>
+        <w:rPr>
+          <w:rFonts w:ascii="Times New Roman" w:hAnsi="Times New Roman" w:cs="Times New Roman"/>
+          <w:sz w:val="24"/>
+          <w:szCs w:val="24"/>
+        </w:rPr>
+        <w:t>menambahkan</w:t>
+      </w:r>
+      <w:proofErr w:type="spellEnd"/>
+      <w:r>
+        <w:rPr>
+          <w:rFonts w:ascii="Times New Roman" w:hAnsi="Times New Roman" w:cs="Times New Roman"/>
+          <w:sz w:val="24"/>
+          <w:szCs w:val="24"/>
+        </w:rPr>
+        <w:t xml:space="preserve"> </w:t>
+      </w:r>
+      <w:proofErr w:type="spellStart"/>
+      <w:r>
+        <w:rPr>
+          <w:rFonts w:ascii="Times New Roman" w:hAnsi="Times New Roman" w:cs="Times New Roman"/>
+          <w:sz w:val="24"/>
+          <w:szCs w:val="24"/>
+        </w:rPr>
+        <w:t>fungsi</w:t>
+      </w:r>
+      <w:proofErr w:type="spellEnd"/>
+      <w:r>
+        <w:rPr>
+          <w:rFonts w:ascii="Times New Roman" w:hAnsi="Times New Roman" w:cs="Times New Roman"/>
+          <w:sz w:val="24"/>
+          <w:szCs w:val="24"/>
+        </w:rPr>
+        <w:t xml:space="preserve"> agar </w:t>
+      </w:r>
+      <w:proofErr w:type="spellStart"/>
+      <w:r>
+        <w:rPr>
+          <w:rFonts w:ascii="Times New Roman" w:hAnsi="Times New Roman" w:cs="Times New Roman"/>
+          <w:sz w:val="24"/>
+          <w:szCs w:val="24"/>
+        </w:rPr>
+        <w:t>bisa</w:t>
+      </w:r>
+      <w:proofErr w:type="spellEnd"/>
+      <w:r>
+        <w:rPr>
+          <w:rFonts w:ascii="Times New Roman" w:hAnsi="Times New Roman" w:cs="Times New Roman"/>
+          <w:sz w:val="24"/>
+          <w:szCs w:val="24"/>
+        </w:rPr>
+        <w:t xml:space="preserve"> check data </w:t>
+      </w:r>
+      <w:proofErr w:type="spellStart"/>
+      <w:r>
+        <w:rPr>
+          <w:rFonts w:ascii="Times New Roman" w:hAnsi="Times New Roman" w:cs="Times New Roman"/>
+          <w:sz w:val="24"/>
+          <w:szCs w:val="24"/>
+        </w:rPr>
+        <w:t>apakah</w:t>
+      </w:r>
+      <w:proofErr w:type="spellEnd"/>
+      <w:r>
+        <w:rPr>
+          <w:rFonts w:ascii="Times New Roman" w:hAnsi="Times New Roman" w:cs="Times New Roman"/>
+          <w:sz w:val="24"/>
+          <w:szCs w:val="24"/>
+        </w:rPr>
+        <w:t xml:space="preserve"> </w:t>
+      </w:r>
+      <w:proofErr w:type="spellStart"/>
+      <w:r>
+        <w:rPr>
+          <w:rFonts w:ascii="Times New Roman" w:hAnsi="Times New Roman" w:cs="Times New Roman"/>
+          <w:sz w:val="24"/>
+          <w:szCs w:val="24"/>
+        </w:rPr>
+        <w:t>ada</w:t>
+      </w:r>
+      <w:proofErr w:type="spellEnd"/>
+      <w:r>
+        <w:rPr>
+          <w:rFonts w:ascii="Times New Roman" w:hAnsi="Times New Roman" w:cs="Times New Roman"/>
+          <w:sz w:val="24"/>
+          <w:szCs w:val="24"/>
+        </w:rPr>
+        <w:t xml:space="preserve"> data yang </w:t>
+      </w:r>
+      <w:proofErr w:type="spellStart"/>
+      <w:r>
+        <w:rPr>
+          <w:rFonts w:ascii="Times New Roman" w:hAnsi="Times New Roman" w:cs="Times New Roman"/>
+          <w:sz w:val="24"/>
+          <w:szCs w:val="24"/>
+        </w:rPr>
+        <w:t>belum</w:t>
+      </w:r>
+      <w:proofErr w:type="spellEnd"/>
+      <w:r>
+        <w:rPr>
+          <w:rFonts w:ascii="Times New Roman" w:hAnsi="Times New Roman" w:cs="Times New Roman"/>
+          <w:sz w:val="24"/>
+          <w:szCs w:val="24"/>
+        </w:rPr>
+        <w:t xml:space="preserve"> </w:t>
+      </w:r>
+      <w:proofErr w:type="spellStart"/>
+      <w:r>
+        <w:rPr>
+          <w:rFonts w:ascii="Times New Roman" w:hAnsi="Times New Roman" w:cs="Times New Roman"/>
+          <w:sz w:val="24"/>
+          <w:szCs w:val="24"/>
+        </w:rPr>
+        <w:t>terisi</w:t>
+      </w:r>
+      <w:proofErr w:type="spellEnd"/>
+      <w:r>
+        <w:rPr>
+          <w:rFonts w:ascii="Times New Roman" w:hAnsi="Times New Roman" w:cs="Times New Roman"/>
+          <w:sz w:val="24"/>
+          <w:szCs w:val="24"/>
+        </w:rPr>
+        <w:t xml:space="preserve">, dan juga </w:t>
+      </w:r>
+      <w:proofErr w:type="spellStart"/>
+      <w:r>
+        <w:rPr>
+          <w:rFonts w:ascii="Times New Roman" w:hAnsi="Times New Roman" w:cs="Times New Roman"/>
+          <w:sz w:val="24"/>
+          <w:szCs w:val="24"/>
+        </w:rPr>
+        <w:t>membuat</w:t>
+      </w:r>
+      <w:proofErr w:type="spellEnd"/>
+      <w:r>
+        <w:rPr>
+          <w:rFonts w:ascii="Times New Roman" w:hAnsi="Times New Roman" w:cs="Times New Roman"/>
+          <w:sz w:val="24"/>
+          <w:szCs w:val="24"/>
+        </w:rPr>
+        <w:t xml:space="preserve"> </w:t>
+      </w:r>
+      <w:proofErr w:type="spellStart"/>
+      <w:r>
+        <w:rPr>
+          <w:rFonts w:ascii="Times New Roman" w:hAnsi="Times New Roman" w:cs="Times New Roman"/>
+          <w:sz w:val="24"/>
+          <w:szCs w:val="24"/>
+        </w:rPr>
+        <w:t>fungsi</w:t>
+      </w:r>
+      <w:proofErr w:type="spellEnd"/>
+      <w:r>
+        <w:rPr>
+          <w:rFonts w:ascii="Times New Roman" w:hAnsi="Times New Roman" w:cs="Times New Roman"/>
+          <w:sz w:val="24"/>
+          <w:szCs w:val="24"/>
+        </w:rPr>
+        <w:t xml:space="preserve"> </w:t>
+      </w:r>
+      <w:proofErr w:type="spellStart"/>
+      <w:r>
+        <w:rPr>
+          <w:rFonts w:ascii="Times New Roman" w:hAnsi="Times New Roman" w:cs="Times New Roman"/>
+          <w:sz w:val="24"/>
+          <w:szCs w:val="24"/>
+        </w:rPr>
+        <w:t>untuk</w:t>
+      </w:r>
+      <w:proofErr w:type="spellEnd"/>
+      <w:r>
+        <w:rPr>
+          <w:rFonts w:ascii="Times New Roman" w:hAnsi="Times New Roman" w:cs="Times New Roman"/>
+          <w:sz w:val="24"/>
+          <w:szCs w:val="24"/>
+        </w:rPr>
+        <w:t xml:space="preserve"> </w:t>
+      </w:r>
+      <w:proofErr w:type="spellStart"/>
+      <w:r>
+        <w:rPr>
+          <w:rFonts w:ascii="Times New Roman" w:hAnsi="Times New Roman" w:cs="Times New Roman"/>
+          <w:sz w:val="24"/>
+          <w:szCs w:val="24"/>
+        </w:rPr>
+        <w:t>dapat</w:t>
+      </w:r>
+      <w:proofErr w:type="spellEnd"/>
+      <w:r>
+        <w:rPr>
+          <w:rFonts w:ascii="Times New Roman" w:hAnsi="Times New Roman" w:cs="Times New Roman"/>
+          <w:sz w:val="24"/>
+          <w:szCs w:val="24"/>
+        </w:rPr>
+        <w:t xml:space="preserve"> </w:t>
+      </w:r>
+      <w:proofErr w:type="spellStart"/>
+      <w:r>
+        <w:rPr>
+          <w:rFonts w:ascii="Times New Roman" w:hAnsi="Times New Roman" w:cs="Times New Roman"/>
+          <w:sz w:val="24"/>
+          <w:szCs w:val="24"/>
+        </w:rPr>
+        <w:t>memasukkan</w:t>
+      </w:r>
+      <w:proofErr w:type="spellEnd"/>
+      <w:r>
+        <w:rPr>
+          <w:rFonts w:ascii="Times New Roman" w:hAnsi="Times New Roman" w:cs="Times New Roman"/>
+          <w:sz w:val="24"/>
+          <w:szCs w:val="24"/>
+        </w:rPr>
+        <w:t xml:space="preserve"> data </w:t>
+      </w:r>
+      <w:proofErr w:type="spellStart"/>
+      <w:r>
+        <w:rPr>
+          <w:rFonts w:ascii="Times New Roman" w:hAnsi="Times New Roman" w:cs="Times New Roman"/>
+          <w:sz w:val="24"/>
+          <w:szCs w:val="24"/>
+        </w:rPr>
+        <w:t>kedalam</w:t>
+      </w:r>
+      <w:proofErr w:type="spellEnd"/>
+      <w:r>
+        <w:rPr>
+          <w:rFonts w:ascii="Times New Roman" w:hAnsi="Times New Roman" w:cs="Times New Roman"/>
+          <w:sz w:val="24"/>
+          <w:szCs w:val="24"/>
+        </w:rPr>
+        <w:t xml:space="preserve"> </w:t>
+      </w:r>
+      <w:proofErr w:type="spellStart"/>
+      <w:r>
+        <w:rPr>
+          <w:rFonts w:ascii="Times New Roman" w:hAnsi="Times New Roman" w:cs="Times New Roman"/>
+          <w:sz w:val="24"/>
+          <w:szCs w:val="24"/>
+        </w:rPr>
+        <w:t>prisma</w:t>
+      </w:r>
+      <w:proofErr w:type="spellEnd"/>
     </w:p>
     <w:p>
       <w:pPr>
@@ -731,13 +1697,77 @@
           <w:szCs w:val="24"/>
         </w:rPr>
       </w:pPr>
-      <w:r>
-        <w:rPr>
-          <w:rFonts w:ascii="Times New Roman" w:hAnsi="Times New Roman" w:cs="Times New Roman"/>
-          <w:sz w:val="24"/>
-          <w:szCs w:val="24"/>
-        </w:rPr>
-        <w:t>Ini adalah kode untuk API</w:t>
+      <w:proofErr w:type="spellStart"/>
+      <w:r>
+        <w:rPr>
+          <w:rFonts w:ascii="Times New Roman" w:hAnsi="Times New Roman" w:cs="Times New Roman"/>
+          <w:sz w:val="24"/>
+          <w:szCs w:val="24"/>
+        </w:rPr>
+        <w:t>Ini</w:t>
+      </w:r>
+      <w:proofErr w:type="spellEnd"/>
+      <w:r>
+        <w:rPr>
+          <w:rFonts w:ascii="Times New Roman" w:hAnsi="Times New Roman" w:cs="Times New Roman"/>
+          <w:sz w:val="24"/>
+          <w:szCs w:val="24"/>
+        </w:rPr>
+        <w:t xml:space="preserve"> </w:t>
+      </w:r>
+      <w:proofErr w:type="spellStart"/>
+      <w:r>
+        <w:rPr>
+          <w:rFonts w:ascii="Times New Roman" w:hAnsi="Times New Roman" w:cs="Times New Roman"/>
+          <w:sz w:val="24"/>
+          <w:szCs w:val="24"/>
+        </w:rPr>
+        <w:t>adalah</w:t>
+      </w:r>
+      <w:proofErr w:type="spellEnd"/>
+      <w:r>
+        <w:rPr>
+          <w:rFonts w:ascii="Times New Roman" w:hAnsi="Times New Roman" w:cs="Times New Roman"/>
+          <w:sz w:val="24"/>
+          <w:szCs w:val="24"/>
+        </w:rPr>
+        <w:t xml:space="preserve"> </w:t>
+      </w:r>
+      <w:proofErr w:type="spellStart"/>
+      <w:r>
+        <w:rPr>
+          <w:rFonts w:ascii="Times New Roman" w:hAnsi="Times New Roman" w:cs="Times New Roman"/>
+          <w:sz w:val="24"/>
+          <w:szCs w:val="24"/>
+        </w:rPr>
+        <w:t>kode</w:t>
+      </w:r>
+      <w:proofErr w:type="spellEnd"/>
+      <w:r>
+        <w:rPr>
+          <w:rFonts w:ascii="Times New Roman" w:hAnsi="Times New Roman" w:cs="Times New Roman"/>
+          <w:sz w:val="24"/>
+          <w:szCs w:val="24"/>
+        </w:rPr>
+        <w:t xml:space="preserve"> </w:t>
+      </w:r>
+      <w:proofErr w:type="spellStart"/>
+      <w:r>
+        <w:rPr>
+          <w:rFonts w:ascii="Times New Roman" w:hAnsi="Times New Roman" w:cs="Times New Roman"/>
+          <w:sz w:val="24"/>
+          <w:szCs w:val="24"/>
+        </w:rPr>
+        <w:t>untuk</w:t>
+      </w:r>
+      <w:proofErr w:type="spellEnd"/>
+      <w:r>
+        <w:rPr>
+          <w:rFonts w:ascii="Times New Roman" w:hAnsi="Times New Roman" w:cs="Times New Roman"/>
+          <w:sz w:val="24"/>
+          <w:szCs w:val="24"/>
+        </w:rPr>
+        <w:t xml:space="preserve"> API</w:t>
       </w:r>
     </w:p>
     <w:p>
@@ -801,14 +1831,160 @@
           <w:szCs w:val="24"/>
         </w:rPr>
       </w:pPr>
-      <w:r>
-        <w:rPr>
-          <w:rFonts w:ascii="Times New Roman" w:hAnsi="Times New Roman" w:cs="Times New Roman"/>
-          <w:sz w:val="24"/>
-          <w:szCs w:val="24"/>
-        </w:rPr>
-        <w:t>Ini adalah fungsi untuk memasukan data kedalam prisma menggunakan axios</w:t>
-      </w:r>
+      <w:proofErr w:type="spellStart"/>
+      <w:r>
+        <w:rPr>
+          <w:rFonts w:ascii="Times New Roman" w:hAnsi="Times New Roman" w:cs="Times New Roman"/>
+          <w:sz w:val="24"/>
+          <w:szCs w:val="24"/>
+        </w:rPr>
+        <w:t>Ini</w:t>
+      </w:r>
+      <w:proofErr w:type="spellEnd"/>
+      <w:r>
+        <w:rPr>
+          <w:rFonts w:ascii="Times New Roman" w:hAnsi="Times New Roman" w:cs="Times New Roman"/>
+          <w:sz w:val="24"/>
+          <w:szCs w:val="24"/>
+        </w:rPr>
+        <w:t xml:space="preserve"> </w:t>
+      </w:r>
+      <w:proofErr w:type="spellStart"/>
+      <w:r>
+        <w:rPr>
+          <w:rFonts w:ascii="Times New Roman" w:hAnsi="Times New Roman" w:cs="Times New Roman"/>
+          <w:sz w:val="24"/>
+          <w:szCs w:val="24"/>
+        </w:rPr>
+        <w:t>adalah</w:t>
+      </w:r>
+      <w:proofErr w:type="spellEnd"/>
+      <w:r>
+        <w:rPr>
+          <w:rFonts w:ascii="Times New Roman" w:hAnsi="Times New Roman" w:cs="Times New Roman"/>
+          <w:sz w:val="24"/>
+          <w:szCs w:val="24"/>
+        </w:rPr>
+        <w:t xml:space="preserve"> </w:t>
+      </w:r>
+      <w:proofErr w:type="spellStart"/>
+      <w:r>
+        <w:rPr>
+          <w:rFonts w:ascii="Times New Roman" w:hAnsi="Times New Roman" w:cs="Times New Roman"/>
+          <w:sz w:val="24"/>
+          <w:szCs w:val="24"/>
+        </w:rPr>
+        <w:t>fungsi</w:t>
+      </w:r>
+      <w:proofErr w:type="spellEnd"/>
+      <w:r>
+        <w:rPr>
+          <w:rFonts w:ascii="Times New Roman" w:hAnsi="Times New Roman" w:cs="Times New Roman"/>
+          <w:sz w:val="24"/>
+          <w:szCs w:val="24"/>
+        </w:rPr>
+        <w:t xml:space="preserve"> </w:t>
+      </w:r>
+      <w:proofErr w:type="spellStart"/>
+      <w:r>
+        <w:rPr>
+          <w:rFonts w:ascii="Times New Roman" w:hAnsi="Times New Roman" w:cs="Times New Roman"/>
+          <w:sz w:val="24"/>
+          <w:szCs w:val="24"/>
+        </w:rPr>
+        <w:t>untuk</w:t>
+      </w:r>
+      <w:proofErr w:type="spellEnd"/>
+      <w:r>
+        <w:rPr>
+          <w:rFonts w:ascii="Times New Roman" w:hAnsi="Times New Roman" w:cs="Times New Roman"/>
+          <w:sz w:val="24"/>
+          <w:szCs w:val="24"/>
+        </w:rPr>
+        <w:t xml:space="preserve"> </w:t>
+      </w:r>
+      <w:proofErr w:type="spellStart"/>
+      <w:r>
+        <w:rPr>
+          <w:rFonts w:ascii="Times New Roman" w:hAnsi="Times New Roman" w:cs="Times New Roman"/>
+          <w:sz w:val="24"/>
+          <w:szCs w:val="24"/>
+        </w:rPr>
+        <w:t>memasukan</w:t>
+      </w:r>
+      <w:proofErr w:type="spellEnd"/>
+      <w:r>
+        <w:rPr>
+          <w:rFonts w:ascii="Times New Roman" w:hAnsi="Times New Roman" w:cs="Times New Roman"/>
+          <w:sz w:val="24"/>
+          <w:szCs w:val="24"/>
+        </w:rPr>
+        <w:t xml:space="preserve"> data </w:t>
+      </w:r>
+      <w:proofErr w:type="spellStart"/>
+      <w:r>
+        <w:rPr>
+          <w:rFonts w:ascii="Times New Roman" w:hAnsi="Times New Roman" w:cs="Times New Roman"/>
+          <w:sz w:val="24"/>
+          <w:szCs w:val="24"/>
+        </w:rPr>
+        <w:t>kedalam</w:t>
+      </w:r>
+      <w:proofErr w:type="spellEnd"/>
+      <w:r>
+        <w:rPr>
+          <w:rFonts w:ascii="Times New Roman" w:hAnsi="Times New Roman" w:cs="Times New Roman"/>
+          <w:sz w:val="24"/>
+          <w:szCs w:val="24"/>
+        </w:rPr>
+        <w:t xml:space="preserve"> </w:t>
+      </w:r>
+      <w:proofErr w:type="spellStart"/>
+      <w:r>
+        <w:rPr>
+          <w:rFonts w:ascii="Times New Roman" w:hAnsi="Times New Roman" w:cs="Times New Roman"/>
+          <w:sz w:val="24"/>
+          <w:szCs w:val="24"/>
+        </w:rPr>
+        <w:t>prisma</w:t>
+      </w:r>
+      <w:proofErr w:type="spellEnd"/>
+      <w:r>
+        <w:rPr>
+          <w:rFonts w:ascii="Times New Roman" w:hAnsi="Times New Roman" w:cs="Times New Roman"/>
+          <w:sz w:val="24"/>
+          <w:szCs w:val="24"/>
+        </w:rPr>
+        <w:t xml:space="preserve"> </w:t>
+      </w:r>
+      <w:proofErr w:type="spellStart"/>
+      <w:r>
+        <w:rPr>
+          <w:rFonts w:ascii="Times New Roman" w:hAnsi="Times New Roman" w:cs="Times New Roman"/>
+          <w:sz w:val="24"/>
+          <w:szCs w:val="24"/>
+        </w:rPr>
+        <w:t>menggunakan</w:t>
+      </w:r>
+      <w:proofErr w:type="spellEnd"/>
+      <w:r>
+        <w:rPr>
+          <w:rFonts w:ascii="Times New Roman" w:hAnsi="Times New Roman" w:cs="Times New Roman"/>
+          <w:sz w:val="24"/>
+          <w:szCs w:val="24"/>
+        </w:rPr>
+        <w:t xml:space="preserve"> </w:t>
+      </w:r>
+      <w:proofErr w:type="spellStart"/>
+      <w:r>
+        <w:rPr>
+          <w:rFonts w:ascii="Times New Roman" w:hAnsi="Times New Roman" w:cs="Times New Roman"/>
+          <w:sz w:val="24"/>
+          <w:szCs w:val="24"/>
+        </w:rPr>
+        <w:t>axios</w:t>
+      </w:r>
+      <w:proofErr w:type="spellEnd"/>
     </w:p>
     <w:p>
       <w:pPr>
@@ -833,6 +2009,7 @@
           <w:szCs w:val="24"/>
         </w:rPr>
       </w:pPr>
+      <w:proofErr w:type="spellStart"/>
       <w:r>
         <w:rPr>
           <w:rStyle w:val="ws-pre-wrap"/>
@@ -850,7 +2027,217 @@
           <w:sz w:val="24"/>
           <w:szCs w:val="24"/>
         </w:rPr>
-        <w:t>embuat provider toast dan memberikan alert jika terjadi kesalahan saat membuat toko dan membuat alert ketika berhasil membuat toko</w:t>
+        <w:t>embuat</w:t>
+      </w:r>
+      <w:proofErr w:type="spellEnd"/>
+      <w:r>
+        <w:rPr>
+          <w:rStyle w:val="ws-pre-wrap"/>
+          <w:rFonts w:ascii="Times New Roman" w:hAnsi="Times New Roman" w:cs="Times New Roman"/>
+          <w:sz w:val="24"/>
+          <w:szCs w:val="24"/>
+        </w:rPr>
+        <w:t xml:space="preserve"> provider toast dan </w:t>
+      </w:r>
+      <w:proofErr w:type="spellStart"/>
+      <w:r>
+        <w:rPr>
+          <w:rStyle w:val="ws-pre-wrap"/>
+          <w:rFonts w:ascii="Times New Roman" w:hAnsi="Times New Roman" w:cs="Times New Roman"/>
+          <w:sz w:val="24"/>
+          <w:szCs w:val="24"/>
+        </w:rPr>
+        <w:t>memberikan</w:t>
+      </w:r>
+      <w:proofErr w:type="spellEnd"/>
+      <w:r>
+        <w:rPr>
+          <w:rStyle w:val="ws-pre-wrap"/>
+          <w:rFonts w:ascii="Times New Roman" w:hAnsi="Times New Roman" w:cs="Times New Roman"/>
+          <w:sz w:val="24"/>
+          <w:szCs w:val="24"/>
+        </w:rPr>
+        <w:t xml:space="preserve"> alert </w:t>
+      </w:r>
+      <w:proofErr w:type="spellStart"/>
+      <w:r>
+        <w:rPr>
+          <w:rStyle w:val="ws-pre-wrap"/>
+          <w:rFonts w:ascii="Times New Roman" w:hAnsi="Times New Roman" w:cs="Times New Roman"/>
+          <w:sz w:val="24"/>
+          <w:szCs w:val="24"/>
+        </w:rPr>
+        <w:t>jika</w:t>
+      </w:r>
+      <w:proofErr w:type="spellEnd"/>
+      <w:r>
+        <w:rPr>
+          <w:rStyle w:val="ws-pre-wrap"/>
+          <w:rFonts w:ascii="Times New Roman" w:hAnsi="Times New Roman" w:cs="Times New Roman"/>
+          <w:sz w:val="24"/>
+          <w:szCs w:val="24"/>
+        </w:rPr>
+        <w:t xml:space="preserve"> </w:t>
+      </w:r>
+      <w:proofErr w:type="spellStart"/>
+      <w:r>
+        <w:rPr>
+          <w:rStyle w:val="ws-pre-wrap"/>
+          <w:rFonts w:ascii="Times New Roman" w:hAnsi="Times New Roman" w:cs="Times New Roman"/>
+          <w:sz w:val="24"/>
+          <w:szCs w:val="24"/>
+        </w:rPr>
+        <w:t>terjadi</w:t>
+      </w:r>
+      <w:proofErr w:type="spellEnd"/>
+      <w:r>
+        <w:rPr>
+          <w:rStyle w:val="ws-pre-wrap"/>
+          <w:rFonts w:ascii="Times New Roman" w:hAnsi="Times New Roman" w:cs="Times New Roman"/>
+          <w:sz w:val="24"/>
+          <w:szCs w:val="24"/>
+        </w:rPr>
+        <w:t xml:space="preserve"> </w:t>
+      </w:r>
+      <w:proofErr w:type="spellStart"/>
+      <w:r>
+        <w:rPr>
+          <w:rStyle w:val="ws-pre-wrap"/>
+          <w:rFonts w:ascii="Times New Roman" w:hAnsi="Times New Roman" w:cs="Times New Roman"/>
+          <w:sz w:val="24"/>
+          <w:szCs w:val="24"/>
+        </w:rPr>
+        <w:t>kesalahan</w:t>
+      </w:r>
+      <w:proofErr w:type="spellEnd"/>
+      <w:r>
+        <w:rPr>
+          <w:rStyle w:val="ws-pre-wrap"/>
+          <w:rFonts w:ascii="Times New Roman" w:hAnsi="Times New Roman" w:cs="Times New Roman"/>
+          <w:sz w:val="24"/>
+          <w:szCs w:val="24"/>
+        </w:rPr>
+        <w:t xml:space="preserve"> </w:t>
+      </w:r>
+      <w:proofErr w:type="spellStart"/>
+      <w:r>
+        <w:rPr>
+          <w:rStyle w:val="ws-pre-wrap"/>
+          <w:rFonts w:ascii="Times New Roman" w:hAnsi="Times New Roman" w:cs="Times New Roman"/>
+          <w:sz w:val="24"/>
+          <w:szCs w:val="24"/>
+        </w:rPr>
+        <w:t>saat</w:t>
+      </w:r>
+      <w:proofErr w:type="spellEnd"/>
+      <w:r>
+        <w:rPr>
+          <w:rStyle w:val="ws-pre-wrap"/>
+          <w:rFonts w:ascii="Times New Roman" w:hAnsi="Times New Roman" w:cs="Times New Roman"/>
+          <w:sz w:val="24"/>
+          <w:szCs w:val="24"/>
+        </w:rPr>
+        <w:t xml:space="preserve"> </w:t>
+      </w:r>
+      <w:proofErr w:type="spellStart"/>
+      <w:r>
+        <w:rPr>
+          <w:rStyle w:val="ws-pre-wrap"/>
+          <w:rFonts w:ascii="Times New Roman" w:hAnsi="Times New Roman" w:cs="Times New Roman"/>
+          <w:sz w:val="24"/>
+          <w:szCs w:val="24"/>
+        </w:rPr>
+        <w:t>membuat</w:t>
+      </w:r>
+      <w:proofErr w:type="spellEnd"/>
+      <w:r>
+        <w:rPr>
+          <w:rStyle w:val="ws-pre-wrap"/>
+          <w:rFonts w:ascii="Times New Roman" w:hAnsi="Times New Roman" w:cs="Times New Roman"/>
+          <w:sz w:val="24"/>
+          <w:szCs w:val="24"/>
+        </w:rPr>
+        <w:t xml:space="preserve"> toko dan </w:t>
+      </w:r>
+      <w:proofErr w:type="spellStart"/>
+      <w:r>
+        <w:rPr>
+          <w:rStyle w:val="ws-pre-wrap"/>
+          <w:rFonts w:ascii="Times New Roman" w:hAnsi="Times New Roman" w:cs="Times New Roman"/>
+          <w:sz w:val="24"/>
+          <w:szCs w:val="24"/>
+        </w:rPr>
+        <w:t>membuat</w:t>
+      </w:r>
+      <w:proofErr w:type="spellEnd"/>
+      <w:r>
+        <w:rPr>
+          <w:rStyle w:val="ws-pre-wrap"/>
+          <w:rFonts w:ascii="Times New Roman" w:hAnsi="Times New Roman" w:cs="Times New Roman"/>
+          <w:sz w:val="24"/>
+          <w:szCs w:val="24"/>
+        </w:rPr>
+        <w:t xml:space="preserve"> alert </w:t>
+      </w:r>
+      <w:proofErr w:type="spellStart"/>
+      <w:r>
+        <w:rPr>
+          <w:rStyle w:val="ws-pre-wrap"/>
+          <w:rFonts w:ascii="Times New Roman" w:hAnsi="Times New Roman" w:cs="Times New Roman"/>
+          <w:sz w:val="24"/>
+          <w:szCs w:val="24"/>
+        </w:rPr>
+        <w:t>ketika</w:t>
+      </w:r>
+      <w:proofErr w:type="spellEnd"/>
+      <w:r>
+        <w:rPr>
+          <w:rStyle w:val="ws-pre-wrap"/>
+          <w:rFonts w:ascii="Times New Roman" w:hAnsi="Times New Roman" w:cs="Times New Roman"/>
+          <w:sz w:val="24"/>
+          <w:szCs w:val="24"/>
+        </w:rPr>
+        <w:t xml:space="preserve"> </w:t>
+      </w:r>
+      <w:proofErr w:type="spellStart"/>
+      <w:r>
+        <w:rPr>
+          <w:rStyle w:val="ws-pre-wrap"/>
+          <w:rFonts w:ascii="Times New Roman" w:hAnsi="Times New Roman" w:cs="Times New Roman"/>
+          <w:sz w:val="24"/>
+          <w:szCs w:val="24"/>
+        </w:rPr>
+        <w:t>berhasil</w:t>
+      </w:r>
+      <w:proofErr w:type="spellEnd"/>
+      <w:r>
+        <w:rPr>
+          <w:rStyle w:val="ws-pre-wrap"/>
+          <w:rFonts w:ascii="Times New Roman" w:hAnsi="Times New Roman" w:cs="Times New Roman"/>
+          <w:sz w:val="24"/>
+          <w:szCs w:val="24"/>
+        </w:rPr>
+        <w:t xml:space="preserve"> </w:t>
+      </w:r>
+      <w:proofErr w:type="spellStart"/>
+      <w:r>
+        <w:rPr>
+          <w:rStyle w:val="ws-pre-wrap"/>
+          <w:rFonts w:ascii="Times New Roman" w:hAnsi="Times New Roman" w:cs="Times New Roman"/>
+          <w:sz w:val="24"/>
+          <w:szCs w:val="24"/>
+        </w:rPr>
+        <w:t>membuat</w:t>
+      </w:r>
+      <w:proofErr w:type="spellEnd"/>
+      <w:r>
+        <w:rPr>
+          <w:rStyle w:val="ws-pre-wrap"/>
+          <w:rFonts w:ascii="Times New Roman" w:hAnsi="Times New Roman" w:cs="Times New Roman"/>
+          <w:sz w:val="24"/>
+          <w:szCs w:val="24"/>
+        </w:rPr>
+        <w:t xml:space="preserve"> toko</w:t>
       </w:r>
     </w:p>
     <w:p>
@@ -862,6 +2249,7 @@
           <w:szCs w:val="24"/>
         </w:rPr>
       </w:pPr>
+      <w:proofErr w:type="spellStart"/>
       <w:r>
         <w:rPr>
           <w:rStyle w:val="ws-pre-wrap"/>
@@ -869,7 +2257,17 @@
           <w:sz w:val="24"/>
           <w:szCs w:val="24"/>
         </w:rPr>
-        <w:t>Membuat Provider Toast</w:t>
+        <w:t>Membuat</w:t>
+      </w:r>
+      <w:proofErr w:type="spellEnd"/>
+      <w:r>
+        <w:rPr>
+          <w:rStyle w:val="ws-pre-wrap"/>
+          <w:rFonts w:ascii="Times New Roman" w:hAnsi="Times New Roman" w:cs="Times New Roman"/>
+          <w:sz w:val="24"/>
+          <w:szCs w:val="24"/>
+        </w:rPr>
+        <w:t xml:space="preserve"> Provider Toast</w:t>
       </w:r>
     </w:p>
     <w:p>
@@ -934,13 +2332,77 @@
           <w:szCs w:val="24"/>
         </w:rPr>
       </w:pPr>
-      <w:r>
-        <w:rPr>
-          <w:rFonts w:ascii="Times New Roman" w:hAnsi="Times New Roman" w:cs="Times New Roman"/>
-          <w:sz w:val="24"/>
-          <w:szCs w:val="24"/>
-        </w:rPr>
-        <w:t>Fungsi untuk membuat alert menggunakan toast</w:t>
+      <w:proofErr w:type="spellStart"/>
+      <w:r>
+        <w:rPr>
+          <w:rFonts w:ascii="Times New Roman" w:hAnsi="Times New Roman" w:cs="Times New Roman"/>
+          <w:sz w:val="24"/>
+          <w:szCs w:val="24"/>
+        </w:rPr>
+        <w:t>Fungsi</w:t>
+      </w:r>
+      <w:proofErr w:type="spellEnd"/>
+      <w:r>
+        <w:rPr>
+          <w:rFonts w:ascii="Times New Roman" w:hAnsi="Times New Roman" w:cs="Times New Roman"/>
+          <w:sz w:val="24"/>
+          <w:szCs w:val="24"/>
+        </w:rPr>
+        <w:t xml:space="preserve"> </w:t>
+      </w:r>
+      <w:proofErr w:type="spellStart"/>
+      <w:r>
+        <w:rPr>
+          <w:rFonts w:ascii="Times New Roman" w:hAnsi="Times New Roman" w:cs="Times New Roman"/>
+          <w:sz w:val="24"/>
+          <w:szCs w:val="24"/>
+        </w:rPr>
+        <w:t>untuk</w:t>
+      </w:r>
+      <w:proofErr w:type="spellEnd"/>
+      <w:r>
+        <w:rPr>
+          <w:rFonts w:ascii="Times New Roman" w:hAnsi="Times New Roman" w:cs="Times New Roman"/>
+          <w:sz w:val="24"/>
+          <w:szCs w:val="24"/>
+        </w:rPr>
+        <w:t xml:space="preserve"> </w:t>
+      </w:r>
+      <w:proofErr w:type="spellStart"/>
+      <w:r>
+        <w:rPr>
+          <w:rFonts w:ascii="Times New Roman" w:hAnsi="Times New Roman" w:cs="Times New Roman"/>
+          <w:sz w:val="24"/>
+          <w:szCs w:val="24"/>
+        </w:rPr>
+        <w:t>membuat</w:t>
+      </w:r>
+      <w:proofErr w:type="spellEnd"/>
+      <w:r>
+        <w:rPr>
+          <w:rFonts w:ascii="Times New Roman" w:hAnsi="Times New Roman" w:cs="Times New Roman"/>
+          <w:sz w:val="24"/>
+          <w:szCs w:val="24"/>
+        </w:rPr>
+        <w:t xml:space="preserve"> alert </w:t>
+      </w:r>
+      <w:proofErr w:type="spellStart"/>
+      <w:r>
+        <w:rPr>
+          <w:rFonts w:ascii="Times New Roman" w:hAnsi="Times New Roman" w:cs="Times New Roman"/>
+          <w:sz w:val="24"/>
+          <w:szCs w:val="24"/>
+        </w:rPr>
+        <w:t>menggunakan</w:t>
+      </w:r>
+      <w:proofErr w:type="spellEnd"/>
+      <w:r>
+        <w:rPr>
+          <w:rFonts w:ascii="Times New Roman" w:hAnsi="Times New Roman" w:cs="Times New Roman"/>
+          <w:sz w:val="24"/>
+          <w:szCs w:val="24"/>
+        </w:rPr>
+        <w:t xml:space="preserve"> toast</w:t>
       </w:r>
     </w:p>
     <w:p>
@@ -1016,7 +2478,79 @@
           <w:sz w:val="24"/>
           <w:szCs w:val="24"/>
         </w:rPr>
-        <w:t>Hasil alert Ketika terjadi kesalahan saat membuat toko</w:t>
+        <w:t xml:space="preserve">Hasil alert Ketika </w:t>
+      </w:r>
+      <w:proofErr w:type="spellStart"/>
+      <w:r>
+        <w:rPr>
+          <w:rFonts w:ascii="Times New Roman" w:hAnsi="Times New Roman" w:cs="Times New Roman"/>
+          <w:sz w:val="24"/>
+          <w:szCs w:val="24"/>
+        </w:rPr>
+        <w:t>terjadi</w:t>
+      </w:r>
+      <w:proofErr w:type="spellEnd"/>
+      <w:r>
+        <w:rPr>
+          <w:rFonts w:ascii="Times New Roman" w:hAnsi="Times New Roman" w:cs="Times New Roman"/>
+          <w:sz w:val="24"/>
+          <w:szCs w:val="24"/>
+        </w:rPr>
+        <w:t xml:space="preserve"> </w:t>
+      </w:r>
+      <w:proofErr w:type="spellStart"/>
+      <w:r>
+        <w:rPr>
+          <w:rFonts w:ascii="Times New Roman" w:hAnsi="Times New Roman" w:cs="Times New Roman"/>
+          <w:sz w:val="24"/>
+          <w:szCs w:val="24"/>
+        </w:rPr>
+        <w:t>kesalahan</w:t>
+      </w:r>
+      <w:proofErr w:type="spellEnd"/>
+      <w:r>
+        <w:rPr>
+          <w:rFonts w:ascii="Times New Roman" w:hAnsi="Times New Roman" w:cs="Times New Roman"/>
+          <w:sz w:val="24"/>
+          <w:szCs w:val="24"/>
+        </w:rPr>
+        <w:t xml:space="preserve"> </w:t>
+      </w:r>
+      <w:proofErr w:type="spellStart"/>
+      <w:r>
+        <w:rPr>
+          <w:rFonts w:ascii="Times New Roman" w:hAnsi="Times New Roman" w:cs="Times New Roman"/>
+          <w:sz w:val="24"/>
+          <w:szCs w:val="24"/>
+        </w:rPr>
+        <w:t>saat</w:t>
+      </w:r>
+      <w:proofErr w:type="spellEnd"/>
+      <w:r>
+        <w:rPr>
+          <w:rFonts w:ascii="Times New Roman" w:hAnsi="Times New Roman" w:cs="Times New Roman"/>
+          <w:sz w:val="24"/>
+          <w:szCs w:val="24"/>
+        </w:rPr>
+        <w:t xml:space="preserve"> </w:t>
+      </w:r>
+      <w:proofErr w:type="spellStart"/>
+      <w:r>
+        <w:rPr>
+          <w:rFonts w:ascii="Times New Roman" w:hAnsi="Times New Roman" w:cs="Times New Roman"/>
+          <w:sz w:val="24"/>
+          <w:szCs w:val="24"/>
+        </w:rPr>
+        <w:t>membuat</w:t>
+      </w:r>
+      <w:proofErr w:type="spellEnd"/>
+      <w:r>
+        <w:rPr>
+          <w:rFonts w:ascii="Times New Roman" w:hAnsi="Times New Roman" w:cs="Times New Roman"/>
+          <w:sz w:val="24"/>
+          <w:szCs w:val="24"/>
+        </w:rPr>
+        <w:t xml:space="preserve"> toko</w:t>
       </w:r>
     </w:p>
     <w:p>
@@ -1086,7 +2620,151 @@
           <w:sz w:val="24"/>
           <w:szCs w:val="24"/>
         </w:rPr>
-        <w:t>Dan hasil hasil alert Ketika berhasil membuat toko terjadi error karena post tidak terbaca di on submit</w:t>
+        <w:t xml:space="preserve">Dan </w:t>
+      </w:r>
+      <w:proofErr w:type="spellStart"/>
+      <w:r>
+        <w:rPr>
+          <w:rFonts w:ascii="Times New Roman" w:hAnsi="Times New Roman" w:cs="Times New Roman"/>
+          <w:sz w:val="24"/>
+          <w:szCs w:val="24"/>
+        </w:rPr>
+        <w:t>hasil</w:t>
+      </w:r>
+      <w:proofErr w:type="spellEnd"/>
+      <w:r>
+        <w:rPr>
+          <w:rFonts w:ascii="Times New Roman" w:hAnsi="Times New Roman" w:cs="Times New Roman"/>
+          <w:sz w:val="24"/>
+          <w:szCs w:val="24"/>
+        </w:rPr>
+        <w:t xml:space="preserve"> </w:t>
+      </w:r>
+      <w:proofErr w:type="spellStart"/>
+      <w:r>
+        <w:rPr>
+          <w:rFonts w:ascii="Times New Roman" w:hAnsi="Times New Roman" w:cs="Times New Roman"/>
+          <w:sz w:val="24"/>
+          <w:szCs w:val="24"/>
+        </w:rPr>
+        <w:t>hasil</w:t>
+      </w:r>
+      <w:proofErr w:type="spellEnd"/>
+      <w:r>
+        <w:rPr>
+          <w:rFonts w:ascii="Times New Roman" w:hAnsi="Times New Roman" w:cs="Times New Roman"/>
+          <w:sz w:val="24"/>
+          <w:szCs w:val="24"/>
+        </w:rPr>
+        <w:t xml:space="preserve"> alert Ketika </w:t>
+      </w:r>
+      <w:proofErr w:type="spellStart"/>
+      <w:r>
+        <w:rPr>
+          <w:rFonts w:ascii="Times New Roman" w:hAnsi="Times New Roman" w:cs="Times New Roman"/>
+          <w:sz w:val="24"/>
+          <w:szCs w:val="24"/>
+        </w:rPr>
+        <w:t>berhasil</w:t>
+      </w:r>
+      <w:proofErr w:type="spellEnd"/>
+      <w:r>
+        <w:rPr>
+          <w:rFonts w:ascii="Times New Roman" w:hAnsi="Times New Roman" w:cs="Times New Roman"/>
+          <w:sz w:val="24"/>
+          <w:szCs w:val="24"/>
+        </w:rPr>
+        <w:t xml:space="preserve"> </w:t>
+      </w:r>
+      <w:proofErr w:type="spellStart"/>
+      <w:r>
+        <w:rPr>
+          <w:rFonts w:ascii="Times New Roman" w:hAnsi="Times New Roman" w:cs="Times New Roman"/>
+          <w:sz w:val="24"/>
+          <w:szCs w:val="24"/>
+        </w:rPr>
+        <w:t>membuat</w:t>
+      </w:r>
+      <w:proofErr w:type="spellEnd"/>
+      <w:r>
+        <w:rPr>
+          <w:rFonts w:ascii="Times New Roman" w:hAnsi="Times New Roman" w:cs="Times New Roman"/>
+          <w:sz w:val="24"/>
+          <w:szCs w:val="24"/>
+        </w:rPr>
+        <w:t xml:space="preserve"> toko </w:t>
+      </w:r>
+      <w:proofErr w:type="spellStart"/>
+      <w:r>
+        <w:rPr>
+          <w:rFonts w:ascii="Times New Roman" w:hAnsi="Times New Roman" w:cs="Times New Roman"/>
+          <w:sz w:val="24"/>
+          <w:szCs w:val="24"/>
+        </w:rPr>
+        <w:t>terjadi</w:t>
+      </w:r>
+      <w:proofErr w:type="spellEnd"/>
+      <w:r>
+        <w:rPr>
+          <w:rFonts w:ascii="Times New Roman" w:hAnsi="Times New Roman" w:cs="Times New Roman"/>
+          <w:sz w:val="24"/>
+          <w:szCs w:val="24"/>
+        </w:rPr>
+        <w:t xml:space="preserve"> error </w:t>
+      </w:r>
+      <w:proofErr w:type="spellStart"/>
+      <w:r>
+        <w:rPr>
+          <w:rFonts w:ascii="Times New Roman" w:hAnsi="Times New Roman" w:cs="Times New Roman"/>
+          <w:sz w:val="24"/>
+          <w:szCs w:val="24"/>
+        </w:rPr>
+        <w:t>karena</w:t>
+      </w:r>
+      <w:proofErr w:type="spellEnd"/>
+      <w:r>
+        <w:rPr>
+          <w:rFonts w:ascii="Times New Roman" w:hAnsi="Times New Roman" w:cs="Times New Roman"/>
+          <w:sz w:val="24"/>
+          <w:szCs w:val="24"/>
+        </w:rPr>
+        <w:t xml:space="preserve"> post </w:t>
+      </w:r>
+      <w:proofErr w:type="spellStart"/>
+      <w:r>
+        <w:rPr>
+          <w:rFonts w:ascii="Times New Roman" w:hAnsi="Times New Roman" w:cs="Times New Roman"/>
+          <w:sz w:val="24"/>
+          <w:szCs w:val="24"/>
+        </w:rPr>
+        <w:t>tidak</w:t>
+      </w:r>
+      <w:proofErr w:type="spellEnd"/>
+      <w:r>
+        <w:rPr>
+          <w:rFonts w:ascii="Times New Roman" w:hAnsi="Times New Roman" w:cs="Times New Roman"/>
+          <w:sz w:val="24"/>
+          <w:szCs w:val="24"/>
+        </w:rPr>
+        <w:t xml:space="preserve"> </w:t>
+      </w:r>
+      <w:proofErr w:type="spellStart"/>
+      <w:r>
+        <w:rPr>
+          <w:rFonts w:ascii="Times New Roman" w:hAnsi="Times New Roman" w:cs="Times New Roman"/>
+          <w:sz w:val="24"/>
+          <w:szCs w:val="24"/>
+        </w:rPr>
+        <w:t>terbaca</w:t>
+      </w:r>
+      <w:proofErr w:type="spellEnd"/>
+      <w:r>
+        <w:rPr>
+          <w:rFonts w:ascii="Times New Roman" w:hAnsi="Times New Roman" w:cs="Times New Roman"/>
+          <w:sz w:val="24"/>
+          <w:szCs w:val="24"/>
+        </w:rPr>
+        <w:t xml:space="preserve"> di on submit</w:t>
       </w:r>
     </w:p>
     <w:p>
@@ -1171,6 +2849,7 @@
           <w:szCs w:val="24"/>
         </w:rPr>
       </w:pPr>
+      <w:proofErr w:type="spellStart"/>
       <w:r>
         <w:rPr>
           <w:rFonts w:ascii="Times New Roman" w:hAnsi="Times New Roman" w:cs="Times New Roman"/>
@@ -1178,7 +2857,124 @@
           <w:szCs w:val="24"/>
         </w:rPr>
         <w:lastRenderedPageBreak/>
-        <w:t>Membuat dashboard layout dan membuat root layout agar setelah membuat toko langsung dapat menuju dashboard layout</w:t>
+        <w:t>Membuat</w:t>
+      </w:r>
+      <w:proofErr w:type="spellEnd"/>
+      <w:r>
+        <w:rPr>
+          <w:rFonts w:ascii="Times New Roman" w:hAnsi="Times New Roman" w:cs="Times New Roman"/>
+          <w:sz w:val="24"/>
+          <w:szCs w:val="24"/>
+        </w:rPr>
+        <w:t xml:space="preserve"> dashboard layout dan </w:t>
+      </w:r>
+      <w:proofErr w:type="spellStart"/>
+      <w:r>
+        <w:rPr>
+          <w:rFonts w:ascii="Times New Roman" w:hAnsi="Times New Roman" w:cs="Times New Roman"/>
+          <w:sz w:val="24"/>
+          <w:szCs w:val="24"/>
+        </w:rPr>
+        <w:t>membuat</w:t>
+      </w:r>
+      <w:proofErr w:type="spellEnd"/>
+      <w:r>
+        <w:rPr>
+          <w:rFonts w:ascii="Times New Roman" w:hAnsi="Times New Roman" w:cs="Times New Roman"/>
+          <w:sz w:val="24"/>
+          <w:szCs w:val="24"/>
+        </w:rPr>
+        <w:t xml:space="preserve"> root layout agar </w:t>
+      </w:r>
+      <w:proofErr w:type="spellStart"/>
+      <w:r>
+        <w:rPr>
+          <w:rFonts w:ascii="Times New Roman" w:hAnsi="Times New Roman" w:cs="Times New Roman"/>
+          <w:sz w:val="24"/>
+          <w:szCs w:val="24"/>
+        </w:rPr>
+        <w:t>setelah</w:t>
+      </w:r>
+      <w:proofErr w:type="spellEnd"/>
+      <w:r>
+        <w:rPr>
+          <w:rFonts w:ascii="Times New Roman" w:hAnsi="Times New Roman" w:cs="Times New Roman"/>
+          <w:sz w:val="24"/>
+          <w:szCs w:val="24"/>
+        </w:rPr>
+        <w:t xml:space="preserve"> </w:t>
+      </w:r>
+      <w:proofErr w:type="spellStart"/>
+      <w:r>
+        <w:rPr>
+          <w:rFonts w:ascii="Times New Roman" w:hAnsi="Times New Roman" w:cs="Times New Roman"/>
+          <w:sz w:val="24"/>
+          <w:szCs w:val="24"/>
+        </w:rPr>
+        <w:t>membuat</w:t>
+      </w:r>
+      <w:proofErr w:type="spellEnd"/>
+      <w:r>
+        <w:rPr>
+          <w:rFonts w:ascii="Times New Roman" w:hAnsi="Times New Roman" w:cs="Times New Roman"/>
+          <w:sz w:val="24"/>
+          <w:szCs w:val="24"/>
+        </w:rPr>
+        <w:t xml:space="preserve"> toko </w:t>
+      </w:r>
+      <w:proofErr w:type="spellStart"/>
+      <w:r>
+        <w:rPr>
+          <w:rFonts w:ascii="Times New Roman" w:hAnsi="Times New Roman" w:cs="Times New Roman"/>
+          <w:sz w:val="24"/>
+          <w:szCs w:val="24"/>
+        </w:rPr>
+        <w:t>langsung</w:t>
+      </w:r>
+      <w:proofErr w:type="spellEnd"/>
+      <w:r>
+        <w:rPr>
+          <w:rFonts w:ascii="Times New Roman" w:hAnsi="Times New Roman" w:cs="Times New Roman"/>
+          <w:sz w:val="24"/>
+          <w:szCs w:val="24"/>
+        </w:rPr>
+        <w:t xml:space="preserve"> </w:t>
+      </w:r>
+      <w:proofErr w:type="spellStart"/>
+      <w:r>
+        <w:rPr>
+          <w:rFonts w:ascii="Times New Roman" w:hAnsi="Times New Roman" w:cs="Times New Roman"/>
+          <w:sz w:val="24"/>
+          <w:szCs w:val="24"/>
+        </w:rPr>
+        <w:t>dapat</w:t>
+      </w:r>
+      <w:proofErr w:type="spellEnd"/>
+      <w:r>
+        <w:rPr>
+          <w:rFonts w:ascii="Times New Roman" w:hAnsi="Times New Roman" w:cs="Times New Roman"/>
+          <w:sz w:val="24"/>
+          <w:szCs w:val="24"/>
+        </w:rPr>
+        <w:t xml:space="preserve"> </w:t>
+      </w:r>
+      <w:proofErr w:type="spellStart"/>
+      <w:r>
+        <w:rPr>
+          <w:rFonts w:ascii="Times New Roman" w:hAnsi="Times New Roman" w:cs="Times New Roman"/>
+          <w:sz w:val="24"/>
+          <w:szCs w:val="24"/>
+        </w:rPr>
+        <w:t>menuju</w:t>
+      </w:r>
+      <w:proofErr w:type="spellEnd"/>
+      <w:r>
+        <w:rPr>
+          <w:rFonts w:ascii="Times New Roman" w:hAnsi="Times New Roman" w:cs="Times New Roman"/>
+          <w:sz w:val="24"/>
+          <w:szCs w:val="24"/>
+        </w:rPr>
+        <w:t xml:space="preserve"> dashboard layout</w:t>
       </w:r>
     </w:p>
     <w:p>
@@ -1248,7 +3044,97 @@
           <w:sz w:val="24"/>
           <w:szCs w:val="24"/>
         </w:rPr>
-        <w:t>Belum dapat terbaca dikarenakan error pada auth di dalam file layout tsx pada folder (root).</w:t>
+        <w:t xml:space="preserve">Belum </w:t>
+      </w:r>
+      <w:proofErr w:type="spellStart"/>
+      <w:r>
+        <w:rPr>
+          <w:rFonts w:ascii="Times New Roman" w:hAnsi="Times New Roman" w:cs="Times New Roman"/>
+          <w:sz w:val="24"/>
+          <w:szCs w:val="24"/>
+        </w:rPr>
+        <w:t>dapat</w:t>
+      </w:r>
+      <w:proofErr w:type="spellEnd"/>
+      <w:r>
+        <w:rPr>
+          <w:rFonts w:ascii="Times New Roman" w:hAnsi="Times New Roman" w:cs="Times New Roman"/>
+          <w:sz w:val="24"/>
+          <w:szCs w:val="24"/>
+        </w:rPr>
+        <w:t xml:space="preserve"> </w:t>
+      </w:r>
+      <w:proofErr w:type="spellStart"/>
+      <w:r>
+        <w:rPr>
+          <w:rFonts w:ascii="Times New Roman" w:hAnsi="Times New Roman" w:cs="Times New Roman"/>
+          <w:sz w:val="24"/>
+          <w:szCs w:val="24"/>
+        </w:rPr>
+        <w:t>terbaca</w:t>
+      </w:r>
+      <w:proofErr w:type="spellEnd"/>
+      <w:r>
+        <w:rPr>
+          <w:rFonts w:ascii="Times New Roman" w:hAnsi="Times New Roman" w:cs="Times New Roman"/>
+          <w:sz w:val="24"/>
+          <w:szCs w:val="24"/>
+        </w:rPr>
+        <w:t xml:space="preserve"> </w:t>
+      </w:r>
+      <w:proofErr w:type="spellStart"/>
+      <w:r>
+        <w:rPr>
+          <w:rFonts w:ascii="Times New Roman" w:hAnsi="Times New Roman" w:cs="Times New Roman"/>
+          <w:sz w:val="24"/>
+          <w:szCs w:val="24"/>
+        </w:rPr>
+        <w:t>dikarenakan</w:t>
+      </w:r>
+      <w:proofErr w:type="spellEnd"/>
+      <w:r>
+        <w:rPr>
+          <w:rFonts w:ascii="Times New Roman" w:hAnsi="Times New Roman" w:cs="Times New Roman"/>
+          <w:sz w:val="24"/>
+          <w:szCs w:val="24"/>
+        </w:rPr>
+        <w:t xml:space="preserve"> error pada auth di </w:t>
+      </w:r>
+      <w:proofErr w:type="spellStart"/>
+      <w:r>
+        <w:rPr>
+          <w:rFonts w:ascii="Times New Roman" w:hAnsi="Times New Roman" w:cs="Times New Roman"/>
+          <w:sz w:val="24"/>
+          <w:szCs w:val="24"/>
+        </w:rPr>
+        <w:t>dalam</w:t>
+      </w:r>
+      <w:proofErr w:type="spellEnd"/>
+      <w:r>
+        <w:rPr>
+          <w:rFonts w:ascii="Times New Roman" w:hAnsi="Times New Roman" w:cs="Times New Roman"/>
+          <w:sz w:val="24"/>
+          <w:szCs w:val="24"/>
+        </w:rPr>
+        <w:t xml:space="preserve"> file layout </w:t>
+      </w:r>
+      <w:proofErr w:type="spellStart"/>
+      <w:r>
+        <w:rPr>
+          <w:rFonts w:ascii="Times New Roman" w:hAnsi="Times New Roman" w:cs="Times New Roman"/>
+          <w:sz w:val="24"/>
+          <w:szCs w:val="24"/>
+        </w:rPr>
+        <w:t>tsx</w:t>
+      </w:r>
+      <w:proofErr w:type="spellEnd"/>
+      <w:r>
+        <w:rPr>
+          <w:rFonts w:ascii="Times New Roman" w:hAnsi="Times New Roman" w:cs="Times New Roman"/>
+          <w:sz w:val="24"/>
+          <w:szCs w:val="24"/>
+        </w:rPr>
+        <w:t xml:space="preserve"> pada folder (root).</w:t>
       </w:r>
     </w:p>
     <w:p>
@@ -1312,14 +3198,160 @@
           <w:szCs w:val="24"/>
         </w:rPr>
       </w:pPr>
-      <w:r>
-        <w:rPr>
-          <w:rFonts w:ascii="Times New Roman" w:hAnsi="Times New Roman" w:cs="Times New Roman"/>
-          <w:sz w:val="24"/>
-          <w:szCs w:val="24"/>
-        </w:rPr>
-        <w:t>Berikut adalah kode di dalam folder Dashboard/storeid yang didalamnya diberi nama DashboardLayout</w:t>
-      </w:r>
+      <w:proofErr w:type="spellStart"/>
+      <w:r>
+        <w:rPr>
+          <w:rFonts w:ascii="Times New Roman" w:hAnsi="Times New Roman" w:cs="Times New Roman"/>
+          <w:sz w:val="24"/>
+          <w:szCs w:val="24"/>
+        </w:rPr>
+        <w:t>Berikut</w:t>
+      </w:r>
+      <w:proofErr w:type="spellEnd"/>
+      <w:r>
+        <w:rPr>
+          <w:rFonts w:ascii="Times New Roman" w:hAnsi="Times New Roman" w:cs="Times New Roman"/>
+          <w:sz w:val="24"/>
+          <w:szCs w:val="24"/>
+        </w:rPr>
+        <w:t xml:space="preserve"> </w:t>
+      </w:r>
+      <w:proofErr w:type="spellStart"/>
+      <w:r>
+        <w:rPr>
+          <w:rFonts w:ascii="Times New Roman" w:hAnsi="Times New Roman" w:cs="Times New Roman"/>
+          <w:sz w:val="24"/>
+          <w:szCs w:val="24"/>
+        </w:rPr>
+        <w:t>adalah</w:t>
+      </w:r>
+      <w:proofErr w:type="spellEnd"/>
+      <w:r>
+        <w:rPr>
+          <w:rFonts w:ascii="Times New Roman" w:hAnsi="Times New Roman" w:cs="Times New Roman"/>
+          <w:sz w:val="24"/>
+          <w:szCs w:val="24"/>
+        </w:rPr>
+        <w:t xml:space="preserve"> </w:t>
+      </w:r>
+      <w:proofErr w:type="spellStart"/>
+      <w:r>
+        <w:rPr>
+          <w:rFonts w:ascii="Times New Roman" w:hAnsi="Times New Roman" w:cs="Times New Roman"/>
+          <w:sz w:val="24"/>
+          <w:szCs w:val="24"/>
+        </w:rPr>
+        <w:t>kode</w:t>
+      </w:r>
+      <w:proofErr w:type="spellEnd"/>
+      <w:r>
+        <w:rPr>
+          <w:rFonts w:ascii="Times New Roman" w:hAnsi="Times New Roman" w:cs="Times New Roman"/>
+          <w:sz w:val="24"/>
+          <w:szCs w:val="24"/>
+        </w:rPr>
+        <w:t xml:space="preserve"> di </w:t>
+      </w:r>
+      <w:proofErr w:type="spellStart"/>
+      <w:r>
+        <w:rPr>
+          <w:rFonts w:ascii="Times New Roman" w:hAnsi="Times New Roman" w:cs="Times New Roman"/>
+          <w:sz w:val="24"/>
+          <w:szCs w:val="24"/>
+        </w:rPr>
+        <w:t>dalam</w:t>
+      </w:r>
+      <w:proofErr w:type="spellEnd"/>
+      <w:r>
+        <w:rPr>
+          <w:rFonts w:ascii="Times New Roman" w:hAnsi="Times New Roman" w:cs="Times New Roman"/>
+          <w:sz w:val="24"/>
+          <w:szCs w:val="24"/>
+        </w:rPr>
+        <w:t xml:space="preserve"> folder Dashboard/</w:t>
+      </w:r>
+      <w:proofErr w:type="spellStart"/>
+      <w:r>
+        <w:rPr>
+          <w:rFonts w:ascii="Times New Roman" w:hAnsi="Times New Roman" w:cs="Times New Roman"/>
+          <w:sz w:val="24"/>
+          <w:szCs w:val="24"/>
+        </w:rPr>
+        <w:t>storeid</w:t>
+      </w:r>
+      <w:proofErr w:type="spellEnd"/>
+      <w:r>
+        <w:rPr>
+          <w:rFonts w:ascii="Times New Roman" w:hAnsi="Times New Roman" w:cs="Times New Roman"/>
+          <w:sz w:val="24"/>
+          <w:szCs w:val="24"/>
+        </w:rPr>
+        <w:t xml:space="preserve"> yang </w:t>
+      </w:r>
+      <w:proofErr w:type="spellStart"/>
+      <w:r>
+        <w:rPr>
+          <w:rFonts w:ascii="Times New Roman" w:hAnsi="Times New Roman" w:cs="Times New Roman"/>
+          <w:sz w:val="24"/>
+          <w:szCs w:val="24"/>
+        </w:rPr>
+        <w:t>didalamnya</w:t>
+      </w:r>
+      <w:proofErr w:type="spellEnd"/>
+      <w:r>
+        <w:rPr>
+          <w:rFonts w:ascii="Times New Roman" w:hAnsi="Times New Roman" w:cs="Times New Roman"/>
+          <w:sz w:val="24"/>
+          <w:szCs w:val="24"/>
+        </w:rPr>
+        <w:t xml:space="preserve"> </w:t>
+      </w:r>
+      <w:proofErr w:type="spellStart"/>
+      <w:r>
+        <w:rPr>
+          <w:rFonts w:ascii="Times New Roman" w:hAnsi="Times New Roman" w:cs="Times New Roman"/>
+          <w:sz w:val="24"/>
+          <w:szCs w:val="24"/>
+        </w:rPr>
+        <w:t>diberi</w:t>
+      </w:r>
+      <w:proofErr w:type="spellEnd"/>
+      <w:r>
+        <w:rPr>
+          <w:rFonts w:ascii="Times New Roman" w:hAnsi="Times New Roman" w:cs="Times New Roman"/>
+          <w:sz w:val="24"/>
+          <w:szCs w:val="24"/>
+        </w:rPr>
+        <w:t xml:space="preserve"> </w:t>
+      </w:r>
+      <w:proofErr w:type="spellStart"/>
+      <w:r>
+        <w:rPr>
+          <w:rFonts w:ascii="Times New Roman" w:hAnsi="Times New Roman" w:cs="Times New Roman"/>
+          <w:sz w:val="24"/>
+          <w:szCs w:val="24"/>
+        </w:rPr>
+        <w:t>nama</w:t>
+      </w:r>
+      <w:proofErr w:type="spellEnd"/>
+      <w:r>
+        <w:rPr>
+          <w:rFonts w:ascii="Times New Roman" w:hAnsi="Times New Roman" w:cs="Times New Roman"/>
+          <w:sz w:val="24"/>
+          <w:szCs w:val="24"/>
+        </w:rPr>
+        <w:t xml:space="preserve"> </w:t>
+      </w:r>
+      <w:proofErr w:type="spellStart"/>
+      <w:r>
+        <w:rPr>
+          <w:rFonts w:ascii="Times New Roman" w:hAnsi="Times New Roman" w:cs="Times New Roman"/>
+          <w:sz w:val="24"/>
+          <w:szCs w:val="24"/>
+        </w:rPr>
+        <w:t>DashboardLayout</w:t>
+      </w:r>
+      <w:proofErr w:type="spellEnd"/>
     </w:p>
     <w:p>
       <w:pPr>
@@ -1383,14 +3415,142 @@
           <w:szCs w:val="24"/>
         </w:rPr>
       </w:pPr>
-      <w:r>
-        <w:rPr>
-          <w:rFonts w:ascii="Times New Roman" w:hAnsi="Times New Roman" w:cs="Times New Roman"/>
-          <w:sz w:val="24"/>
-          <w:szCs w:val="24"/>
-        </w:rPr>
-        <w:t>Berikut adalah kode di dalam folder Dashboard/storied/routes yang didalamnya diberi nama DashboardPage</w:t>
-      </w:r>
+      <w:proofErr w:type="spellStart"/>
+      <w:r>
+        <w:rPr>
+          <w:rFonts w:ascii="Times New Roman" w:hAnsi="Times New Roman" w:cs="Times New Roman"/>
+          <w:sz w:val="24"/>
+          <w:szCs w:val="24"/>
+        </w:rPr>
+        <w:t>Berikut</w:t>
+      </w:r>
+      <w:proofErr w:type="spellEnd"/>
+      <w:r>
+        <w:rPr>
+          <w:rFonts w:ascii="Times New Roman" w:hAnsi="Times New Roman" w:cs="Times New Roman"/>
+          <w:sz w:val="24"/>
+          <w:szCs w:val="24"/>
+        </w:rPr>
+        <w:t xml:space="preserve"> </w:t>
+      </w:r>
+      <w:proofErr w:type="spellStart"/>
+      <w:r>
+        <w:rPr>
+          <w:rFonts w:ascii="Times New Roman" w:hAnsi="Times New Roman" w:cs="Times New Roman"/>
+          <w:sz w:val="24"/>
+          <w:szCs w:val="24"/>
+        </w:rPr>
+        <w:t>adalah</w:t>
+      </w:r>
+      <w:proofErr w:type="spellEnd"/>
+      <w:r>
+        <w:rPr>
+          <w:rFonts w:ascii="Times New Roman" w:hAnsi="Times New Roman" w:cs="Times New Roman"/>
+          <w:sz w:val="24"/>
+          <w:szCs w:val="24"/>
+        </w:rPr>
+        <w:t xml:space="preserve"> </w:t>
+      </w:r>
+      <w:proofErr w:type="spellStart"/>
+      <w:r>
+        <w:rPr>
+          <w:rFonts w:ascii="Times New Roman" w:hAnsi="Times New Roman" w:cs="Times New Roman"/>
+          <w:sz w:val="24"/>
+          <w:szCs w:val="24"/>
+        </w:rPr>
+        <w:t>kode</w:t>
+      </w:r>
+      <w:proofErr w:type="spellEnd"/>
+      <w:r>
+        <w:rPr>
+          <w:rFonts w:ascii="Times New Roman" w:hAnsi="Times New Roman" w:cs="Times New Roman"/>
+          <w:sz w:val="24"/>
+          <w:szCs w:val="24"/>
+        </w:rPr>
+        <w:t xml:space="preserve"> di </w:t>
+      </w:r>
+      <w:proofErr w:type="spellStart"/>
+      <w:r>
+        <w:rPr>
+          <w:rFonts w:ascii="Times New Roman" w:hAnsi="Times New Roman" w:cs="Times New Roman"/>
+          <w:sz w:val="24"/>
+          <w:szCs w:val="24"/>
+        </w:rPr>
+        <w:t>dalam</w:t>
+      </w:r>
+      <w:proofErr w:type="spellEnd"/>
+      <w:r>
+        <w:rPr>
+          <w:rFonts w:ascii="Times New Roman" w:hAnsi="Times New Roman" w:cs="Times New Roman"/>
+          <w:sz w:val="24"/>
+          <w:szCs w:val="24"/>
+        </w:rPr>
+        <w:t xml:space="preserve"> folder Dashboard/storied/routes yang </w:t>
+      </w:r>
+      <w:proofErr w:type="spellStart"/>
+      <w:r>
+        <w:rPr>
+          <w:rFonts w:ascii="Times New Roman" w:hAnsi="Times New Roman" w:cs="Times New Roman"/>
+          <w:sz w:val="24"/>
+          <w:szCs w:val="24"/>
+        </w:rPr>
+        <w:t>didalamnya</w:t>
+      </w:r>
+      <w:proofErr w:type="spellEnd"/>
+      <w:r>
+        <w:rPr>
+          <w:rFonts w:ascii="Times New Roman" w:hAnsi="Times New Roman" w:cs="Times New Roman"/>
+          <w:sz w:val="24"/>
+          <w:szCs w:val="24"/>
+        </w:rPr>
+        <w:t xml:space="preserve"> </w:t>
+      </w:r>
+      <w:proofErr w:type="spellStart"/>
+      <w:r>
+        <w:rPr>
+          <w:rFonts w:ascii="Times New Roman" w:hAnsi="Times New Roman" w:cs="Times New Roman"/>
+          <w:sz w:val="24"/>
+          <w:szCs w:val="24"/>
+        </w:rPr>
+        <w:t>diberi</w:t>
+      </w:r>
+      <w:proofErr w:type="spellEnd"/>
+      <w:r>
+        <w:rPr>
+          <w:rFonts w:ascii="Times New Roman" w:hAnsi="Times New Roman" w:cs="Times New Roman"/>
+          <w:sz w:val="24"/>
+          <w:szCs w:val="24"/>
+        </w:rPr>
+        <w:t xml:space="preserve"> </w:t>
+      </w:r>
+      <w:proofErr w:type="spellStart"/>
+      <w:r>
+        <w:rPr>
+          <w:rFonts w:ascii="Times New Roman" w:hAnsi="Times New Roman" w:cs="Times New Roman"/>
+          <w:sz w:val="24"/>
+          <w:szCs w:val="24"/>
+        </w:rPr>
+        <w:t>nama</w:t>
+      </w:r>
+      <w:proofErr w:type="spellEnd"/>
+      <w:r>
+        <w:rPr>
+          <w:rFonts w:ascii="Times New Roman" w:hAnsi="Times New Roman" w:cs="Times New Roman"/>
+          <w:sz w:val="24"/>
+          <w:szCs w:val="24"/>
+        </w:rPr>
+        <w:t xml:space="preserve"> </w:t>
+      </w:r>
+      <w:proofErr w:type="spellStart"/>
+      <w:r>
+        <w:rPr>
+          <w:rFonts w:ascii="Times New Roman" w:hAnsi="Times New Roman" w:cs="Times New Roman"/>
+          <w:sz w:val="24"/>
+          <w:szCs w:val="24"/>
+        </w:rPr>
+        <w:t>DashboardPage</w:t>
+      </w:r>
+      <w:proofErr w:type="spellEnd"/>
     </w:p>
     <w:p>
       <w:pPr>
@@ -1453,14 +3613,142 @@
           <w:szCs w:val="24"/>
         </w:rPr>
       </w:pPr>
-      <w:r>
-        <w:rPr>
-          <w:rFonts w:ascii="Times New Roman" w:hAnsi="Times New Roman" w:cs="Times New Roman"/>
-          <w:sz w:val="24"/>
-          <w:szCs w:val="24"/>
-        </w:rPr>
-        <w:t>Berikut adalah kode di dalam folder root yang didalamnya diberi nama SetupLayout</w:t>
-      </w:r>
+      <w:proofErr w:type="spellStart"/>
+      <w:r>
+        <w:rPr>
+          <w:rFonts w:ascii="Times New Roman" w:hAnsi="Times New Roman" w:cs="Times New Roman"/>
+          <w:sz w:val="24"/>
+          <w:szCs w:val="24"/>
+        </w:rPr>
+        <w:t>Berikut</w:t>
+      </w:r>
+      <w:proofErr w:type="spellEnd"/>
+      <w:r>
+        <w:rPr>
+          <w:rFonts w:ascii="Times New Roman" w:hAnsi="Times New Roman" w:cs="Times New Roman"/>
+          <w:sz w:val="24"/>
+          <w:szCs w:val="24"/>
+        </w:rPr>
+        <w:t xml:space="preserve"> </w:t>
+      </w:r>
+      <w:proofErr w:type="spellStart"/>
+      <w:r>
+        <w:rPr>
+          <w:rFonts w:ascii="Times New Roman" w:hAnsi="Times New Roman" w:cs="Times New Roman"/>
+          <w:sz w:val="24"/>
+          <w:szCs w:val="24"/>
+        </w:rPr>
+        <w:t>adalah</w:t>
+      </w:r>
+      <w:proofErr w:type="spellEnd"/>
+      <w:r>
+        <w:rPr>
+          <w:rFonts w:ascii="Times New Roman" w:hAnsi="Times New Roman" w:cs="Times New Roman"/>
+          <w:sz w:val="24"/>
+          <w:szCs w:val="24"/>
+        </w:rPr>
+        <w:t xml:space="preserve"> </w:t>
+      </w:r>
+      <w:proofErr w:type="spellStart"/>
+      <w:r>
+        <w:rPr>
+          <w:rFonts w:ascii="Times New Roman" w:hAnsi="Times New Roman" w:cs="Times New Roman"/>
+          <w:sz w:val="24"/>
+          <w:szCs w:val="24"/>
+        </w:rPr>
+        <w:t>kode</w:t>
+      </w:r>
+      <w:proofErr w:type="spellEnd"/>
+      <w:r>
+        <w:rPr>
+          <w:rFonts w:ascii="Times New Roman" w:hAnsi="Times New Roman" w:cs="Times New Roman"/>
+          <w:sz w:val="24"/>
+          <w:szCs w:val="24"/>
+        </w:rPr>
+        <w:t xml:space="preserve"> di </w:t>
+      </w:r>
+      <w:proofErr w:type="spellStart"/>
+      <w:r>
+        <w:rPr>
+          <w:rFonts w:ascii="Times New Roman" w:hAnsi="Times New Roman" w:cs="Times New Roman"/>
+          <w:sz w:val="24"/>
+          <w:szCs w:val="24"/>
+        </w:rPr>
+        <w:t>dalam</w:t>
+      </w:r>
+      <w:proofErr w:type="spellEnd"/>
+      <w:r>
+        <w:rPr>
+          <w:rFonts w:ascii="Times New Roman" w:hAnsi="Times New Roman" w:cs="Times New Roman"/>
+          <w:sz w:val="24"/>
+          <w:szCs w:val="24"/>
+        </w:rPr>
+        <w:t xml:space="preserve"> folder root yang </w:t>
+      </w:r>
+      <w:proofErr w:type="spellStart"/>
+      <w:r>
+        <w:rPr>
+          <w:rFonts w:ascii="Times New Roman" w:hAnsi="Times New Roman" w:cs="Times New Roman"/>
+          <w:sz w:val="24"/>
+          <w:szCs w:val="24"/>
+        </w:rPr>
+        <w:t>didalamnya</w:t>
+      </w:r>
+      <w:proofErr w:type="spellEnd"/>
+      <w:r>
+        <w:rPr>
+          <w:rFonts w:ascii="Times New Roman" w:hAnsi="Times New Roman" w:cs="Times New Roman"/>
+          <w:sz w:val="24"/>
+          <w:szCs w:val="24"/>
+        </w:rPr>
+        <w:t xml:space="preserve"> </w:t>
+      </w:r>
+      <w:proofErr w:type="spellStart"/>
+      <w:r>
+        <w:rPr>
+          <w:rFonts w:ascii="Times New Roman" w:hAnsi="Times New Roman" w:cs="Times New Roman"/>
+          <w:sz w:val="24"/>
+          <w:szCs w:val="24"/>
+        </w:rPr>
+        <w:t>diberi</w:t>
+      </w:r>
+      <w:proofErr w:type="spellEnd"/>
+      <w:r>
+        <w:rPr>
+          <w:rFonts w:ascii="Times New Roman" w:hAnsi="Times New Roman" w:cs="Times New Roman"/>
+          <w:sz w:val="24"/>
+          <w:szCs w:val="24"/>
+        </w:rPr>
+        <w:t xml:space="preserve"> </w:t>
+      </w:r>
+      <w:proofErr w:type="spellStart"/>
+      <w:r>
+        <w:rPr>
+          <w:rFonts w:ascii="Times New Roman" w:hAnsi="Times New Roman" w:cs="Times New Roman"/>
+          <w:sz w:val="24"/>
+          <w:szCs w:val="24"/>
+        </w:rPr>
+        <w:t>nama</w:t>
+      </w:r>
+      <w:proofErr w:type="spellEnd"/>
+      <w:r>
+        <w:rPr>
+          <w:rFonts w:ascii="Times New Roman" w:hAnsi="Times New Roman" w:cs="Times New Roman"/>
+          <w:sz w:val="24"/>
+          <w:szCs w:val="24"/>
+        </w:rPr>
+        <w:t xml:space="preserve"> </w:t>
+      </w:r>
+      <w:proofErr w:type="spellStart"/>
+      <w:r>
+        <w:rPr>
+          <w:rFonts w:ascii="Times New Roman" w:hAnsi="Times New Roman" w:cs="Times New Roman"/>
+          <w:sz w:val="24"/>
+          <w:szCs w:val="24"/>
+        </w:rPr>
+        <w:t>SetupLayout</w:t>
+      </w:r>
+      <w:proofErr w:type="spellEnd"/>
     </w:p>
     <w:p>
       <w:pPr>
@@ -1492,6 +3780,7 @@
           <w:szCs w:val="24"/>
         </w:rPr>
       </w:pPr>
+      <w:proofErr w:type="spellStart"/>
       <w:r>
         <w:rPr>
           <w:rFonts w:ascii="Times New Roman" w:hAnsi="Times New Roman" w:cs="Times New Roman"/>
@@ -1499,8 +3788,63 @@
           <w:szCs w:val="24"/>
         </w:rPr>
         <w:lastRenderedPageBreak/>
-        <w:t>Memperbaiki layout pada dashboard layout dan setup layout agar memunculkan tampilan halamannya</w:t>
-      </w:r>
+        <w:t>Memperbaiki</w:t>
+      </w:r>
+      <w:proofErr w:type="spellEnd"/>
+      <w:r>
+        <w:rPr>
+          <w:rFonts w:ascii="Times New Roman" w:hAnsi="Times New Roman" w:cs="Times New Roman"/>
+          <w:sz w:val="24"/>
+          <w:szCs w:val="24"/>
+        </w:rPr>
+        <w:t xml:space="preserve"> layout pada dashboard layout dan setup layout agar </w:t>
+      </w:r>
+      <w:proofErr w:type="spellStart"/>
+      <w:r>
+        <w:rPr>
+          <w:rFonts w:ascii="Times New Roman" w:hAnsi="Times New Roman" w:cs="Times New Roman"/>
+          <w:sz w:val="24"/>
+          <w:szCs w:val="24"/>
+        </w:rPr>
+        <w:t>memunculkan</w:t>
+      </w:r>
+      <w:proofErr w:type="spellEnd"/>
+      <w:r>
+        <w:rPr>
+          <w:rFonts w:ascii="Times New Roman" w:hAnsi="Times New Roman" w:cs="Times New Roman"/>
+          <w:sz w:val="24"/>
+          <w:szCs w:val="24"/>
+        </w:rPr>
+        <w:t xml:space="preserve"> </w:t>
+      </w:r>
+      <w:proofErr w:type="spellStart"/>
+      <w:r>
+        <w:rPr>
+          <w:rFonts w:ascii="Times New Roman" w:hAnsi="Times New Roman" w:cs="Times New Roman"/>
+          <w:sz w:val="24"/>
+          <w:szCs w:val="24"/>
+        </w:rPr>
+        <w:t>tampilan</w:t>
+      </w:r>
+      <w:proofErr w:type="spellEnd"/>
+      <w:r>
+        <w:rPr>
+          <w:rFonts w:ascii="Times New Roman" w:hAnsi="Times New Roman" w:cs="Times New Roman"/>
+          <w:sz w:val="24"/>
+          <w:szCs w:val="24"/>
+        </w:rPr>
+        <w:t xml:space="preserve"> </w:t>
+      </w:r>
+      <w:proofErr w:type="spellStart"/>
+      <w:r>
+        <w:rPr>
+          <w:rFonts w:ascii="Times New Roman" w:hAnsi="Times New Roman" w:cs="Times New Roman"/>
+          <w:sz w:val="24"/>
+          <w:szCs w:val="24"/>
+        </w:rPr>
+        <w:t>halamannya</w:t>
+      </w:r>
+      <w:proofErr w:type="spellEnd"/>
     </w:p>
     <w:p>
       <w:pPr>
@@ -1563,13 +3907,59 @@
           <w:szCs w:val="24"/>
         </w:rPr>
       </w:pPr>
-      <w:r>
-        <w:rPr>
-          <w:rFonts w:ascii="Times New Roman" w:hAnsi="Times New Roman" w:cs="Times New Roman"/>
-          <w:sz w:val="24"/>
-          <w:szCs w:val="24"/>
-        </w:rPr>
-        <w:t>berikut adalah tampilan dashboard layout</w:t>
+      <w:proofErr w:type="spellStart"/>
+      <w:r>
+        <w:rPr>
+          <w:rFonts w:ascii="Times New Roman" w:hAnsi="Times New Roman" w:cs="Times New Roman"/>
+          <w:sz w:val="24"/>
+          <w:szCs w:val="24"/>
+        </w:rPr>
+        <w:t>berikut</w:t>
+      </w:r>
+      <w:proofErr w:type="spellEnd"/>
+      <w:r>
+        <w:rPr>
+          <w:rFonts w:ascii="Times New Roman" w:hAnsi="Times New Roman" w:cs="Times New Roman"/>
+          <w:sz w:val="24"/>
+          <w:szCs w:val="24"/>
+        </w:rPr>
+        <w:t xml:space="preserve"> </w:t>
+      </w:r>
+      <w:proofErr w:type="spellStart"/>
+      <w:r>
+        <w:rPr>
+          <w:rFonts w:ascii="Times New Roman" w:hAnsi="Times New Roman" w:cs="Times New Roman"/>
+          <w:sz w:val="24"/>
+          <w:szCs w:val="24"/>
+        </w:rPr>
+        <w:t>adalah</w:t>
+      </w:r>
+      <w:proofErr w:type="spellEnd"/>
+      <w:r>
+        <w:rPr>
+          <w:rFonts w:ascii="Times New Roman" w:hAnsi="Times New Roman" w:cs="Times New Roman"/>
+          <w:sz w:val="24"/>
+          <w:szCs w:val="24"/>
+        </w:rPr>
+        <w:t xml:space="preserve"> </w:t>
+      </w:r>
+      <w:proofErr w:type="spellStart"/>
+      <w:r>
+        <w:rPr>
+          <w:rFonts w:ascii="Times New Roman" w:hAnsi="Times New Roman" w:cs="Times New Roman"/>
+          <w:sz w:val="24"/>
+          <w:szCs w:val="24"/>
+        </w:rPr>
+        <w:t>tampilan</w:t>
+      </w:r>
+      <w:proofErr w:type="spellEnd"/>
+      <w:r>
+        <w:rPr>
+          <w:rFonts w:ascii="Times New Roman" w:hAnsi="Times New Roman" w:cs="Times New Roman"/>
+          <w:sz w:val="24"/>
+          <w:szCs w:val="24"/>
+        </w:rPr>
+        <w:t xml:space="preserve"> dashboard layout</w:t>
       </w:r>
     </w:p>
     <w:p>
@@ -1633,13 +4023,95 @@
           <w:szCs w:val="24"/>
         </w:rPr>
       </w:pPr>
-      <w:r>
-        <w:rPr>
-          <w:rFonts w:ascii="Times New Roman" w:hAnsi="Times New Roman" w:cs="Times New Roman"/>
-          <w:sz w:val="24"/>
-          <w:szCs w:val="24"/>
-        </w:rPr>
-        <w:t>Berikut kode yang sudah diperbaiki pada baris 12 dan baris 2 di dalam dashboard layout</w:t>
+      <w:proofErr w:type="spellStart"/>
+      <w:r>
+        <w:rPr>
+          <w:rFonts w:ascii="Times New Roman" w:hAnsi="Times New Roman" w:cs="Times New Roman"/>
+          <w:sz w:val="24"/>
+          <w:szCs w:val="24"/>
+        </w:rPr>
+        <w:t>Berikut</w:t>
+      </w:r>
+      <w:proofErr w:type="spellEnd"/>
+      <w:r>
+        <w:rPr>
+          <w:rFonts w:ascii="Times New Roman" w:hAnsi="Times New Roman" w:cs="Times New Roman"/>
+          <w:sz w:val="24"/>
+          <w:szCs w:val="24"/>
+        </w:rPr>
+        <w:t xml:space="preserve"> </w:t>
+      </w:r>
+      <w:proofErr w:type="spellStart"/>
+      <w:r>
+        <w:rPr>
+          <w:rFonts w:ascii="Times New Roman" w:hAnsi="Times New Roman" w:cs="Times New Roman"/>
+          <w:sz w:val="24"/>
+          <w:szCs w:val="24"/>
+        </w:rPr>
+        <w:t>kode</w:t>
+      </w:r>
+      <w:proofErr w:type="spellEnd"/>
+      <w:r>
+        <w:rPr>
+          <w:rFonts w:ascii="Times New Roman" w:hAnsi="Times New Roman" w:cs="Times New Roman"/>
+          <w:sz w:val="24"/>
+          <w:szCs w:val="24"/>
+        </w:rPr>
+        <w:t xml:space="preserve"> yang </w:t>
+      </w:r>
+      <w:proofErr w:type="spellStart"/>
+      <w:r>
+        <w:rPr>
+          <w:rFonts w:ascii="Times New Roman" w:hAnsi="Times New Roman" w:cs="Times New Roman"/>
+          <w:sz w:val="24"/>
+          <w:szCs w:val="24"/>
+        </w:rPr>
+        <w:t>sudah</w:t>
+      </w:r>
+      <w:proofErr w:type="spellEnd"/>
+      <w:r>
+        <w:rPr>
+          <w:rFonts w:ascii="Times New Roman" w:hAnsi="Times New Roman" w:cs="Times New Roman"/>
+          <w:sz w:val="24"/>
+          <w:szCs w:val="24"/>
+        </w:rPr>
+        <w:t xml:space="preserve"> </w:t>
+      </w:r>
+      <w:proofErr w:type="spellStart"/>
+      <w:r>
+        <w:rPr>
+          <w:rFonts w:ascii="Times New Roman" w:hAnsi="Times New Roman" w:cs="Times New Roman"/>
+          <w:sz w:val="24"/>
+          <w:szCs w:val="24"/>
+        </w:rPr>
+        <w:t>diperbaiki</w:t>
+      </w:r>
+      <w:proofErr w:type="spellEnd"/>
+      <w:r>
+        <w:rPr>
+          <w:rFonts w:ascii="Times New Roman" w:hAnsi="Times New Roman" w:cs="Times New Roman"/>
+          <w:sz w:val="24"/>
+          <w:szCs w:val="24"/>
+        </w:rPr>
+        <w:t xml:space="preserve"> pada baris 12 dan baris 2 di </w:t>
+      </w:r>
+      <w:proofErr w:type="spellStart"/>
+      <w:r>
+        <w:rPr>
+          <w:rFonts w:ascii="Times New Roman" w:hAnsi="Times New Roman" w:cs="Times New Roman"/>
+          <w:sz w:val="24"/>
+          <w:szCs w:val="24"/>
+        </w:rPr>
+        <w:t>dalam</w:t>
+      </w:r>
+      <w:proofErr w:type="spellEnd"/>
+      <w:r>
+        <w:rPr>
+          <w:rFonts w:ascii="Times New Roman" w:hAnsi="Times New Roman" w:cs="Times New Roman"/>
+          <w:sz w:val="24"/>
+          <w:szCs w:val="24"/>
+        </w:rPr>
+        <w:t xml:space="preserve"> dashboard layout</w:t>
       </w:r>
     </w:p>
     <w:p>
@@ -1703,13 +4175,95 @@
           <w:szCs w:val="24"/>
         </w:rPr>
       </w:pPr>
-      <w:r>
-        <w:rPr>
-          <w:rFonts w:ascii="Times New Roman" w:hAnsi="Times New Roman" w:cs="Times New Roman"/>
-          <w:sz w:val="24"/>
-          <w:szCs w:val="24"/>
-        </w:rPr>
-        <w:t>Berikut kode yang sudah diperbaiki pada baris 12 dan baris 2 di dalam setup layout</w:t>
+      <w:proofErr w:type="spellStart"/>
+      <w:r>
+        <w:rPr>
+          <w:rFonts w:ascii="Times New Roman" w:hAnsi="Times New Roman" w:cs="Times New Roman"/>
+          <w:sz w:val="24"/>
+          <w:szCs w:val="24"/>
+        </w:rPr>
+        <w:t>Berikut</w:t>
+      </w:r>
+      <w:proofErr w:type="spellEnd"/>
+      <w:r>
+        <w:rPr>
+          <w:rFonts w:ascii="Times New Roman" w:hAnsi="Times New Roman" w:cs="Times New Roman"/>
+          <w:sz w:val="24"/>
+          <w:szCs w:val="24"/>
+        </w:rPr>
+        <w:t xml:space="preserve"> </w:t>
+      </w:r>
+      <w:proofErr w:type="spellStart"/>
+      <w:r>
+        <w:rPr>
+          <w:rFonts w:ascii="Times New Roman" w:hAnsi="Times New Roman" w:cs="Times New Roman"/>
+          <w:sz w:val="24"/>
+          <w:szCs w:val="24"/>
+        </w:rPr>
+        <w:t>kode</w:t>
+      </w:r>
+      <w:proofErr w:type="spellEnd"/>
+      <w:r>
+        <w:rPr>
+          <w:rFonts w:ascii="Times New Roman" w:hAnsi="Times New Roman" w:cs="Times New Roman"/>
+          <w:sz w:val="24"/>
+          <w:szCs w:val="24"/>
+        </w:rPr>
+        <w:t xml:space="preserve"> yang </w:t>
+      </w:r>
+      <w:proofErr w:type="spellStart"/>
+      <w:r>
+        <w:rPr>
+          <w:rFonts w:ascii="Times New Roman" w:hAnsi="Times New Roman" w:cs="Times New Roman"/>
+          <w:sz w:val="24"/>
+          <w:szCs w:val="24"/>
+        </w:rPr>
+        <w:t>sudah</w:t>
+      </w:r>
+      <w:proofErr w:type="spellEnd"/>
+      <w:r>
+        <w:rPr>
+          <w:rFonts w:ascii="Times New Roman" w:hAnsi="Times New Roman" w:cs="Times New Roman"/>
+          <w:sz w:val="24"/>
+          <w:szCs w:val="24"/>
+        </w:rPr>
+        <w:t xml:space="preserve"> </w:t>
+      </w:r>
+      <w:proofErr w:type="spellStart"/>
+      <w:r>
+        <w:rPr>
+          <w:rFonts w:ascii="Times New Roman" w:hAnsi="Times New Roman" w:cs="Times New Roman"/>
+          <w:sz w:val="24"/>
+          <w:szCs w:val="24"/>
+        </w:rPr>
+        <w:t>diperbaiki</w:t>
+      </w:r>
+      <w:proofErr w:type="spellEnd"/>
+      <w:r>
+        <w:rPr>
+          <w:rFonts w:ascii="Times New Roman" w:hAnsi="Times New Roman" w:cs="Times New Roman"/>
+          <w:sz w:val="24"/>
+          <w:szCs w:val="24"/>
+        </w:rPr>
+        <w:t xml:space="preserve"> pada baris 12 dan baris 2 di </w:t>
+      </w:r>
+      <w:proofErr w:type="spellStart"/>
+      <w:r>
+        <w:rPr>
+          <w:rFonts w:ascii="Times New Roman" w:hAnsi="Times New Roman" w:cs="Times New Roman"/>
+          <w:sz w:val="24"/>
+          <w:szCs w:val="24"/>
+        </w:rPr>
+        <w:t>dalam</w:t>
+      </w:r>
+      <w:proofErr w:type="spellEnd"/>
+      <w:r>
+        <w:rPr>
+          <w:rFonts w:ascii="Times New Roman" w:hAnsi="Times New Roman" w:cs="Times New Roman"/>
+          <w:sz w:val="24"/>
+          <w:szCs w:val="24"/>
+        </w:rPr>
+        <w:t xml:space="preserve"> setup layout</w:t>
       </w:r>
     </w:p>
     <w:p>
@@ -1742,6 +4296,7 @@
           <w:szCs w:val="24"/>
         </w:rPr>
       </w:pPr>
+      <w:proofErr w:type="spellStart"/>
       <w:r>
         <w:rPr>
           <w:rFonts w:ascii="Times New Roman" w:hAnsi="Times New Roman" w:cs="Times New Roman"/>
@@ -1749,7 +4304,124 @@
           <w:szCs w:val="24"/>
         </w:rPr>
         <w:lastRenderedPageBreak/>
-        <w:t>Memperbaiki bar navigasi agar bisa menampilkan toko yang sudah di buat dan bisa membuat toko</w:t>
+        <w:t>Memperbaiki</w:t>
+      </w:r>
+      <w:proofErr w:type="spellEnd"/>
+      <w:r>
+        <w:rPr>
+          <w:rFonts w:ascii="Times New Roman" w:hAnsi="Times New Roman" w:cs="Times New Roman"/>
+          <w:sz w:val="24"/>
+          <w:szCs w:val="24"/>
+        </w:rPr>
+        <w:t xml:space="preserve"> bar </w:t>
+      </w:r>
+      <w:proofErr w:type="spellStart"/>
+      <w:r>
+        <w:rPr>
+          <w:rFonts w:ascii="Times New Roman" w:hAnsi="Times New Roman" w:cs="Times New Roman"/>
+          <w:sz w:val="24"/>
+          <w:szCs w:val="24"/>
+        </w:rPr>
+        <w:t>navigasi</w:t>
+      </w:r>
+      <w:proofErr w:type="spellEnd"/>
+      <w:r>
+        <w:rPr>
+          <w:rFonts w:ascii="Times New Roman" w:hAnsi="Times New Roman" w:cs="Times New Roman"/>
+          <w:sz w:val="24"/>
+          <w:szCs w:val="24"/>
+        </w:rPr>
+        <w:t xml:space="preserve"> agar </w:t>
+      </w:r>
+      <w:proofErr w:type="spellStart"/>
+      <w:r>
+        <w:rPr>
+          <w:rFonts w:ascii="Times New Roman" w:hAnsi="Times New Roman" w:cs="Times New Roman"/>
+          <w:sz w:val="24"/>
+          <w:szCs w:val="24"/>
+        </w:rPr>
+        <w:t>bisa</w:t>
+      </w:r>
+      <w:proofErr w:type="spellEnd"/>
+      <w:r>
+        <w:rPr>
+          <w:rFonts w:ascii="Times New Roman" w:hAnsi="Times New Roman" w:cs="Times New Roman"/>
+          <w:sz w:val="24"/>
+          <w:szCs w:val="24"/>
+        </w:rPr>
+        <w:t xml:space="preserve"> </w:t>
+      </w:r>
+      <w:proofErr w:type="spellStart"/>
+      <w:r>
+        <w:rPr>
+          <w:rFonts w:ascii="Times New Roman" w:hAnsi="Times New Roman" w:cs="Times New Roman"/>
+          <w:sz w:val="24"/>
+          <w:szCs w:val="24"/>
+        </w:rPr>
+        <w:t>menampilkan</w:t>
+      </w:r>
+      <w:proofErr w:type="spellEnd"/>
+      <w:r>
+        <w:rPr>
+          <w:rFonts w:ascii="Times New Roman" w:hAnsi="Times New Roman" w:cs="Times New Roman"/>
+          <w:sz w:val="24"/>
+          <w:szCs w:val="24"/>
+        </w:rPr>
+        <w:t xml:space="preserve"> toko yang </w:t>
+      </w:r>
+      <w:proofErr w:type="spellStart"/>
+      <w:r>
+        <w:rPr>
+          <w:rFonts w:ascii="Times New Roman" w:hAnsi="Times New Roman" w:cs="Times New Roman"/>
+          <w:sz w:val="24"/>
+          <w:szCs w:val="24"/>
+        </w:rPr>
+        <w:t>sudah</w:t>
+      </w:r>
+      <w:proofErr w:type="spellEnd"/>
+      <w:r>
+        <w:rPr>
+          <w:rFonts w:ascii="Times New Roman" w:hAnsi="Times New Roman" w:cs="Times New Roman"/>
+          <w:sz w:val="24"/>
+          <w:szCs w:val="24"/>
+        </w:rPr>
+        <w:t xml:space="preserve"> di buat dan </w:t>
+      </w:r>
+      <w:proofErr w:type="spellStart"/>
+      <w:r>
+        <w:rPr>
+          <w:rFonts w:ascii="Times New Roman" w:hAnsi="Times New Roman" w:cs="Times New Roman"/>
+          <w:sz w:val="24"/>
+          <w:szCs w:val="24"/>
+        </w:rPr>
+        <w:t>bisa</w:t>
+      </w:r>
+      <w:proofErr w:type="spellEnd"/>
+      <w:r>
+        <w:rPr>
+          <w:rFonts w:ascii="Times New Roman" w:hAnsi="Times New Roman" w:cs="Times New Roman"/>
+          <w:sz w:val="24"/>
+          <w:szCs w:val="24"/>
+        </w:rPr>
+        <w:t xml:space="preserve"> </w:t>
+      </w:r>
+      <w:proofErr w:type="spellStart"/>
+      <w:r>
+        <w:rPr>
+          <w:rFonts w:ascii="Times New Roman" w:hAnsi="Times New Roman" w:cs="Times New Roman"/>
+          <w:sz w:val="24"/>
+          <w:szCs w:val="24"/>
+        </w:rPr>
+        <w:t>membuat</w:t>
+      </w:r>
+      <w:proofErr w:type="spellEnd"/>
+      <w:r>
+        <w:rPr>
+          <w:rFonts w:ascii="Times New Roman" w:hAnsi="Times New Roman" w:cs="Times New Roman"/>
+          <w:sz w:val="24"/>
+          <w:szCs w:val="24"/>
+        </w:rPr>
+        <w:t xml:space="preserve"> toko</w:t>
       </w:r>
     </w:p>
     <w:p>
@@ -1764,6 +4436,7 @@
       <w:r>
         <w:rPr>
           <w:rFonts w:ascii="Times New Roman" w:hAnsi="Times New Roman" w:cs="Times New Roman"/>
+          <w:noProof/>
           <w:sz w:val="24"/>
           <w:szCs w:val="24"/>
         </w:rPr>
@@ -1812,14 +4485,214 @@
           <w:szCs w:val="24"/>
         </w:rPr>
       </w:pPr>
-      <w:r>
-        <w:rPr>
-          <w:rFonts w:ascii="Times New Roman" w:hAnsi="Times New Roman" w:cs="Times New Roman"/>
-          <w:sz w:val="24"/>
-          <w:szCs w:val="24"/>
-        </w:rPr>
-        <w:t>Berikut fungsi kode yang diperbaiki dan digunakan untuk menampilkan toko yang sudah dibuat dan bisa membuat toko di bar navigasi</w:t>
-      </w:r>
+      <w:proofErr w:type="spellStart"/>
+      <w:r>
+        <w:rPr>
+          <w:rFonts w:ascii="Times New Roman" w:hAnsi="Times New Roman" w:cs="Times New Roman"/>
+          <w:sz w:val="24"/>
+          <w:szCs w:val="24"/>
+        </w:rPr>
+        <w:t>Berikut</w:t>
+      </w:r>
+      <w:proofErr w:type="spellEnd"/>
+      <w:r>
+        <w:rPr>
+          <w:rFonts w:ascii="Times New Roman" w:hAnsi="Times New Roman" w:cs="Times New Roman"/>
+          <w:sz w:val="24"/>
+          <w:szCs w:val="24"/>
+        </w:rPr>
+        <w:t xml:space="preserve"> </w:t>
+      </w:r>
+      <w:proofErr w:type="spellStart"/>
+      <w:r>
+        <w:rPr>
+          <w:rFonts w:ascii="Times New Roman" w:hAnsi="Times New Roman" w:cs="Times New Roman"/>
+          <w:sz w:val="24"/>
+          <w:szCs w:val="24"/>
+        </w:rPr>
+        <w:t>fungsi</w:t>
+      </w:r>
+      <w:proofErr w:type="spellEnd"/>
+      <w:r>
+        <w:rPr>
+          <w:rFonts w:ascii="Times New Roman" w:hAnsi="Times New Roman" w:cs="Times New Roman"/>
+          <w:sz w:val="24"/>
+          <w:szCs w:val="24"/>
+        </w:rPr>
+        <w:t xml:space="preserve"> </w:t>
+      </w:r>
+      <w:proofErr w:type="spellStart"/>
+      <w:r>
+        <w:rPr>
+          <w:rFonts w:ascii="Times New Roman" w:hAnsi="Times New Roman" w:cs="Times New Roman"/>
+          <w:sz w:val="24"/>
+          <w:szCs w:val="24"/>
+        </w:rPr>
+        <w:t>kode</w:t>
+      </w:r>
+      <w:proofErr w:type="spellEnd"/>
+      <w:r>
+        <w:rPr>
+          <w:rFonts w:ascii="Times New Roman" w:hAnsi="Times New Roman" w:cs="Times New Roman"/>
+          <w:sz w:val="24"/>
+          <w:szCs w:val="24"/>
+        </w:rPr>
+        <w:t xml:space="preserve"> yang </w:t>
+      </w:r>
+      <w:proofErr w:type="spellStart"/>
+      <w:r>
+        <w:rPr>
+          <w:rFonts w:ascii="Times New Roman" w:hAnsi="Times New Roman" w:cs="Times New Roman"/>
+          <w:sz w:val="24"/>
+          <w:szCs w:val="24"/>
+        </w:rPr>
+        <w:t>diperbaiki</w:t>
+      </w:r>
+      <w:proofErr w:type="spellEnd"/>
+      <w:r>
+        <w:rPr>
+          <w:rFonts w:ascii="Times New Roman" w:hAnsi="Times New Roman" w:cs="Times New Roman"/>
+          <w:sz w:val="24"/>
+          <w:szCs w:val="24"/>
+        </w:rPr>
+        <w:t xml:space="preserve"> dan </w:t>
+      </w:r>
+      <w:proofErr w:type="spellStart"/>
+      <w:r>
+        <w:rPr>
+          <w:rFonts w:ascii="Times New Roman" w:hAnsi="Times New Roman" w:cs="Times New Roman"/>
+          <w:sz w:val="24"/>
+          <w:szCs w:val="24"/>
+        </w:rPr>
+        <w:t>digunakan</w:t>
+      </w:r>
+      <w:proofErr w:type="spellEnd"/>
+      <w:r>
+        <w:rPr>
+          <w:rFonts w:ascii="Times New Roman" w:hAnsi="Times New Roman" w:cs="Times New Roman"/>
+          <w:sz w:val="24"/>
+          <w:szCs w:val="24"/>
+        </w:rPr>
+        <w:t xml:space="preserve"> </w:t>
+      </w:r>
+      <w:proofErr w:type="spellStart"/>
+      <w:r>
+        <w:rPr>
+          <w:rFonts w:ascii="Times New Roman" w:hAnsi="Times New Roman" w:cs="Times New Roman"/>
+          <w:sz w:val="24"/>
+          <w:szCs w:val="24"/>
+        </w:rPr>
+        <w:t>untuk</w:t>
+      </w:r>
+      <w:proofErr w:type="spellEnd"/>
+      <w:r>
+        <w:rPr>
+          <w:rFonts w:ascii="Times New Roman" w:hAnsi="Times New Roman" w:cs="Times New Roman"/>
+          <w:sz w:val="24"/>
+          <w:szCs w:val="24"/>
+        </w:rPr>
+        <w:t xml:space="preserve"> </w:t>
+      </w:r>
+      <w:proofErr w:type="spellStart"/>
+      <w:r>
+        <w:rPr>
+          <w:rFonts w:ascii="Times New Roman" w:hAnsi="Times New Roman" w:cs="Times New Roman"/>
+          <w:sz w:val="24"/>
+          <w:szCs w:val="24"/>
+        </w:rPr>
+        <w:t>menampilkan</w:t>
+      </w:r>
+      <w:proofErr w:type="spellEnd"/>
+      <w:r>
+        <w:rPr>
+          <w:rFonts w:ascii="Times New Roman" w:hAnsi="Times New Roman" w:cs="Times New Roman"/>
+          <w:sz w:val="24"/>
+          <w:szCs w:val="24"/>
+        </w:rPr>
+        <w:t xml:space="preserve"> toko yang </w:t>
+      </w:r>
+      <w:proofErr w:type="spellStart"/>
+      <w:r>
+        <w:rPr>
+          <w:rFonts w:ascii="Times New Roman" w:hAnsi="Times New Roman" w:cs="Times New Roman"/>
+          <w:sz w:val="24"/>
+          <w:szCs w:val="24"/>
+        </w:rPr>
+        <w:t>sudah</w:t>
+      </w:r>
+      <w:proofErr w:type="spellEnd"/>
+      <w:r>
+        <w:rPr>
+          <w:rFonts w:ascii="Times New Roman" w:hAnsi="Times New Roman" w:cs="Times New Roman"/>
+          <w:sz w:val="24"/>
+          <w:szCs w:val="24"/>
+        </w:rPr>
+        <w:t xml:space="preserve"> </w:t>
+      </w:r>
+      <w:proofErr w:type="spellStart"/>
+      <w:r>
+        <w:rPr>
+          <w:rFonts w:ascii="Times New Roman" w:hAnsi="Times New Roman" w:cs="Times New Roman"/>
+          <w:sz w:val="24"/>
+          <w:szCs w:val="24"/>
+        </w:rPr>
+        <w:t>dibuat</w:t>
+      </w:r>
+      <w:proofErr w:type="spellEnd"/>
+      <w:r>
+        <w:rPr>
+          <w:rFonts w:ascii="Times New Roman" w:hAnsi="Times New Roman" w:cs="Times New Roman"/>
+          <w:sz w:val="24"/>
+          <w:szCs w:val="24"/>
+        </w:rPr>
+        <w:t xml:space="preserve"> dan </w:t>
+      </w:r>
+      <w:proofErr w:type="spellStart"/>
+      <w:r>
+        <w:rPr>
+          <w:rFonts w:ascii="Times New Roman" w:hAnsi="Times New Roman" w:cs="Times New Roman"/>
+          <w:sz w:val="24"/>
+          <w:szCs w:val="24"/>
+        </w:rPr>
+        <w:t>bisa</w:t>
+      </w:r>
+      <w:proofErr w:type="spellEnd"/>
+      <w:r>
+        <w:rPr>
+          <w:rFonts w:ascii="Times New Roman" w:hAnsi="Times New Roman" w:cs="Times New Roman"/>
+          <w:sz w:val="24"/>
+          <w:szCs w:val="24"/>
+        </w:rPr>
+        <w:t xml:space="preserve"> </w:t>
+      </w:r>
+      <w:proofErr w:type="spellStart"/>
+      <w:r>
+        <w:rPr>
+          <w:rFonts w:ascii="Times New Roman" w:hAnsi="Times New Roman" w:cs="Times New Roman"/>
+          <w:sz w:val="24"/>
+          <w:szCs w:val="24"/>
+        </w:rPr>
+        <w:t>membuat</w:t>
+      </w:r>
+      <w:proofErr w:type="spellEnd"/>
+      <w:r>
+        <w:rPr>
+          <w:rFonts w:ascii="Times New Roman" w:hAnsi="Times New Roman" w:cs="Times New Roman"/>
+          <w:sz w:val="24"/>
+          <w:szCs w:val="24"/>
+        </w:rPr>
+        <w:t xml:space="preserve"> toko di bar </w:t>
+      </w:r>
+      <w:proofErr w:type="spellStart"/>
+      <w:r>
+        <w:rPr>
+          <w:rFonts w:ascii="Times New Roman" w:hAnsi="Times New Roman" w:cs="Times New Roman"/>
+          <w:sz w:val="24"/>
+          <w:szCs w:val="24"/>
+        </w:rPr>
+        <w:t>navigasi</w:t>
+      </w:r>
+      <w:proofErr w:type="spellEnd"/>
     </w:p>
     <w:p>
       <w:pPr>
@@ -1833,6 +4706,7 @@
       <w:r>
         <w:rPr>
           <w:rFonts w:ascii="Times New Roman" w:hAnsi="Times New Roman" w:cs="Times New Roman"/>
+          <w:noProof/>
           <w:sz w:val="24"/>
           <w:szCs w:val="24"/>
         </w:rPr>
@@ -1881,22 +4755,798 @@
           <w:szCs w:val="24"/>
         </w:rPr>
       </w:pPr>
-      <w:r>
-        <w:rPr>
-          <w:rFonts w:ascii="Times New Roman" w:hAnsi="Times New Roman" w:cs="Times New Roman"/>
-          <w:sz w:val="24"/>
-          <w:szCs w:val="24"/>
-        </w:rPr>
-        <w:t>Berikut bar navigasi yang dibuat</w:t>
-      </w:r>
-      <w:r>
-        <w:rPr>
-          <w:rFonts w:ascii="Times New Roman" w:hAnsi="Times New Roman" w:cs="Times New Roman"/>
-          <w:sz w:val="24"/>
-          <w:szCs w:val="24"/>
-        </w:rPr>
-        <w:t xml:space="preserve"> yang menampilkan nama toko yang sudah dibuat dan bisa membuat toko</w:t>
-      </w:r>
+      <w:proofErr w:type="spellStart"/>
+      <w:r>
+        <w:rPr>
+          <w:rFonts w:ascii="Times New Roman" w:hAnsi="Times New Roman" w:cs="Times New Roman"/>
+          <w:sz w:val="24"/>
+          <w:szCs w:val="24"/>
+        </w:rPr>
+        <w:t>Berikut</w:t>
+      </w:r>
+      <w:proofErr w:type="spellEnd"/>
+      <w:r>
+        <w:rPr>
+          <w:rFonts w:ascii="Times New Roman" w:hAnsi="Times New Roman" w:cs="Times New Roman"/>
+          <w:sz w:val="24"/>
+          <w:szCs w:val="24"/>
+        </w:rPr>
+        <w:t xml:space="preserve"> bar </w:t>
+      </w:r>
+      <w:proofErr w:type="spellStart"/>
+      <w:r>
+        <w:rPr>
+          <w:rFonts w:ascii="Times New Roman" w:hAnsi="Times New Roman" w:cs="Times New Roman"/>
+          <w:sz w:val="24"/>
+          <w:szCs w:val="24"/>
+        </w:rPr>
+        <w:t>navigasi</w:t>
+      </w:r>
+      <w:proofErr w:type="spellEnd"/>
+      <w:r>
+        <w:rPr>
+          <w:rFonts w:ascii="Times New Roman" w:hAnsi="Times New Roman" w:cs="Times New Roman"/>
+          <w:sz w:val="24"/>
+          <w:szCs w:val="24"/>
+        </w:rPr>
+        <w:t xml:space="preserve"> yang </w:t>
+      </w:r>
+      <w:proofErr w:type="spellStart"/>
+      <w:r>
+        <w:rPr>
+          <w:rFonts w:ascii="Times New Roman" w:hAnsi="Times New Roman" w:cs="Times New Roman"/>
+          <w:sz w:val="24"/>
+          <w:szCs w:val="24"/>
+        </w:rPr>
+        <w:t>dibuat</w:t>
+      </w:r>
+      <w:proofErr w:type="spellEnd"/>
+      <w:r>
+        <w:rPr>
+          <w:rFonts w:ascii="Times New Roman" w:hAnsi="Times New Roman" w:cs="Times New Roman"/>
+          <w:sz w:val="24"/>
+          <w:szCs w:val="24"/>
+        </w:rPr>
+        <w:t xml:space="preserve"> yang </w:t>
+      </w:r>
+      <w:proofErr w:type="spellStart"/>
+      <w:r>
+        <w:rPr>
+          <w:rFonts w:ascii="Times New Roman" w:hAnsi="Times New Roman" w:cs="Times New Roman"/>
+          <w:sz w:val="24"/>
+          <w:szCs w:val="24"/>
+        </w:rPr>
+        <w:t>menampilkan</w:t>
+      </w:r>
+      <w:proofErr w:type="spellEnd"/>
+      <w:r>
+        <w:rPr>
+          <w:rFonts w:ascii="Times New Roman" w:hAnsi="Times New Roman" w:cs="Times New Roman"/>
+          <w:sz w:val="24"/>
+          <w:szCs w:val="24"/>
+        </w:rPr>
+        <w:t xml:space="preserve"> </w:t>
+      </w:r>
+      <w:proofErr w:type="spellStart"/>
+      <w:r>
+        <w:rPr>
+          <w:rFonts w:ascii="Times New Roman" w:hAnsi="Times New Roman" w:cs="Times New Roman"/>
+          <w:sz w:val="24"/>
+          <w:szCs w:val="24"/>
+        </w:rPr>
+        <w:t>nama</w:t>
+      </w:r>
+      <w:proofErr w:type="spellEnd"/>
+      <w:r>
+        <w:rPr>
+          <w:rFonts w:ascii="Times New Roman" w:hAnsi="Times New Roman" w:cs="Times New Roman"/>
+          <w:sz w:val="24"/>
+          <w:szCs w:val="24"/>
+        </w:rPr>
+        <w:t xml:space="preserve"> toko yang </w:t>
+      </w:r>
+      <w:proofErr w:type="spellStart"/>
+      <w:r>
+        <w:rPr>
+          <w:rFonts w:ascii="Times New Roman" w:hAnsi="Times New Roman" w:cs="Times New Roman"/>
+          <w:sz w:val="24"/>
+          <w:szCs w:val="24"/>
+        </w:rPr>
+        <w:t>sudah</w:t>
+      </w:r>
+      <w:proofErr w:type="spellEnd"/>
+      <w:r>
+        <w:rPr>
+          <w:rFonts w:ascii="Times New Roman" w:hAnsi="Times New Roman" w:cs="Times New Roman"/>
+          <w:sz w:val="24"/>
+          <w:szCs w:val="24"/>
+        </w:rPr>
+        <w:t xml:space="preserve"> </w:t>
+      </w:r>
+      <w:proofErr w:type="spellStart"/>
+      <w:r>
+        <w:rPr>
+          <w:rFonts w:ascii="Times New Roman" w:hAnsi="Times New Roman" w:cs="Times New Roman"/>
+          <w:sz w:val="24"/>
+          <w:szCs w:val="24"/>
+        </w:rPr>
+        <w:t>dibuat</w:t>
+      </w:r>
+      <w:proofErr w:type="spellEnd"/>
+      <w:r>
+        <w:rPr>
+          <w:rFonts w:ascii="Times New Roman" w:hAnsi="Times New Roman" w:cs="Times New Roman"/>
+          <w:sz w:val="24"/>
+          <w:szCs w:val="24"/>
+        </w:rPr>
+        <w:t xml:space="preserve"> dan </w:t>
+      </w:r>
+      <w:proofErr w:type="spellStart"/>
+      <w:r>
+        <w:rPr>
+          <w:rFonts w:ascii="Times New Roman" w:hAnsi="Times New Roman" w:cs="Times New Roman"/>
+          <w:sz w:val="24"/>
+          <w:szCs w:val="24"/>
+        </w:rPr>
+        <w:t>bisa</w:t>
+      </w:r>
+      <w:proofErr w:type="spellEnd"/>
+      <w:r>
+        <w:rPr>
+          <w:rFonts w:ascii="Times New Roman" w:hAnsi="Times New Roman" w:cs="Times New Roman"/>
+          <w:sz w:val="24"/>
+          <w:szCs w:val="24"/>
+        </w:rPr>
+        <w:t xml:space="preserve"> </w:t>
+      </w:r>
+      <w:proofErr w:type="spellStart"/>
+      <w:r>
+        <w:rPr>
+          <w:rFonts w:ascii="Times New Roman" w:hAnsi="Times New Roman" w:cs="Times New Roman"/>
+          <w:sz w:val="24"/>
+          <w:szCs w:val="24"/>
+        </w:rPr>
+        <w:t>membuat</w:t>
+      </w:r>
+      <w:proofErr w:type="spellEnd"/>
+      <w:r>
+        <w:rPr>
+          <w:rFonts w:ascii="Times New Roman" w:hAnsi="Times New Roman" w:cs="Times New Roman"/>
+          <w:sz w:val="24"/>
+          <w:szCs w:val="24"/>
+        </w:rPr>
+        <w:t xml:space="preserve"> toko</w:t>
+      </w:r>
+    </w:p>
+    <w:p>
+      <w:pPr>
+        <w:rPr>
+          <w:rFonts w:ascii="Times New Roman" w:hAnsi="Times New Roman" w:cs="Times New Roman"/>
+          <w:sz w:val="24"/>
+          <w:szCs w:val="24"/>
+        </w:rPr>
+      </w:pPr>
+      <w:r>
+        <w:rPr>
+          <w:rFonts w:ascii="Times New Roman" w:hAnsi="Times New Roman" w:cs="Times New Roman"/>
+          <w:sz w:val="24"/>
+          <w:szCs w:val="24"/>
+        </w:rPr>
+        <w:br w:type="page"/>
+      </w:r>
+    </w:p>
+    <w:p>
+      <w:pPr>
+        <w:pStyle w:val="ListParagraph"/>
+        <w:numPr>
+          <w:ilvl w:val="0"/>
+          <w:numId w:val="1"/>
+        </w:numPr>
+        <w:rPr>
+          <w:rFonts w:ascii="Times New Roman" w:hAnsi="Times New Roman" w:cs="Times New Roman"/>
+          <w:sz w:val="24"/>
+          <w:szCs w:val="24"/>
+        </w:rPr>
+      </w:pPr>
+      <w:proofErr w:type="spellStart"/>
+      <w:r>
+        <w:rPr>
+          <w:rFonts w:ascii="Times New Roman" w:hAnsi="Times New Roman" w:cs="Times New Roman"/>
+          <w:sz w:val="24"/>
+          <w:szCs w:val="24"/>
+        </w:rPr>
+        <w:lastRenderedPageBreak/>
+        <w:t>Memperbaiki</w:t>
+      </w:r>
+      <w:proofErr w:type="spellEnd"/>
+      <w:r>
+        <w:rPr>
+          <w:rFonts w:ascii="Times New Roman" w:hAnsi="Times New Roman" w:cs="Times New Roman"/>
+          <w:sz w:val="24"/>
+          <w:szCs w:val="24"/>
+        </w:rPr>
+        <w:t xml:space="preserve"> </w:t>
+      </w:r>
+      <w:proofErr w:type="spellStart"/>
+      <w:r>
+        <w:rPr>
+          <w:rFonts w:ascii="Times New Roman" w:hAnsi="Times New Roman" w:cs="Times New Roman"/>
+          <w:sz w:val="24"/>
+          <w:szCs w:val="24"/>
+        </w:rPr>
+        <w:t>fungsi</w:t>
+      </w:r>
+      <w:proofErr w:type="spellEnd"/>
+      <w:r>
+        <w:rPr>
+          <w:rFonts w:ascii="Times New Roman" w:hAnsi="Times New Roman" w:cs="Times New Roman"/>
+          <w:sz w:val="24"/>
+          <w:szCs w:val="24"/>
+        </w:rPr>
+        <w:t xml:space="preserve"> </w:t>
+      </w:r>
+      <w:proofErr w:type="spellStart"/>
+      <w:r>
+        <w:rPr>
+          <w:rFonts w:ascii="Times New Roman" w:hAnsi="Times New Roman" w:cs="Times New Roman"/>
+          <w:sz w:val="24"/>
+          <w:szCs w:val="24"/>
+        </w:rPr>
+        <w:t>untuk</w:t>
+      </w:r>
+      <w:proofErr w:type="spellEnd"/>
+      <w:r>
+        <w:rPr>
+          <w:rFonts w:ascii="Times New Roman" w:hAnsi="Times New Roman" w:cs="Times New Roman"/>
+          <w:sz w:val="24"/>
+          <w:szCs w:val="24"/>
+        </w:rPr>
+        <w:t xml:space="preserve"> menu settings agar </w:t>
+      </w:r>
+      <w:proofErr w:type="spellStart"/>
+      <w:r>
+        <w:rPr>
+          <w:rFonts w:ascii="Times New Roman" w:hAnsi="Times New Roman" w:cs="Times New Roman"/>
+          <w:sz w:val="24"/>
+          <w:szCs w:val="24"/>
+        </w:rPr>
+        <w:t>bisa</w:t>
+      </w:r>
+      <w:proofErr w:type="spellEnd"/>
+      <w:r>
+        <w:rPr>
+          <w:rFonts w:ascii="Times New Roman" w:hAnsi="Times New Roman" w:cs="Times New Roman"/>
+          <w:sz w:val="24"/>
+          <w:szCs w:val="24"/>
+        </w:rPr>
+        <w:t xml:space="preserve"> </w:t>
+      </w:r>
+      <w:proofErr w:type="spellStart"/>
+      <w:r>
+        <w:rPr>
+          <w:rFonts w:ascii="Times New Roman" w:hAnsi="Times New Roman" w:cs="Times New Roman"/>
+          <w:sz w:val="24"/>
+          <w:szCs w:val="24"/>
+        </w:rPr>
+        <w:t>menampilkan</w:t>
+      </w:r>
+      <w:proofErr w:type="spellEnd"/>
+      <w:r>
+        <w:rPr>
+          <w:rFonts w:ascii="Times New Roman" w:hAnsi="Times New Roman" w:cs="Times New Roman"/>
+          <w:sz w:val="24"/>
+          <w:szCs w:val="24"/>
+        </w:rPr>
+        <w:t xml:space="preserve"> </w:t>
+      </w:r>
+      <w:proofErr w:type="spellStart"/>
+      <w:r>
+        <w:rPr>
+          <w:rFonts w:ascii="Times New Roman" w:hAnsi="Times New Roman" w:cs="Times New Roman"/>
+          <w:sz w:val="24"/>
+          <w:szCs w:val="24"/>
+        </w:rPr>
+        <w:t>apa</w:t>
+      </w:r>
+      <w:proofErr w:type="spellEnd"/>
+      <w:r>
+        <w:rPr>
+          <w:rFonts w:ascii="Times New Roman" w:hAnsi="Times New Roman" w:cs="Times New Roman"/>
+          <w:sz w:val="24"/>
+          <w:szCs w:val="24"/>
+        </w:rPr>
+        <w:t xml:space="preserve"> yang </w:t>
+      </w:r>
+      <w:proofErr w:type="spellStart"/>
+      <w:r>
+        <w:rPr>
+          <w:rFonts w:ascii="Times New Roman" w:hAnsi="Times New Roman" w:cs="Times New Roman"/>
+          <w:sz w:val="24"/>
+          <w:szCs w:val="24"/>
+        </w:rPr>
+        <w:t>ada</w:t>
+      </w:r>
+      <w:proofErr w:type="spellEnd"/>
+      <w:r>
+        <w:rPr>
+          <w:rFonts w:ascii="Times New Roman" w:hAnsi="Times New Roman" w:cs="Times New Roman"/>
+          <w:sz w:val="24"/>
+          <w:szCs w:val="24"/>
+        </w:rPr>
+        <w:t xml:space="preserve"> di </w:t>
+      </w:r>
+      <w:proofErr w:type="spellStart"/>
+      <w:r>
+        <w:rPr>
+          <w:rFonts w:ascii="Times New Roman" w:hAnsi="Times New Roman" w:cs="Times New Roman"/>
+          <w:sz w:val="24"/>
+          <w:szCs w:val="24"/>
+        </w:rPr>
+        <w:t>dalam</w:t>
+      </w:r>
+      <w:proofErr w:type="spellEnd"/>
+      <w:r>
+        <w:rPr>
+          <w:rFonts w:ascii="Times New Roman" w:hAnsi="Times New Roman" w:cs="Times New Roman"/>
+          <w:sz w:val="24"/>
+          <w:szCs w:val="24"/>
+        </w:rPr>
+        <w:t xml:space="preserve"> menu settings</w:t>
+      </w:r>
+    </w:p>
+    <w:p>
+      <w:pPr>
+        <w:jc w:val="center"/>
+        <w:rPr>
+          <w:rFonts w:ascii="Times New Roman" w:hAnsi="Times New Roman" w:cs="Times New Roman"/>
+          <w:sz w:val="24"/>
+          <w:szCs w:val="24"/>
+        </w:rPr>
+      </w:pPr>
+      <w:r>
+        <w:rPr>
+          <w:rFonts w:ascii="Times New Roman" w:hAnsi="Times New Roman" w:cs="Times New Roman"/>
+          <w:sz w:val="24"/>
+          <w:szCs w:val="24"/>
+        </w:rPr>
+        <w:drawing>
+          <wp:inline distT="0" distB="0" distL="0" distR="0" wp14:anchorId="137B5314" wp14:editId="10337B70">
+            <wp:extent cx="4283710" cy="1155643"/>
+            <wp:effectExtent l="0" t="0" r="2540" b="6985"/>
+            <wp:docPr id="24" name="Picture 24"/>
+            <wp:cNvGraphicFramePr>
+              <a:graphicFrameLocks xmlns:a="http://schemas.openxmlformats.org/drawingml/2006/main" noChangeAspect="1"/>
+            </wp:cNvGraphicFramePr>
+            <a:graphic xmlns:a="http://schemas.openxmlformats.org/drawingml/2006/main">
+              <a:graphicData uri="http://schemas.openxmlformats.org/drawingml/2006/picture">
+                <pic:pic xmlns:pic="http://schemas.openxmlformats.org/drawingml/2006/picture">
+                  <pic:nvPicPr>
+                    <pic:cNvPr id="1" name=""/>
+                    <pic:cNvPicPr/>
+                  </pic:nvPicPr>
+                  <pic:blipFill>
+                    <a:blip r:embed="rId28"/>
+                    <a:stretch>
+                      <a:fillRect/>
+                    </a:stretch>
+                  </pic:blipFill>
+                  <pic:spPr>
+                    <a:xfrm>
+                      <a:off x="0" y="0"/>
+                      <a:ext cx="4308491" cy="1162328"/>
+                    </a:xfrm>
+                    <a:prstGeom prst="rect">
+                      <a:avLst/>
+                    </a:prstGeom>
+                  </pic:spPr>
+                </pic:pic>
+              </a:graphicData>
+            </a:graphic>
+          </wp:inline>
+        </w:drawing>
+      </w:r>
+    </w:p>
+    <w:p>
+      <w:pPr>
+        <w:jc w:val="center"/>
+        <w:rPr>
+          <w:rFonts w:ascii="Times New Roman" w:hAnsi="Times New Roman" w:cs="Times New Roman"/>
+          <w:sz w:val="24"/>
+          <w:szCs w:val="24"/>
+        </w:rPr>
+      </w:pPr>
+      <w:r>
+        <w:rPr>
+          <w:rFonts w:ascii="Times New Roman" w:hAnsi="Times New Roman" w:cs="Times New Roman"/>
+          <w:sz w:val="24"/>
+          <w:szCs w:val="24"/>
+        </w:rPr>
+        <w:drawing>
+          <wp:inline distT="0" distB="0" distL="0" distR="0" wp14:anchorId="234DE0DA" wp14:editId="39F04919">
+            <wp:extent cx="3921760" cy="2099484"/>
+            <wp:effectExtent l="0" t="0" r="2540" b="0"/>
+            <wp:docPr id="25" name="Picture 25"/>
+            <wp:cNvGraphicFramePr>
+              <a:graphicFrameLocks xmlns:a="http://schemas.openxmlformats.org/drawingml/2006/main" noChangeAspect="1"/>
+            </wp:cNvGraphicFramePr>
+            <a:graphic xmlns:a="http://schemas.openxmlformats.org/drawingml/2006/main">
+              <a:graphicData uri="http://schemas.openxmlformats.org/drawingml/2006/picture">
+                <pic:pic xmlns:pic="http://schemas.openxmlformats.org/drawingml/2006/picture">
+                  <pic:nvPicPr>
+                    <pic:cNvPr id="1" name=""/>
+                    <pic:cNvPicPr/>
+                  </pic:nvPicPr>
+                  <pic:blipFill>
+                    <a:blip r:embed="rId29"/>
+                    <a:stretch>
+                      <a:fillRect/>
+                    </a:stretch>
+                  </pic:blipFill>
+                  <pic:spPr>
+                    <a:xfrm>
+                      <a:off x="0" y="0"/>
+                      <a:ext cx="3925407" cy="2101436"/>
+                    </a:xfrm>
+                    <a:prstGeom prst="rect">
+                      <a:avLst/>
+                    </a:prstGeom>
+                  </pic:spPr>
+                </pic:pic>
+              </a:graphicData>
+            </a:graphic>
+          </wp:inline>
+        </w:drawing>
+      </w:r>
+    </w:p>
+    <w:p>
+      <w:pPr>
+        <w:rPr>
+          <w:rFonts w:ascii="Times New Roman" w:hAnsi="Times New Roman" w:cs="Times New Roman"/>
+          <w:sz w:val="24"/>
+          <w:szCs w:val="24"/>
+        </w:rPr>
+      </w:pPr>
+      <w:proofErr w:type="spellStart"/>
+      <w:r>
+        <w:rPr>
+          <w:rFonts w:ascii="Times New Roman" w:hAnsi="Times New Roman" w:cs="Times New Roman"/>
+          <w:sz w:val="24"/>
+          <w:szCs w:val="24"/>
+        </w:rPr>
+        <w:t>Berikut</w:t>
+      </w:r>
+      <w:proofErr w:type="spellEnd"/>
+      <w:r>
+        <w:rPr>
+          <w:rFonts w:ascii="Times New Roman" w:hAnsi="Times New Roman" w:cs="Times New Roman"/>
+          <w:sz w:val="24"/>
+          <w:szCs w:val="24"/>
+        </w:rPr>
+        <w:t xml:space="preserve"> </w:t>
+      </w:r>
+      <w:proofErr w:type="spellStart"/>
+      <w:r>
+        <w:rPr>
+          <w:rFonts w:ascii="Times New Roman" w:hAnsi="Times New Roman" w:cs="Times New Roman"/>
+          <w:sz w:val="24"/>
+          <w:szCs w:val="24"/>
+        </w:rPr>
+        <w:t>adalah</w:t>
+      </w:r>
+      <w:proofErr w:type="spellEnd"/>
+      <w:r>
+        <w:rPr>
+          <w:rFonts w:ascii="Times New Roman" w:hAnsi="Times New Roman" w:cs="Times New Roman"/>
+          <w:sz w:val="24"/>
+          <w:szCs w:val="24"/>
+        </w:rPr>
+        <w:t xml:space="preserve"> </w:t>
+      </w:r>
+      <w:proofErr w:type="spellStart"/>
+      <w:r>
+        <w:rPr>
+          <w:rFonts w:ascii="Times New Roman" w:hAnsi="Times New Roman" w:cs="Times New Roman"/>
+          <w:sz w:val="24"/>
+          <w:szCs w:val="24"/>
+        </w:rPr>
+        <w:t>kode</w:t>
+      </w:r>
+      <w:proofErr w:type="spellEnd"/>
+      <w:r>
+        <w:rPr>
+          <w:rFonts w:ascii="Times New Roman" w:hAnsi="Times New Roman" w:cs="Times New Roman"/>
+          <w:sz w:val="24"/>
+          <w:szCs w:val="24"/>
+        </w:rPr>
+        <w:t xml:space="preserve"> yang </w:t>
+      </w:r>
+      <w:proofErr w:type="spellStart"/>
+      <w:r>
+        <w:rPr>
+          <w:rFonts w:ascii="Times New Roman" w:hAnsi="Times New Roman" w:cs="Times New Roman"/>
+          <w:sz w:val="24"/>
+          <w:szCs w:val="24"/>
+        </w:rPr>
+        <w:t>diperbaiki</w:t>
+      </w:r>
+      <w:proofErr w:type="spellEnd"/>
+      <w:r>
+        <w:rPr>
+          <w:rFonts w:ascii="Times New Roman" w:hAnsi="Times New Roman" w:cs="Times New Roman"/>
+          <w:sz w:val="24"/>
+          <w:szCs w:val="24"/>
+        </w:rPr>
+        <w:t xml:space="preserve"> agar </w:t>
+      </w:r>
+      <w:proofErr w:type="spellStart"/>
+      <w:r>
+        <w:rPr>
+          <w:rFonts w:ascii="Times New Roman" w:hAnsi="Times New Roman" w:cs="Times New Roman"/>
+          <w:sz w:val="24"/>
+          <w:szCs w:val="24"/>
+        </w:rPr>
+        <w:t>menampilkan</w:t>
+      </w:r>
+      <w:proofErr w:type="spellEnd"/>
+      <w:r>
+        <w:rPr>
+          <w:rFonts w:ascii="Times New Roman" w:hAnsi="Times New Roman" w:cs="Times New Roman"/>
+          <w:sz w:val="24"/>
+          <w:szCs w:val="24"/>
+        </w:rPr>
+        <w:t xml:space="preserve"> </w:t>
+      </w:r>
+      <w:proofErr w:type="spellStart"/>
+      <w:r>
+        <w:rPr>
+          <w:rFonts w:ascii="Times New Roman" w:hAnsi="Times New Roman" w:cs="Times New Roman"/>
+          <w:sz w:val="24"/>
+          <w:szCs w:val="24"/>
+        </w:rPr>
+        <w:t>tampilan</w:t>
+      </w:r>
+      <w:proofErr w:type="spellEnd"/>
+      <w:r>
+        <w:rPr>
+          <w:rFonts w:ascii="Times New Roman" w:hAnsi="Times New Roman" w:cs="Times New Roman"/>
+          <w:sz w:val="24"/>
+          <w:szCs w:val="24"/>
+        </w:rPr>
+        <w:t xml:space="preserve"> menu settings</w:t>
+      </w:r>
+    </w:p>
+    <w:p>
+      <w:pPr>
+        <w:jc w:val="center"/>
+        <w:rPr>
+          <w:rFonts w:ascii="Times New Roman" w:hAnsi="Times New Roman" w:cs="Times New Roman"/>
+          <w:sz w:val="24"/>
+          <w:szCs w:val="24"/>
+        </w:rPr>
+      </w:pPr>
+      <w:r>
+        <w:rPr>
+          <w:rFonts w:ascii="Times New Roman" w:hAnsi="Times New Roman" w:cs="Times New Roman"/>
+          <w:sz w:val="24"/>
+          <w:szCs w:val="24"/>
+        </w:rPr>
+        <w:drawing>
+          <wp:inline distT="0" distB="0" distL="0" distR="0" wp14:anchorId="03F3BA44" wp14:editId="62EB2203">
+            <wp:extent cx="4302760" cy="1638443"/>
+            <wp:effectExtent l="0" t="0" r="2540" b="0"/>
+            <wp:docPr id="23" name="Picture 23"/>
+            <wp:cNvGraphicFramePr>
+              <a:graphicFrameLocks xmlns:a="http://schemas.openxmlformats.org/drawingml/2006/main" noChangeAspect="1"/>
+            </wp:cNvGraphicFramePr>
+            <a:graphic xmlns:a="http://schemas.openxmlformats.org/drawingml/2006/main">
+              <a:graphicData uri="http://schemas.openxmlformats.org/drawingml/2006/picture">
+                <pic:pic xmlns:pic="http://schemas.openxmlformats.org/drawingml/2006/picture">
+                  <pic:nvPicPr>
+                    <pic:cNvPr id="1" name=""/>
+                    <pic:cNvPicPr/>
+                  </pic:nvPicPr>
+                  <pic:blipFill>
+                    <a:blip r:embed="rId30"/>
+                    <a:stretch>
+                      <a:fillRect/>
+                    </a:stretch>
+                  </pic:blipFill>
+                  <pic:spPr>
+                    <a:xfrm>
+                      <a:off x="0" y="0"/>
+                      <a:ext cx="4308914" cy="1640786"/>
+                    </a:xfrm>
+                    <a:prstGeom prst="rect">
+                      <a:avLst/>
+                    </a:prstGeom>
+                  </pic:spPr>
+                </pic:pic>
+              </a:graphicData>
+            </a:graphic>
+          </wp:inline>
+        </w:drawing>
+      </w:r>
+    </w:p>
+    <w:p>
+      <w:pPr>
+        <w:rPr>
+          <w:rFonts w:ascii="Times New Roman" w:hAnsi="Times New Roman" w:cs="Times New Roman"/>
+          <w:sz w:val="24"/>
+          <w:szCs w:val="24"/>
+        </w:rPr>
+      </w:pPr>
+      <w:proofErr w:type="spellStart"/>
+      <w:r>
+        <w:rPr>
+          <w:rFonts w:ascii="Times New Roman" w:hAnsi="Times New Roman" w:cs="Times New Roman"/>
+          <w:sz w:val="24"/>
+          <w:szCs w:val="24"/>
+        </w:rPr>
+        <w:t>Berikut</w:t>
+      </w:r>
+      <w:proofErr w:type="spellEnd"/>
+      <w:r>
+        <w:rPr>
+          <w:rFonts w:ascii="Times New Roman" w:hAnsi="Times New Roman" w:cs="Times New Roman"/>
+          <w:sz w:val="24"/>
+          <w:szCs w:val="24"/>
+        </w:rPr>
+        <w:t xml:space="preserve"> </w:t>
+      </w:r>
+      <w:proofErr w:type="spellStart"/>
+      <w:r>
+        <w:rPr>
+          <w:rFonts w:ascii="Times New Roman" w:hAnsi="Times New Roman" w:cs="Times New Roman"/>
+          <w:sz w:val="24"/>
+          <w:szCs w:val="24"/>
+        </w:rPr>
+        <w:t>adalah</w:t>
+      </w:r>
+      <w:proofErr w:type="spellEnd"/>
+      <w:r>
+        <w:rPr>
+          <w:rFonts w:ascii="Times New Roman" w:hAnsi="Times New Roman" w:cs="Times New Roman"/>
+          <w:sz w:val="24"/>
+          <w:szCs w:val="24"/>
+        </w:rPr>
+        <w:t xml:space="preserve"> </w:t>
+      </w:r>
+      <w:proofErr w:type="spellStart"/>
+      <w:r>
+        <w:rPr>
+          <w:rFonts w:ascii="Times New Roman" w:hAnsi="Times New Roman" w:cs="Times New Roman"/>
+          <w:sz w:val="24"/>
+          <w:szCs w:val="24"/>
+        </w:rPr>
+        <w:t>tampilan</w:t>
+      </w:r>
+      <w:proofErr w:type="spellEnd"/>
+      <w:r>
+        <w:rPr>
+          <w:rFonts w:ascii="Times New Roman" w:hAnsi="Times New Roman" w:cs="Times New Roman"/>
+          <w:sz w:val="24"/>
+          <w:szCs w:val="24"/>
+        </w:rPr>
+        <w:t xml:space="preserve"> menu settings yang </w:t>
+      </w:r>
+      <w:proofErr w:type="spellStart"/>
+      <w:r>
+        <w:rPr>
+          <w:rFonts w:ascii="Times New Roman" w:hAnsi="Times New Roman" w:cs="Times New Roman"/>
+          <w:sz w:val="24"/>
+          <w:szCs w:val="24"/>
+        </w:rPr>
+        <w:t>sudah</w:t>
+      </w:r>
+      <w:proofErr w:type="spellEnd"/>
+      <w:r>
+        <w:rPr>
+          <w:rFonts w:ascii="Times New Roman" w:hAnsi="Times New Roman" w:cs="Times New Roman"/>
+          <w:sz w:val="24"/>
+          <w:szCs w:val="24"/>
+        </w:rPr>
+        <w:t xml:space="preserve"> </w:t>
+      </w:r>
+      <w:proofErr w:type="spellStart"/>
+      <w:r>
+        <w:rPr>
+          <w:rFonts w:ascii="Times New Roman" w:hAnsi="Times New Roman" w:cs="Times New Roman"/>
+          <w:sz w:val="24"/>
+          <w:szCs w:val="24"/>
+        </w:rPr>
+        <w:t>ditampilkan</w:t>
+      </w:r>
+      <w:proofErr w:type="spellEnd"/>
+      <w:r>
+        <w:rPr>
+          <w:rFonts w:ascii="Times New Roman" w:hAnsi="Times New Roman" w:cs="Times New Roman"/>
+          <w:sz w:val="24"/>
+          <w:szCs w:val="24"/>
+        </w:rPr>
+        <w:t xml:space="preserve"> </w:t>
+      </w:r>
+      <w:proofErr w:type="spellStart"/>
+      <w:r>
+        <w:rPr>
+          <w:rFonts w:ascii="Times New Roman" w:hAnsi="Times New Roman" w:cs="Times New Roman"/>
+          <w:sz w:val="24"/>
+          <w:szCs w:val="24"/>
+        </w:rPr>
+        <w:t>tetapi</w:t>
+      </w:r>
+      <w:proofErr w:type="spellEnd"/>
+      <w:r>
+        <w:rPr>
+          <w:rFonts w:ascii="Times New Roman" w:hAnsi="Times New Roman" w:cs="Times New Roman"/>
+          <w:sz w:val="24"/>
+          <w:szCs w:val="24"/>
+        </w:rPr>
+        <w:t xml:space="preserve"> </w:t>
+      </w:r>
+      <w:proofErr w:type="spellStart"/>
+      <w:r>
+        <w:rPr>
+          <w:rFonts w:ascii="Times New Roman" w:hAnsi="Times New Roman" w:cs="Times New Roman"/>
+          <w:sz w:val="24"/>
+          <w:szCs w:val="24"/>
+        </w:rPr>
+        <w:t>masih</w:t>
+      </w:r>
+      <w:proofErr w:type="spellEnd"/>
+      <w:r>
+        <w:rPr>
+          <w:rFonts w:ascii="Times New Roman" w:hAnsi="Times New Roman" w:cs="Times New Roman"/>
+          <w:sz w:val="24"/>
+          <w:szCs w:val="24"/>
+        </w:rPr>
+        <w:t xml:space="preserve"> </w:t>
+      </w:r>
+      <w:proofErr w:type="spellStart"/>
+      <w:r>
+        <w:rPr>
+          <w:rFonts w:ascii="Times New Roman" w:hAnsi="Times New Roman" w:cs="Times New Roman"/>
+          <w:sz w:val="24"/>
+          <w:szCs w:val="24"/>
+        </w:rPr>
+        <w:t>ada</w:t>
+      </w:r>
+      <w:proofErr w:type="spellEnd"/>
+      <w:r>
+        <w:rPr>
+          <w:rFonts w:ascii="Times New Roman" w:hAnsi="Times New Roman" w:cs="Times New Roman"/>
+          <w:sz w:val="24"/>
+          <w:szCs w:val="24"/>
+        </w:rPr>
+        <w:t xml:space="preserve"> yang </w:t>
+      </w:r>
+      <w:proofErr w:type="spellStart"/>
+      <w:r>
+        <w:rPr>
+          <w:rFonts w:ascii="Times New Roman" w:hAnsi="Times New Roman" w:cs="Times New Roman"/>
+          <w:sz w:val="24"/>
+          <w:szCs w:val="24"/>
+        </w:rPr>
+        <w:t>perlu</w:t>
+      </w:r>
+      <w:proofErr w:type="spellEnd"/>
+      <w:r>
+        <w:rPr>
+          <w:rFonts w:ascii="Times New Roman" w:hAnsi="Times New Roman" w:cs="Times New Roman"/>
+          <w:sz w:val="24"/>
+          <w:szCs w:val="24"/>
+        </w:rPr>
+        <w:t xml:space="preserve"> </w:t>
+      </w:r>
+      <w:proofErr w:type="spellStart"/>
+      <w:r>
+        <w:rPr>
+          <w:rFonts w:ascii="Times New Roman" w:hAnsi="Times New Roman" w:cs="Times New Roman"/>
+          <w:sz w:val="24"/>
+          <w:szCs w:val="24"/>
+        </w:rPr>
+        <w:t>ditambahkan</w:t>
+      </w:r>
+      <w:proofErr w:type="spellEnd"/>
     </w:p>
     <w:sectPr>
       <w:pgSz w:w="11906" w:h="16838"/>

</xml_diff>

<commit_message>
akmal : membuat table banner di dalam database
</commit_message>
<xml_diff>
--- a/dokumentasi/22312137-MaulidanAkmalGandi-Dokumentasi.docx
+++ b/dokumentasi/22312137-MaulidanAkmalGandi-Dokumentasi.docx
@@ -2185,6 +2185,7 @@
       <w:r>
         <w:rPr>
           <w:rFonts w:ascii="Times New Roman" w:hAnsi="Times New Roman" w:cs="Times New Roman"/>
+          <w:noProof/>
           <w:sz w:val="24"/>
           <w:szCs w:val="24"/>
         </w:rPr>
@@ -2254,6 +2255,7 @@
       <w:r>
         <w:rPr>
           <w:rFonts w:ascii="Times New Roman" w:hAnsi="Times New Roman" w:cs="Times New Roman"/>
+          <w:noProof/>
           <w:sz w:val="24"/>
           <w:szCs w:val="24"/>
         </w:rPr>
@@ -2386,6 +2388,7 @@
       <w:r>
         <w:rPr>
           <w:rFonts w:ascii="Times New Roman" w:hAnsi="Times New Roman" w:cs="Times New Roman"/>
+          <w:noProof/>
           <w:sz w:val="24"/>
           <w:szCs w:val="24"/>
         </w:rPr>
@@ -2472,6 +2475,7 @@
       <w:r>
         <w:rPr>
           <w:rFonts w:ascii="Times New Roman" w:hAnsi="Times New Roman" w:cs="Times New Roman"/>
+          <w:noProof/>
           <w:sz w:val="24"/>
           <w:szCs w:val="24"/>
         </w:rPr>
@@ -2541,6 +2545,7 @@
       <w:r>
         <w:rPr>
           <w:rFonts w:ascii="Times New Roman" w:hAnsi="Times New Roman" w:cs="Times New Roman"/>
+          <w:noProof/>
           <w:sz w:val="24"/>
           <w:szCs w:val="24"/>
         </w:rPr>
@@ -2610,6 +2615,7 @@
       <w:r>
         <w:rPr>
           <w:rFonts w:ascii="Times New Roman" w:hAnsi="Times New Roman" w:cs="Times New Roman"/>
+          <w:noProof/>
           <w:sz w:val="24"/>
           <w:szCs w:val="24"/>
         </w:rPr>
@@ -2665,23 +2671,7 @@
           <w:sz w:val="24"/>
           <w:szCs w:val="24"/>
         </w:rPr>
-        <w:t>Berikut kode yang dibuat untuk menarik fungsi meng</w:t>
-      </w:r>
-      <w:r>
-        <w:rPr>
-          <w:rFonts w:ascii="Times New Roman" w:hAnsi="Times New Roman" w:cs="Times New Roman"/>
-          <w:sz w:val="24"/>
-          <w:szCs w:val="24"/>
-        </w:rPr>
-        <w:t>hapus</w:t>
-      </w:r>
-      <w:r>
-        <w:rPr>
-          <w:rFonts w:ascii="Times New Roman" w:hAnsi="Times New Roman" w:cs="Times New Roman"/>
-          <w:sz w:val="24"/>
-          <w:szCs w:val="24"/>
-        </w:rPr>
-        <w:t xml:space="preserve"> toko yang sudah diinputkan</w:t>
+        <w:t>Berikut kode yang dibuat untuk menarik fungsi menghapus toko yang sudah diinputkan</w:t>
       </w:r>
     </w:p>
     <w:p>
@@ -2696,6 +2686,7 @@
       <w:r>
         <w:rPr>
           <w:rFonts w:ascii="Times New Roman" w:hAnsi="Times New Roman" w:cs="Times New Roman"/>
+          <w:noProof/>
           <w:sz w:val="24"/>
           <w:szCs w:val="24"/>
         </w:rPr>
@@ -2765,6 +2756,7 @@
       <w:r>
         <w:rPr>
           <w:rFonts w:ascii="Times New Roman" w:hAnsi="Times New Roman" w:cs="Times New Roman"/>
+          <w:noProof/>
           <w:sz w:val="24"/>
           <w:szCs w:val="24"/>
         </w:rPr>
@@ -2834,6 +2826,7 @@
       <w:r>
         <w:rPr>
           <w:rFonts w:ascii="Times New Roman" w:hAnsi="Times New Roman" w:cs="Times New Roman"/>
+          <w:noProof/>
           <w:sz w:val="24"/>
           <w:szCs w:val="24"/>
         </w:rPr>
@@ -2904,6 +2897,7 @@
       <w:r>
         <w:rPr>
           <w:rFonts w:ascii="Times New Roman" w:hAnsi="Times New Roman" w:cs="Times New Roman"/>
+          <w:noProof/>
           <w:sz w:val="24"/>
           <w:szCs w:val="24"/>
         </w:rPr>
@@ -2959,6 +2953,166 @@
           <w:szCs w:val="24"/>
         </w:rPr>
         <w:t>Berikut adalah tampilan data yang sudah hilang di dalam database Ketika berhasil dihapus di website</w:t>
+      </w:r>
+    </w:p>
+    <w:p>
+      <w:pPr>
+        <w:pStyle w:val="ListParagraph"/>
+        <w:numPr>
+          <w:ilvl w:val="0"/>
+          <w:numId w:val="1"/>
+        </w:numPr>
+        <w:rPr>
+          <w:rFonts w:ascii="Times New Roman" w:hAnsi="Times New Roman" w:cs="Times New Roman"/>
+          <w:sz w:val="24"/>
+          <w:szCs w:val="24"/>
+        </w:rPr>
+      </w:pPr>
+      <w:r>
+        <w:rPr>
+          <w:rFonts w:ascii="Times New Roman" w:hAnsi="Times New Roman" w:cs="Times New Roman"/>
+          <w:sz w:val="24"/>
+          <w:szCs w:val="24"/>
+        </w:rPr>
+        <w:t>Menambahkan table Banner di dalam database</w:t>
+      </w:r>
+    </w:p>
+    <w:p>
+      <w:pPr>
+        <w:jc w:val="center"/>
+        <w:rPr>
+          <w:rFonts w:ascii="Times New Roman" w:hAnsi="Times New Roman" w:cs="Times New Roman"/>
+          <w:sz w:val="24"/>
+          <w:szCs w:val="24"/>
+        </w:rPr>
+      </w:pPr>
+      <w:r>
+        <w:rPr>
+          <w:rFonts w:ascii="Times New Roman" w:hAnsi="Times New Roman" w:cs="Times New Roman"/>
+          <w:sz w:val="24"/>
+          <w:szCs w:val="24"/>
+        </w:rPr>
+        <w:drawing>
+          <wp:inline distT="0" distB="0" distL="0" distR="0" wp14:anchorId="1C43CE89" wp14:editId="0A47CCDD">
+            <wp:extent cx="4359910" cy="2124406"/>
+            <wp:effectExtent l="0" t="0" r="2540" b="9525"/>
+            <wp:docPr id="36" name="Picture 36"/>
+            <wp:cNvGraphicFramePr>
+              <a:graphicFrameLocks xmlns:a="http://schemas.openxmlformats.org/drawingml/2006/main" noChangeAspect="1"/>
+            </wp:cNvGraphicFramePr>
+            <a:graphic xmlns:a="http://schemas.openxmlformats.org/drawingml/2006/main">
+              <a:graphicData uri="http://schemas.openxmlformats.org/drawingml/2006/picture">
+                <pic:pic xmlns:pic="http://schemas.openxmlformats.org/drawingml/2006/picture">
+                  <pic:nvPicPr>
+                    <pic:cNvPr id="1" name=""/>
+                    <pic:cNvPicPr/>
+                  </pic:nvPicPr>
+                  <pic:blipFill>
+                    <a:blip r:embed="rId41"/>
+                    <a:stretch>
+                      <a:fillRect/>
+                    </a:stretch>
+                  </pic:blipFill>
+                  <pic:spPr>
+                    <a:xfrm>
+                      <a:off x="0" y="0"/>
+                      <a:ext cx="4366361" cy="2127549"/>
+                    </a:xfrm>
+                    <a:prstGeom prst="rect">
+                      <a:avLst/>
+                    </a:prstGeom>
+                  </pic:spPr>
+                </pic:pic>
+              </a:graphicData>
+            </a:graphic>
+          </wp:inline>
+        </w:drawing>
+      </w:r>
+    </w:p>
+    <w:p>
+      <w:pPr>
+        <w:rPr>
+          <w:rFonts w:ascii="Times New Roman" w:hAnsi="Times New Roman" w:cs="Times New Roman"/>
+          <w:sz w:val="24"/>
+          <w:szCs w:val="24"/>
+        </w:rPr>
+      </w:pPr>
+      <w:r>
+        <w:rPr>
+          <w:rFonts w:ascii="Times New Roman" w:hAnsi="Times New Roman" w:cs="Times New Roman"/>
+          <w:sz w:val="24"/>
+          <w:szCs w:val="24"/>
+        </w:rPr>
+        <w:t>Berikut adalah kode untuk Membuat table Banner di dalam database</w:t>
+      </w:r>
+    </w:p>
+    <w:p>
+      <w:pPr>
+        <w:jc w:val="center"/>
+        <w:rPr>
+          <w:rFonts w:ascii="Times New Roman" w:hAnsi="Times New Roman" w:cs="Times New Roman"/>
+          <w:sz w:val="24"/>
+          <w:szCs w:val="24"/>
+        </w:rPr>
+      </w:pPr>
+      <w:r>
+        <w:rPr>
+          <w:rFonts w:ascii="Times New Roman" w:hAnsi="Times New Roman" w:cs="Times New Roman"/>
+          <w:sz w:val="24"/>
+          <w:szCs w:val="24"/>
+        </w:rPr>
+        <w:drawing>
+          <wp:inline distT="0" distB="0" distL="0" distR="0" wp14:anchorId="7E72A41F" wp14:editId="4E498701">
+            <wp:extent cx="4334510" cy="916269"/>
+            <wp:effectExtent l="0" t="0" r="0" b="0"/>
+            <wp:docPr id="37" name="Picture 37"/>
+            <wp:cNvGraphicFramePr>
+              <a:graphicFrameLocks xmlns:a="http://schemas.openxmlformats.org/drawingml/2006/main" noChangeAspect="1"/>
+            </wp:cNvGraphicFramePr>
+            <a:graphic xmlns:a="http://schemas.openxmlformats.org/drawingml/2006/main">
+              <a:graphicData uri="http://schemas.openxmlformats.org/drawingml/2006/picture">
+                <pic:pic xmlns:pic="http://schemas.openxmlformats.org/drawingml/2006/picture">
+                  <pic:nvPicPr>
+                    <pic:cNvPr id="1" name=""/>
+                    <pic:cNvPicPr/>
+                  </pic:nvPicPr>
+                  <pic:blipFill>
+                    <a:blip r:embed="rId42"/>
+                    <a:stretch>
+                      <a:fillRect/>
+                    </a:stretch>
+                  </pic:blipFill>
+                  <pic:spPr>
+                    <a:xfrm>
+                      <a:off x="0" y="0"/>
+                      <a:ext cx="4354775" cy="920553"/>
+                    </a:xfrm>
+                    <a:prstGeom prst="rect">
+                      <a:avLst/>
+                    </a:prstGeom>
+                  </pic:spPr>
+                </pic:pic>
+              </a:graphicData>
+            </a:graphic>
+          </wp:inline>
+        </w:drawing>
+      </w:r>
+    </w:p>
+    <w:p>
+      <w:pPr>
+        <w:rPr>
+          <w:rFonts w:ascii="Times New Roman" w:hAnsi="Times New Roman" w:cs="Times New Roman"/>
+          <w:sz w:val="24"/>
+          <w:szCs w:val="24"/>
+        </w:rPr>
+      </w:pPr>
+      <w:r>
+        <w:rPr>
+          <w:rFonts w:ascii="Times New Roman" w:hAnsi="Times New Roman" w:cs="Times New Roman"/>
+          <w:sz w:val="24"/>
+          <w:szCs w:val="24"/>
+        </w:rPr>
+        <w:t>Berikut adalah tampilan table Banner di dalam database web-admin</w:t>
       </w:r>
     </w:p>
     <w:sectPr>

</xml_diff>

<commit_message>
akmal : membuat fungsi untuk buat banner dan hapus banner
</commit_message>
<xml_diff>
--- a/dokumentasi/22312137-MaulidanAkmalGandi-Dokumentasi.docx
+++ b/dokumentasi/22312137-MaulidanAkmalGandi-Dokumentasi.docx
@@ -14437,6 +14437,7 @@
       <w:r>
         <w:rPr>
           <w:rFonts w:ascii="Times New Roman" w:hAnsi="Times New Roman" w:cs="Times New Roman"/>
+          <w:noProof/>
           <w:sz w:val="24"/>
           <w:szCs w:val="24"/>
         </w:rPr>
@@ -14812,6 +14813,7 @@
       <w:r>
         <w:rPr>
           <w:rFonts w:ascii="Times New Roman" w:hAnsi="Times New Roman" w:cs="Times New Roman"/>
+          <w:noProof/>
           <w:sz w:val="24"/>
           <w:szCs w:val="24"/>
         </w:rPr>
@@ -14956,6 +14958,7 @@
       <w:r>
         <w:rPr>
           <w:rFonts w:ascii="Times New Roman" w:hAnsi="Times New Roman" w:cs="Times New Roman"/>
+          <w:noProof/>
           <w:sz w:val="24"/>
           <w:szCs w:val="24"/>
         </w:rPr>
@@ -15068,6 +15071,328 @@
         <w:t>dipilih</w:t>
       </w:r>
       <w:proofErr w:type="spellEnd"/>
+    </w:p>
+    <w:p>
+      <w:pPr>
+        <w:rPr>
+          <w:rFonts w:ascii="Times New Roman" w:hAnsi="Times New Roman" w:cs="Times New Roman"/>
+          <w:sz w:val="24"/>
+          <w:szCs w:val="24"/>
+        </w:rPr>
+      </w:pPr>
+      <w:r>
+        <w:rPr>
+          <w:rFonts w:ascii="Times New Roman" w:hAnsi="Times New Roman" w:cs="Times New Roman"/>
+          <w:sz w:val="24"/>
+          <w:szCs w:val="24"/>
+        </w:rPr>
+        <w:br w:type="page"/>
+      </w:r>
+    </w:p>
+    <w:p>
+      <w:pPr>
+        <w:ind w:firstLine="567"/>
+        <w:rPr>
+          <w:rFonts w:ascii="Times New Roman" w:hAnsi="Times New Roman" w:cs="Times New Roman"/>
+          <w:sz w:val="24"/>
+          <w:szCs w:val="24"/>
+        </w:rPr>
+      </w:pPr>
+      <w:r>
+        <w:rPr>
+          <w:rFonts w:ascii="Times New Roman" w:hAnsi="Times New Roman" w:cs="Times New Roman"/>
+          <w:sz w:val="24"/>
+          <w:szCs w:val="24"/>
+        </w:rPr>
+        <w:lastRenderedPageBreak/>
+        <w:t xml:space="preserve">14. </w:t>
+      </w:r>
+      <w:proofErr w:type="spellStart"/>
+      <w:r>
+        <w:rPr>
+          <w:rFonts w:ascii="Times New Roman" w:hAnsi="Times New Roman" w:cs="Times New Roman"/>
+          <w:sz w:val="24"/>
+          <w:szCs w:val="24"/>
+        </w:rPr>
+        <w:t>Membuat</w:t>
+      </w:r>
+      <w:proofErr w:type="spellEnd"/>
+      <w:r>
+        <w:rPr>
+          <w:rFonts w:ascii="Times New Roman" w:hAnsi="Times New Roman" w:cs="Times New Roman"/>
+          <w:sz w:val="24"/>
+          <w:szCs w:val="24"/>
+        </w:rPr>
+        <w:t xml:space="preserve"> </w:t>
+      </w:r>
+      <w:proofErr w:type="spellStart"/>
+      <w:r>
+        <w:rPr>
+          <w:rFonts w:ascii="Times New Roman" w:hAnsi="Times New Roman" w:cs="Times New Roman"/>
+          <w:sz w:val="24"/>
+          <w:szCs w:val="24"/>
+        </w:rPr>
+        <w:t>fungsi</w:t>
+      </w:r>
+      <w:proofErr w:type="spellEnd"/>
+      <w:r>
+        <w:rPr>
+          <w:rFonts w:ascii="Times New Roman" w:hAnsi="Times New Roman" w:cs="Times New Roman"/>
+          <w:sz w:val="24"/>
+          <w:szCs w:val="24"/>
+        </w:rPr>
+        <w:t xml:space="preserve"> </w:t>
+      </w:r>
+      <w:proofErr w:type="spellStart"/>
+      <w:r>
+        <w:rPr>
+          <w:rFonts w:ascii="Times New Roman" w:hAnsi="Times New Roman" w:cs="Times New Roman"/>
+          <w:sz w:val="24"/>
+          <w:szCs w:val="24"/>
+        </w:rPr>
+        <w:t>untuk</w:t>
+      </w:r>
+      <w:proofErr w:type="spellEnd"/>
+      <w:r>
+        <w:rPr>
+          <w:rFonts w:ascii="Times New Roman" w:hAnsi="Times New Roman" w:cs="Times New Roman"/>
+          <w:sz w:val="24"/>
+          <w:szCs w:val="24"/>
+        </w:rPr>
+        <w:t xml:space="preserve"> </w:t>
+      </w:r>
+      <w:proofErr w:type="spellStart"/>
+      <w:r>
+        <w:rPr>
+          <w:rFonts w:ascii="Times New Roman" w:hAnsi="Times New Roman" w:cs="Times New Roman"/>
+          <w:sz w:val="24"/>
+          <w:szCs w:val="24"/>
+        </w:rPr>
+        <w:t>membuat</w:t>
+      </w:r>
+      <w:proofErr w:type="spellEnd"/>
+      <w:r>
+        <w:rPr>
+          <w:rFonts w:ascii="Times New Roman" w:hAnsi="Times New Roman" w:cs="Times New Roman"/>
+          <w:sz w:val="24"/>
+          <w:szCs w:val="24"/>
+        </w:rPr>
+        <w:t xml:space="preserve"> banner dan </w:t>
+      </w:r>
+      <w:proofErr w:type="spellStart"/>
+      <w:r>
+        <w:rPr>
+          <w:rFonts w:ascii="Times New Roman" w:hAnsi="Times New Roman" w:cs="Times New Roman"/>
+          <w:sz w:val="24"/>
+          <w:szCs w:val="24"/>
+        </w:rPr>
+        <w:t>menghapus</w:t>
+      </w:r>
+      <w:proofErr w:type="spellEnd"/>
+      <w:r>
+        <w:rPr>
+          <w:rFonts w:ascii="Times New Roman" w:hAnsi="Times New Roman" w:cs="Times New Roman"/>
+          <w:sz w:val="24"/>
+          <w:szCs w:val="24"/>
+        </w:rPr>
+        <w:t xml:space="preserve"> banner</w:t>
+      </w:r>
+    </w:p>
+    <w:p>
+      <w:pPr>
+        <w:jc w:val="center"/>
+        <w:rPr>
+          <w:rFonts w:ascii="Times New Roman" w:hAnsi="Times New Roman" w:cs="Times New Roman"/>
+          <w:sz w:val="24"/>
+          <w:szCs w:val="24"/>
+        </w:rPr>
+      </w:pPr>
+      <w:r>
+        <w:rPr>
+          <w:rFonts w:ascii="Times New Roman" w:hAnsi="Times New Roman" w:cs="Times New Roman"/>
+          <w:sz w:val="24"/>
+          <w:szCs w:val="24"/>
+        </w:rPr>
+        <w:drawing>
+          <wp:inline distT="0" distB="0" distL="0" distR="0" wp14:anchorId="28A14AA6" wp14:editId="62B9718D">
+            <wp:extent cx="4245610" cy="3710323"/>
+            <wp:effectExtent l="0" t="0" r="2540" b="4445"/>
+            <wp:docPr id="43" name="Picture 43"/>
+            <wp:cNvGraphicFramePr>
+              <a:graphicFrameLocks xmlns:a="http://schemas.openxmlformats.org/drawingml/2006/main" noChangeAspect="1"/>
+            </wp:cNvGraphicFramePr>
+            <a:graphic xmlns:a="http://schemas.openxmlformats.org/drawingml/2006/main">
+              <a:graphicData uri="http://schemas.openxmlformats.org/drawingml/2006/picture">
+                <pic:pic xmlns:pic="http://schemas.openxmlformats.org/drawingml/2006/picture">
+                  <pic:nvPicPr>
+                    <pic:cNvPr id="1" name=""/>
+                    <pic:cNvPicPr/>
+                  </pic:nvPicPr>
+                  <pic:blipFill>
+                    <a:blip r:embed="rId48"/>
+                    <a:stretch>
+                      <a:fillRect/>
+                    </a:stretch>
+                  </pic:blipFill>
+                  <pic:spPr>
+                    <a:xfrm>
+                      <a:off x="0" y="0"/>
+                      <a:ext cx="4249434" cy="3713665"/>
+                    </a:xfrm>
+                    <a:prstGeom prst="rect">
+                      <a:avLst/>
+                    </a:prstGeom>
+                  </pic:spPr>
+                </pic:pic>
+              </a:graphicData>
+            </a:graphic>
+          </wp:inline>
+        </w:drawing>
+      </w:r>
+    </w:p>
+    <w:p>
+      <w:pPr>
+        <w:rPr>
+          <w:rFonts w:ascii="Times New Roman" w:hAnsi="Times New Roman" w:cs="Times New Roman"/>
+          <w:sz w:val="24"/>
+          <w:szCs w:val="24"/>
+        </w:rPr>
+      </w:pPr>
+      <w:proofErr w:type="spellStart"/>
+      <w:r>
+        <w:rPr>
+          <w:rFonts w:ascii="Times New Roman" w:hAnsi="Times New Roman" w:cs="Times New Roman"/>
+          <w:sz w:val="24"/>
+          <w:szCs w:val="24"/>
+        </w:rPr>
+        <w:t>Berikut</w:t>
+      </w:r>
+      <w:proofErr w:type="spellEnd"/>
+      <w:r>
+        <w:rPr>
+          <w:rFonts w:ascii="Times New Roman" w:hAnsi="Times New Roman" w:cs="Times New Roman"/>
+          <w:sz w:val="24"/>
+          <w:szCs w:val="24"/>
+        </w:rPr>
+        <w:t xml:space="preserve"> </w:t>
+      </w:r>
+      <w:proofErr w:type="spellStart"/>
+      <w:r>
+        <w:rPr>
+          <w:rFonts w:ascii="Times New Roman" w:hAnsi="Times New Roman" w:cs="Times New Roman"/>
+          <w:sz w:val="24"/>
+          <w:szCs w:val="24"/>
+        </w:rPr>
+        <w:t>adalah</w:t>
+      </w:r>
+      <w:proofErr w:type="spellEnd"/>
+      <w:r>
+        <w:rPr>
+          <w:rFonts w:ascii="Times New Roman" w:hAnsi="Times New Roman" w:cs="Times New Roman"/>
+          <w:sz w:val="24"/>
+          <w:szCs w:val="24"/>
+        </w:rPr>
+        <w:t xml:space="preserve"> </w:t>
+      </w:r>
+      <w:proofErr w:type="spellStart"/>
+      <w:r>
+        <w:rPr>
+          <w:rFonts w:ascii="Times New Roman" w:hAnsi="Times New Roman" w:cs="Times New Roman"/>
+          <w:sz w:val="24"/>
+          <w:szCs w:val="24"/>
+        </w:rPr>
+        <w:t>kode</w:t>
+      </w:r>
+      <w:proofErr w:type="spellEnd"/>
+      <w:r>
+        <w:rPr>
+          <w:rFonts w:ascii="Times New Roman" w:hAnsi="Times New Roman" w:cs="Times New Roman"/>
+          <w:sz w:val="24"/>
+          <w:szCs w:val="24"/>
+        </w:rPr>
+        <w:t xml:space="preserve"> </w:t>
+      </w:r>
+      <w:proofErr w:type="spellStart"/>
+      <w:r>
+        <w:rPr>
+          <w:rFonts w:ascii="Times New Roman" w:hAnsi="Times New Roman" w:cs="Times New Roman"/>
+          <w:sz w:val="24"/>
+          <w:szCs w:val="24"/>
+        </w:rPr>
+        <w:t>fungsi</w:t>
+      </w:r>
+      <w:proofErr w:type="spellEnd"/>
+      <w:r>
+        <w:rPr>
+          <w:rFonts w:ascii="Times New Roman" w:hAnsi="Times New Roman" w:cs="Times New Roman"/>
+          <w:sz w:val="24"/>
+          <w:szCs w:val="24"/>
+        </w:rPr>
+        <w:t xml:space="preserve"> </w:t>
+      </w:r>
+      <w:proofErr w:type="spellStart"/>
+      <w:r>
+        <w:rPr>
+          <w:rFonts w:ascii="Times New Roman" w:hAnsi="Times New Roman" w:cs="Times New Roman"/>
+          <w:sz w:val="24"/>
+          <w:szCs w:val="24"/>
+        </w:rPr>
+        <w:t>untuk</w:t>
+      </w:r>
+      <w:proofErr w:type="spellEnd"/>
+      <w:r>
+        <w:rPr>
+          <w:rFonts w:ascii="Times New Roman" w:hAnsi="Times New Roman" w:cs="Times New Roman"/>
+          <w:sz w:val="24"/>
+          <w:szCs w:val="24"/>
+        </w:rPr>
+        <w:t xml:space="preserve"> </w:t>
+      </w:r>
+      <w:proofErr w:type="spellStart"/>
+      <w:r>
+        <w:rPr>
+          <w:rFonts w:ascii="Times New Roman" w:hAnsi="Times New Roman" w:cs="Times New Roman"/>
+          <w:sz w:val="24"/>
+          <w:szCs w:val="24"/>
+        </w:rPr>
+        <w:t>membuat</w:t>
+      </w:r>
+      <w:proofErr w:type="spellEnd"/>
+      <w:r>
+        <w:rPr>
+          <w:rFonts w:ascii="Times New Roman" w:hAnsi="Times New Roman" w:cs="Times New Roman"/>
+          <w:sz w:val="24"/>
+          <w:szCs w:val="24"/>
+        </w:rPr>
+        <w:t xml:space="preserve"> dan </w:t>
+      </w:r>
+      <w:proofErr w:type="spellStart"/>
+      <w:r>
+        <w:rPr>
+          <w:rFonts w:ascii="Times New Roman" w:hAnsi="Times New Roman" w:cs="Times New Roman"/>
+          <w:sz w:val="24"/>
+          <w:szCs w:val="24"/>
+        </w:rPr>
+        <w:t>menghapus</w:t>
+      </w:r>
+      <w:proofErr w:type="spellEnd"/>
+      <w:r>
+        <w:rPr>
+          <w:rFonts w:ascii="Times New Roman" w:hAnsi="Times New Roman" w:cs="Times New Roman"/>
+          <w:sz w:val="24"/>
+          <w:szCs w:val="24"/>
+        </w:rPr>
+        <w:t xml:space="preserve"> banner</w:t>
+      </w:r>
+    </w:p>
+    <w:p>
+      <w:pPr>
+        <w:rPr>
+          <w:rFonts w:ascii="Times New Roman" w:hAnsi="Times New Roman" w:cs="Times New Roman"/>
+          <w:sz w:val="24"/>
+          <w:szCs w:val="24"/>
+        </w:rPr>
+      </w:pPr>
     </w:p>
     <w:sectPr>
       <w:pgSz w:w="11906" w:h="16838"/>

</xml_diff>